<commit_message>
Actualización del punto 4.1 y 4.2 de la documentación del proyecto
</commit_message>
<xml_diff>
--- a/Documentacion_Memoria.docx
+++ b/Documentacion_Memoria.docx
@@ -1,6 +1,6 @@
 
 <file path=word/document.xml><?xml version="1.0" encoding="utf-8"?>
-<w:document xmlns:wpc="http://schemas.microsoft.com/office/word/2010/wordprocessingCanvas" xmlns:cx="http://schemas.microsoft.com/office/drawing/2014/chartex" xmlns:mc="http://schemas.openxmlformats.org/markup-compatibility/2006" xmlns:o="urn:schemas-microsoft-com:office:office" xmlns:r="http://schemas.openxmlformats.org/officeDocument/2006/relationships" xmlns:m="http://schemas.openxmlformats.org/officeDocument/2006/math" xmlns:v="urn:schemas-microsoft-com:vml" xmlns:wp14="http://schemas.microsoft.com/office/word/2010/wordprocessingDrawing" xmlns:wp="http://schemas.openxmlformats.org/drawingml/2006/wordprocessingDrawing" xmlns:w10="urn:schemas-microsoft-com:office:word" xmlns:w="http://schemas.openxmlformats.org/wordprocessingml/2006/main" xmlns:w14="http://schemas.microsoft.com/office/word/2010/wordml" xmlns:w15="http://schemas.microsoft.com/office/word/2012/wordml" xmlns:w16se="http://schemas.microsoft.com/office/word/2015/wordml/symex" xmlns:wpg="http://schemas.microsoft.com/office/word/2010/wordprocessingGroup" xmlns:wpi="http://schemas.microsoft.com/office/word/2010/wordprocessingInk" xmlns:wne="http://schemas.microsoft.com/office/word/2006/wordml" xmlns:wps="http://schemas.microsoft.com/office/word/2010/wordprocessingShape" mc:Ignorable="w14 w15 w16se wp14">
+<w:document xmlns:wpc="http://schemas.microsoft.com/office/word/2010/wordprocessingCanvas" xmlns:mc="http://schemas.openxmlformats.org/markup-compatibility/2006" xmlns:o="urn:schemas-microsoft-com:office:office" xmlns:r="http://schemas.openxmlformats.org/officeDocument/2006/relationships" xmlns:m="http://schemas.openxmlformats.org/officeDocument/2006/math" xmlns:v="urn:schemas-microsoft-com:vml" xmlns:wp14="http://schemas.microsoft.com/office/word/2010/wordprocessingDrawing" xmlns:wp="http://schemas.openxmlformats.org/drawingml/2006/wordprocessingDrawing" xmlns:w10="urn:schemas-microsoft-com:office:word" xmlns:w="http://schemas.openxmlformats.org/wordprocessingml/2006/main" xmlns:w14="http://schemas.microsoft.com/office/word/2010/wordml" xmlns:w15="http://schemas.microsoft.com/office/word/2012/wordml" xmlns:wpg="http://schemas.microsoft.com/office/word/2010/wordprocessingGroup" xmlns:wpi="http://schemas.microsoft.com/office/word/2010/wordprocessingInk" xmlns:wne="http://schemas.microsoft.com/office/word/2006/wordml" xmlns:wps="http://schemas.microsoft.com/office/word/2010/wordprocessingShape" mc:Ignorable="w14 w15 wp14">
   <w:body>
     <w:tbl>
       <w:tblPr>
@@ -832,6 +832,12 @@
               </w:rPr>
               <w:t xml:space="preserve"> </w:t>
             </w:r>
+            <w:r>
+              <w:rPr>
+                <w:rFonts w:ascii="Georgia" w:hAnsi="Georgia"/>
+              </w:rPr>
+              <w:t xml:space="preserve">Olga </w:t>
+            </w:r>
           </w:p>
         </w:tc>
       </w:tr>
@@ -5884,7 +5890,6 @@
         <w:p/>
         <w:p/>
         <w:p/>
-        <w:p/>
       </w:sdtContent>
     </w:sdt>
     <w:p>
@@ -5905,6 +5910,7 @@
         <w:rPr>
           <w:rFonts w:cs="Arial"/>
         </w:rPr>
+        <w:lastRenderedPageBreak/>
         <w:t>Índice de fig</w:t>
       </w:r>
       <w:r>
@@ -8804,6 +8810,12 @@
                 <w:b/>
               </w:rPr>
             </w:pPr>
+            <w:r>
+              <w:rPr>
+                <w:b/>
+              </w:rPr>
+              <w:t>SIGLA</w:t>
+            </w:r>
           </w:p>
         </w:tc>
         <w:tc>
@@ -8820,6 +8832,12 @@
                 <w:b/>
               </w:rPr>
             </w:pPr>
+            <w:r>
+              <w:rPr>
+                <w:b/>
+              </w:rPr>
+              <w:t>SIGNIFICADO</w:t>
+            </w:r>
           </w:p>
         </w:tc>
       </w:tr>
@@ -8837,6 +8855,9 @@
               <w:spacing w:before="120" w:after="0" w:line="360" w:lineRule="auto"/>
               <w:jc w:val="center"/>
             </w:pPr>
+            <w:r>
+              <w:t>VS</w:t>
+            </w:r>
           </w:p>
         </w:tc>
         <w:tc>
@@ -8849,6 +8870,9 @@
               <w:spacing w:before="120" w:after="0" w:line="360" w:lineRule="auto"/>
               <w:jc w:val="center"/>
             </w:pPr>
+            <w:r>
+              <w:t>Visual Studio</w:t>
+            </w:r>
           </w:p>
         </w:tc>
       </w:tr>
@@ -8866,6 +8890,9 @@
               <w:spacing w:before="120" w:after="0" w:line="360" w:lineRule="auto"/>
               <w:jc w:val="center"/>
             </w:pPr>
+            <w:r>
+              <w:t>VSC</w:t>
+            </w:r>
           </w:p>
         </w:tc>
         <w:tc>
@@ -8878,6 +8905,9 @@
               <w:spacing w:before="120" w:after="0" w:line="360" w:lineRule="auto"/>
               <w:jc w:val="center"/>
             </w:pPr>
+            <w:r>
+              <w:t>Visual Studio Code</w:t>
+            </w:r>
           </w:p>
         </w:tc>
       </w:tr>
@@ -9161,16 +9191,6 @@
         </w:tc>
       </w:tr>
     </w:tbl>
-    <w:p>
-      <w:pPr>
-        <w:spacing w:before="120" w:after="120" w:line="360" w:lineRule="auto"/>
-      </w:pPr>
-    </w:p>
-    <w:p>
-      <w:pPr>
-        <w:spacing w:before="120" w:after="120" w:line="360" w:lineRule="auto"/>
-      </w:pPr>
-    </w:p>
     <w:p>
       <w:pPr>
         <w:spacing w:before="120" w:after="120" w:line="360" w:lineRule="auto"/>
@@ -9284,6 +9304,12 @@
                 <w:b/>
               </w:rPr>
             </w:pPr>
+            <w:r>
+              <w:rPr>
+                <w:b/>
+              </w:rPr>
+              <w:t>ACRONIMO</w:t>
+            </w:r>
           </w:p>
         </w:tc>
         <w:tc>
@@ -9300,6 +9326,12 @@
                 <w:b/>
               </w:rPr>
             </w:pPr>
+            <w:r>
+              <w:rPr>
+                <w:b/>
+              </w:rPr>
+              <w:t>SIGNIFICADO</w:t>
+            </w:r>
           </w:p>
         </w:tc>
       </w:tr>
@@ -9509,9 +9541,6 @@
     <w:p>
       <w:pPr>
         <w:pStyle w:val="Ttulo2"/>
-        <w:rPr>
-          <w:rFonts w:cs="Arial"/>
-        </w:rPr>
       </w:pPr>
       <w:r>
         <w:t xml:space="preserve">    </w:t>
@@ -9525,6 +9554,29 @@
       </w:r>
       <w:bookmarkEnd w:id="12"/>
     </w:p>
+    <w:p>
+      <w:r>
+        <w:tab/>
+        <w:t xml:space="preserve">El proyecto consiste en desarrollar una plataforma de comercio electrónico para la marca </w:t>
+      </w:r>
+      <w:proofErr w:type="spellStart"/>
+      <w:r>
+        <w:t>premium</w:t>
+      </w:r>
+      <w:proofErr w:type="spellEnd"/>
+      <w:r>
+        <w:t xml:space="preserve"> XXXXXXX, especializada en productos de belleza de lujo. Diseñada con una estética elegante basada en negro y dorado, la web busca reflejar los valores de exclusividad y calidad de la marca. La plataforma permitirá a los </w:t>
+      </w:r>
+      <w:r>
+        <w:rPr>
+          <w:rStyle w:val="Textoennegrita"/>
+        </w:rPr>
+        <w:t>usuarios finales</w:t>
+      </w:r>
+      <w:r>
+        <w:t xml:space="preserve"> explorar un catálogo completo con descripciones detalladas, imágenes de alta calidad y ofertas especiales. Además, podrán realizar compras seguras con diversas opciones de pago.</w:t>
+      </w:r>
+    </w:p>
     <w:p/>
     <w:p>
       <w:pPr>
@@ -9536,11 +9588,30 @@
       </w:pPr>
       <w:bookmarkStart w:id="13" w:name="_Toc181431863"/>
       <w:r>
+        <w:lastRenderedPageBreak/>
         <w:t>Para quien es el proyecto</w:t>
       </w:r>
       <w:bookmarkEnd w:id="13"/>
     </w:p>
-    <w:p/>
+    <w:p>
+      <w:pPr>
+        <w:ind w:left="360"/>
+      </w:pPr>
+      <w:r>
+        <w:t xml:space="preserve">Personas interesadas en productos de belleza </w:t>
+      </w:r>
+      <w:r>
+        <w:t>Premium</w:t>
+      </w:r>
+      <w:r>
+        <w:t xml:space="preserve"> que buscan una experiencia de compra exclusiva, sencilla y elegante. Este público objetivo está compuesto por consumidores que valoran la calidad y el lujo, dispuestos a invertir en productos de alta gama. Generalmente, son usuarios que buscan marcas que reflejen su estilo de vida sofisticado y les proporcionen confianza en c</w:t>
+      </w:r>
+      <w:r>
+        <w:t>uanto a eficacia y exclusividad</w:t>
+      </w:r>
+      <w:bookmarkStart w:id="14" w:name="_GoBack"/>
+      <w:bookmarkEnd w:id="14"/>
+    </w:p>
     <w:p>
       <w:pPr>
         <w:pStyle w:val="Ttulo2"/>
@@ -9549,12 +9620,11 @@
           <w:numId w:val="2"/>
         </w:numPr>
       </w:pPr>
-      <w:bookmarkStart w:id="14" w:name="_Toc181431864"/>
+      <w:bookmarkStart w:id="15" w:name="_Toc181431864"/>
       <w:r>
-        <w:lastRenderedPageBreak/>
         <w:t>Por qué se hace el proyecto</w:t>
       </w:r>
-      <w:bookmarkEnd w:id="14"/>
+      <w:bookmarkEnd w:id="15"/>
     </w:p>
     <w:p/>
     <w:p>
@@ -9565,11 +9635,11 @@
           <w:numId w:val="2"/>
         </w:numPr>
       </w:pPr>
-      <w:bookmarkStart w:id="15" w:name="_Toc181431865"/>
+      <w:bookmarkStart w:id="16" w:name="_Toc181431865"/>
       <w:r>
         <w:t>Cómo surgió la idea</w:t>
       </w:r>
-      <w:bookmarkEnd w:id="15"/>
+      <w:bookmarkEnd w:id="16"/>
       <w:r>
         <w:t xml:space="preserve"> </w:t>
       </w:r>
@@ -9583,11 +9653,11 @@
           <w:numId w:val="2"/>
         </w:numPr>
       </w:pPr>
-      <w:bookmarkStart w:id="16" w:name="_Toc181431866"/>
+      <w:bookmarkStart w:id="17" w:name="_Toc181431866"/>
       <w:r>
         <w:t>Cuál es la finalidad</w:t>
       </w:r>
-      <w:bookmarkEnd w:id="16"/>
+      <w:bookmarkEnd w:id="17"/>
     </w:p>
     <w:p/>
     <w:p>
@@ -9603,7 +9673,7 @@
           <w:rFonts w:cs="Arial"/>
         </w:rPr>
       </w:pPr>
-      <w:bookmarkStart w:id="17" w:name="_Toc181431867"/>
+      <w:bookmarkStart w:id="18" w:name="_Toc181431867"/>
       <w:r>
         <w:rPr>
           <w:rFonts w:cs="Arial"/>
@@ -9616,7 +9686,7 @@
         </w:rPr>
         <w:t xml:space="preserve"> del proyecto</w:t>
       </w:r>
-      <w:bookmarkEnd w:id="17"/>
+      <w:bookmarkEnd w:id="18"/>
     </w:p>
     <w:p>
       <w:pPr>
@@ -9631,7 +9701,7 @@
           <w:rFonts w:cs="Arial"/>
         </w:rPr>
       </w:pPr>
-      <w:bookmarkStart w:id="18" w:name="_Toc181431868"/>
+      <w:bookmarkStart w:id="19" w:name="_Toc181431868"/>
       <w:r>
         <w:rPr>
           <w:rFonts w:cs="Arial"/>
@@ -9644,7 +9714,7 @@
         </w:rPr>
         <w:t>general del proyecto</w:t>
       </w:r>
-      <w:bookmarkEnd w:id="18"/>
+      <w:bookmarkEnd w:id="19"/>
     </w:p>
     <w:p>
       <w:pPr>
@@ -9659,21 +9729,21 @@
           <w:rFonts w:cs="Arial"/>
         </w:rPr>
       </w:pPr>
-      <w:bookmarkStart w:id="19" w:name="_Toc181431869"/>
+      <w:bookmarkStart w:id="20" w:name="_Toc181431869"/>
       <w:r>
         <w:rPr>
           <w:rFonts w:cs="Arial"/>
         </w:rPr>
         <w:t>Objetivos específicos</w:t>
       </w:r>
-      <w:bookmarkEnd w:id="19"/>
+      <w:bookmarkEnd w:id="20"/>
     </w:p>
     <w:p>
       <w:pPr>
         <w:pStyle w:val="Descripcin"/>
         <w:keepNext/>
       </w:pPr>
-      <w:bookmarkStart w:id="20" w:name="_Toc181431761"/>
+      <w:bookmarkStart w:id="21" w:name="_Toc181431761"/>
       <w:r>
         <w:t xml:space="preserve">Tabla </w:t>
       </w:r>
@@ -9688,7 +9758,7 @@
       <w:r>
         <w:t>. Objetivos Específicos</w:t>
       </w:r>
-      <w:bookmarkEnd w:id="20"/>
+      <w:bookmarkEnd w:id="21"/>
     </w:p>
     <w:tbl>
       <w:tblPr>
@@ -10304,14 +10374,14 @@
           <w:rFonts w:cs="Arial"/>
         </w:rPr>
       </w:pPr>
-      <w:bookmarkStart w:id="21" w:name="_Toc181431870"/>
+      <w:bookmarkStart w:id="22" w:name="_Toc181431870"/>
       <w:r>
         <w:rPr>
           <w:rFonts w:cs="Arial"/>
         </w:rPr>
         <w:t>Análisis y Diseño</w:t>
       </w:r>
-      <w:bookmarkEnd w:id="21"/>
+      <w:bookmarkEnd w:id="22"/>
     </w:p>
     <w:p>
       <w:pPr>
@@ -10326,21 +10396,21 @@
           <w:rFonts w:cs="Arial"/>
         </w:rPr>
       </w:pPr>
-      <w:bookmarkStart w:id="22" w:name="_Toc181431871"/>
+      <w:bookmarkStart w:id="23" w:name="_Toc181431871"/>
       <w:r>
         <w:rPr>
           <w:rFonts w:cs="Arial"/>
         </w:rPr>
         <w:t>Requisitos funcionales</w:t>
       </w:r>
-      <w:bookmarkEnd w:id="22"/>
+      <w:bookmarkEnd w:id="23"/>
     </w:p>
     <w:p>
       <w:pPr>
         <w:pStyle w:val="Descripcin"/>
         <w:keepNext/>
       </w:pPr>
-      <w:bookmarkStart w:id="23" w:name="_Toc181431762"/>
+      <w:bookmarkStart w:id="24" w:name="_Toc181431762"/>
       <w:r>
         <w:t xml:space="preserve">Tabla </w:t>
       </w:r>
@@ -10354,471 +10424,6 @@
       </w:fldSimple>
       <w:r>
         <w:t>. RF.01</w:t>
-      </w:r>
-      <w:bookmarkEnd w:id="23"/>
-    </w:p>
-    <w:tbl>
-      <w:tblPr>
-        <w:tblW w:w="9045" w:type="dxa"/>
-        <w:tblBorders>
-          <w:top w:val="outset" w:sz="6" w:space="0" w:color="auto"/>
-          <w:left w:val="outset" w:sz="6" w:space="0" w:color="auto"/>
-          <w:bottom w:val="outset" w:sz="6" w:space="0" w:color="auto"/>
-          <w:right w:val="outset" w:sz="6" w:space="0" w:color="auto"/>
-        </w:tblBorders>
-        <w:tblCellMar>
-          <w:left w:w="0" w:type="dxa"/>
-          <w:right w:w="0" w:type="dxa"/>
-        </w:tblCellMar>
-        <w:tblLook w:val="04A0" w:firstRow="1" w:lastRow="0" w:firstColumn="1" w:lastColumn="0" w:noHBand="0" w:noVBand="1"/>
-      </w:tblPr>
-      <w:tblGrid>
-        <w:gridCol w:w="2250"/>
-        <w:gridCol w:w="6795"/>
-      </w:tblGrid>
-      <w:tr>
-        <w:trPr>
-          <w:trHeight w:val="810"/>
-        </w:trPr>
-        <w:tc>
-          <w:tcPr>
-            <w:tcW w:w="2250" w:type="dxa"/>
-            <w:tcBorders>
-              <w:top w:val="single" w:sz="6" w:space="0" w:color="auto"/>
-              <w:left w:val="single" w:sz="6" w:space="0" w:color="auto"/>
-              <w:bottom w:val="single" w:sz="6" w:space="0" w:color="auto"/>
-              <w:right w:val="single" w:sz="6" w:space="0" w:color="auto"/>
-            </w:tcBorders>
-            <w:shd w:val="clear" w:color="auto" w:fill="7F7F7F"/>
-            <w:vAlign w:val="center"/>
-            <w:hideMark/>
-          </w:tcPr>
-          <w:p>
-            <w:pPr>
-              <w:spacing w:after="0" w:line="240" w:lineRule="auto"/>
-              <w:textAlignment w:val="baseline"/>
-              <w:rPr>
-                <w:rFonts w:ascii="Segoe UI" w:eastAsia="Times New Roman" w:hAnsi="Segoe UI" w:cs="Segoe UI"/>
-                <w:color w:val="000000"/>
-                <w:sz w:val="18"/>
-                <w:szCs w:val="18"/>
-                <w:lang w:eastAsia="es-ES"/>
-              </w:rPr>
-            </w:pPr>
-            <w:r>
-              <w:rPr>
-                <w:rFonts w:eastAsia="Times New Roman" w:cs="Arial"/>
-                <w:b/>
-                <w:bCs/>
-                <w:color w:val="000000"/>
-                <w:szCs w:val="24"/>
-                <w:lang w:eastAsia="es-ES"/>
-              </w:rPr>
-              <w:t>IDENTIFICADOR</w:t>
-            </w:r>
-            <w:r>
-              <w:rPr>
-                <w:rFonts w:eastAsia="Times New Roman" w:cs="Arial"/>
-                <w:color w:val="000000"/>
-                <w:szCs w:val="24"/>
-                <w:lang w:eastAsia="es-ES"/>
-              </w:rPr>
-              <w:t> </w:t>
-            </w:r>
-          </w:p>
-        </w:tc>
-        <w:tc>
-          <w:tcPr>
-            <w:tcW w:w="6795" w:type="dxa"/>
-            <w:tcBorders>
-              <w:top w:val="single" w:sz="6" w:space="0" w:color="auto"/>
-              <w:left w:val="single" w:sz="6" w:space="0" w:color="auto"/>
-              <w:bottom w:val="single" w:sz="6" w:space="0" w:color="auto"/>
-              <w:right w:val="single" w:sz="6" w:space="0" w:color="auto"/>
-            </w:tcBorders>
-            <w:shd w:val="clear" w:color="auto" w:fill="7F7F7F"/>
-            <w:vAlign w:val="center"/>
-            <w:hideMark/>
-          </w:tcPr>
-          <w:p>
-            <w:pPr>
-              <w:spacing w:after="0" w:line="240" w:lineRule="auto"/>
-              <w:textAlignment w:val="baseline"/>
-              <w:rPr>
-                <w:rFonts w:ascii="Segoe UI" w:eastAsia="Times New Roman" w:hAnsi="Segoe UI" w:cs="Segoe UI"/>
-                <w:color w:val="000000"/>
-                <w:sz w:val="18"/>
-                <w:szCs w:val="18"/>
-                <w:lang w:eastAsia="es-ES"/>
-              </w:rPr>
-            </w:pPr>
-            <w:r>
-              <w:rPr>
-                <w:rFonts w:eastAsia="Times New Roman" w:cs="Arial"/>
-                <w:b/>
-                <w:bCs/>
-                <w:color w:val="000000"/>
-                <w:szCs w:val="24"/>
-                <w:lang w:eastAsia="es-ES"/>
-              </w:rPr>
-              <w:t>RF.01</w:t>
-            </w:r>
-            <w:r>
-              <w:rPr>
-                <w:rFonts w:eastAsia="Times New Roman" w:cs="Arial"/>
-                <w:color w:val="000000"/>
-                <w:szCs w:val="24"/>
-                <w:lang w:eastAsia="es-ES"/>
-              </w:rPr>
-              <w:t> </w:t>
-            </w:r>
-          </w:p>
-        </w:tc>
-      </w:tr>
-      <w:tr>
-        <w:trPr>
-          <w:trHeight w:val="705"/>
-        </w:trPr>
-        <w:tc>
-          <w:tcPr>
-            <w:tcW w:w="2250" w:type="dxa"/>
-            <w:tcBorders>
-              <w:top w:val="single" w:sz="6" w:space="0" w:color="auto"/>
-              <w:left w:val="single" w:sz="6" w:space="0" w:color="auto"/>
-              <w:bottom w:val="single" w:sz="6" w:space="0" w:color="auto"/>
-              <w:right w:val="single" w:sz="6" w:space="0" w:color="auto"/>
-            </w:tcBorders>
-            <w:shd w:val="clear" w:color="auto" w:fill="7F7F7F"/>
-            <w:vAlign w:val="center"/>
-            <w:hideMark/>
-          </w:tcPr>
-          <w:p>
-            <w:pPr>
-              <w:spacing w:after="0" w:line="240" w:lineRule="auto"/>
-              <w:textAlignment w:val="baseline"/>
-              <w:rPr>
-                <w:rFonts w:ascii="Segoe UI" w:eastAsia="Times New Roman" w:hAnsi="Segoe UI" w:cs="Segoe UI"/>
-                <w:color w:val="000000"/>
-                <w:sz w:val="18"/>
-                <w:szCs w:val="18"/>
-                <w:lang w:eastAsia="es-ES"/>
-              </w:rPr>
-            </w:pPr>
-            <w:r>
-              <w:rPr>
-                <w:rFonts w:eastAsia="Times New Roman" w:cs="Arial"/>
-                <w:b/>
-                <w:bCs/>
-                <w:color w:val="000000"/>
-                <w:szCs w:val="24"/>
-                <w:lang w:eastAsia="es-ES"/>
-              </w:rPr>
-              <w:t>Nombre</w:t>
-            </w:r>
-            <w:r>
-              <w:rPr>
-                <w:rFonts w:eastAsia="Times New Roman" w:cs="Arial"/>
-                <w:color w:val="000000"/>
-                <w:szCs w:val="24"/>
-                <w:lang w:eastAsia="es-ES"/>
-              </w:rPr>
-              <w:t> </w:t>
-            </w:r>
-          </w:p>
-        </w:tc>
-        <w:tc>
-          <w:tcPr>
-            <w:tcW w:w="6795" w:type="dxa"/>
-            <w:tcBorders>
-              <w:top w:val="single" w:sz="6" w:space="0" w:color="auto"/>
-              <w:left w:val="single" w:sz="6" w:space="0" w:color="auto"/>
-              <w:bottom w:val="single" w:sz="6" w:space="0" w:color="auto"/>
-              <w:right w:val="single" w:sz="6" w:space="0" w:color="auto"/>
-            </w:tcBorders>
-            <w:shd w:val="clear" w:color="auto" w:fill="auto"/>
-          </w:tcPr>
-          <w:p>
-            <w:pPr>
-              <w:spacing w:after="0" w:line="240" w:lineRule="auto"/>
-              <w:textAlignment w:val="baseline"/>
-              <w:rPr>
-                <w:rFonts w:ascii="Segoe UI" w:eastAsia="Times New Roman" w:hAnsi="Segoe UI" w:cs="Segoe UI"/>
-                <w:color w:val="000000"/>
-                <w:sz w:val="18"/>
-                <w:szCs w:val="18"/>
-                <w:lang w:eastAsia="es-ES"/>
-              </w:rPr>
-            </w:pPr>
-          </w:p>
-        </w:tc>
-      </w:tr>
-      <w:tr>
-        <w:trPr>
-          <w:trHeight w:val="690"/>
-        </w:trPr>
-        <w:tc>
-          <w:tcPr>
-            <w:tcW w:w="2250" w:type="dxa"/>
-            <w:tcBorders>
-              <w:top w:val="single" w:sz="6" w:space="0" w:color="auto"/>
-              <w:left w:val="single" w:sz="6" w:space="0" w:color="auto"/>
-              <w:bottom w:val="single" w:sz="6" w:space="0" w:color="auto"/>
-              <w:right w:val="single" w:sz="6" w:space="0" w:color="auto"/>
-            </w:tcBorders>
-            <w:shd w:val="clear" w:color="auto" w:fill="7F7F7F"/>
-            <w:vAlign w:val="center"/>
-            <w:hideMark/>
-          </w:tcPr>
-          <w:p>
-            <w:pPr>
-              <w:spacing w:after="0" w:line="240" w:lineRule="auto"/>
-              <w:textAlignment w:val="baseline"/>
-              <w:rPr>
-                <w:rFonts w:ascii="Segoe UI" w:eastAsia="Times New Roman" w:hAnsi="Segoe UI" w:cs="Segoe UI"/>
-                <w:color w:val="000000"/>
-                <w:sz w:val="18"/>
-                <w:szCs w:val="18"/>
-                <w:lang w:eastAsia="es-ES"/>
-              </w:rPr>
-            </w:pPr>
-            <w:r>
-              <w:rPr>
-                <w:rFonts w:eastAsia="Times New Roman" w:cs="Arial"/>
-                <w:b/>
-                <w:bCs/>
-                <w:color w:val="000000"/>
-                <w:szCs w:val="24"/>
-                <w:lang w:eastAsia="es-ES"/>
-              </w:rPr>
-              <w:t>Descripción</w:t>
-            </w:r>
-            <w:r>
-              <w:rPr>
-                <w:rFonts w:eastAsia="Times New Roman" w:cs="Arial"/>
-                <w:color w:val="000000"/>
-                <w:szCs w:val="24"/>
-                <w:lang w:eastAsia="es-ES"/>
-              </w:rPr>
-              <w:t> </w:t>
-            </w:r>
-          </w:p>
-        </w:tc>
-        <w:tc>
-          <w:tcPr>
-            <w:tcW w:w="6795" w:type="dxa"/>
-            <w:tcBorders>
-              <w:top w:val="single" w:sz="6" w:space="0" w:color="auto"/>
-              <w:left w:val="single" w:sz="6" w:space="0" w:color="auto"/>
-              <w:bottom w:val="single" w:sz="6" w:space="0" w:color="auto"/>
-              <w:right w:val="single" w:sz="6" w:space="0" w:color="auto"/>
-            </w:tcBorders>
-            <w:shd w:val="clear" w:color="auto" w:fill="auto"/>
-          </w:tcPr>
-          <w:p>
-            <w:pPr>
-              <w:spacing w:after="0" w:line="240" w:lineRule="auto"/>
-              <w:textAlignment w:val="baseline"/>
-              <w:rPr>
-                <w:rFonts w:ascii="Segoe UI" w:eastAsia="Times New Roman" w:hAnsi="Segoe UI" w:cs="Segoe UI"/>
-                <w:color w:val="000000"/>
-                <w:sz w:val="18"/>
-                <w:szCs w:val="18"/>
-                <w:lang w:eastAsia="es-ES"/>
-              </w:rPr>
-            </w:pPr>
-          </w:p>
-        </w:tc>
-      </w:tr>
-      <w:tr>
-        <w:trPr>
-          <w:trHeight w:val="690"/>
-        </w:trPr>
-        <w:tc>
-          <w:tcPr>
-            <w:tcW w:w="2250" w:type="dxa"/>
-            <w:tcBorders>
-              <w:top w:val="single" w:sz="6" w:space="0" w:color="auto"/>
-              <w:left w:val="single" w:sz="6" w:space="0" w:color="auto"/>
-              <w:bottom w:val="single" w:sz="6" w:space="0" w:color="auto"/>
-              <w:right w:val="single" w:sz="6" w:space="0" w:color="auto"/>
-            </w:tcBorders>
-            <w:shd w:val="clear" w:color="auto" w:fill="7F7F7F"/>
-            <w:vAlign w:val="center"/>
-            <w:hideMark/>
-          </w:tcPr>
-          <w:p>
-            <w:pPr>
-              <w:spacing w:after="0" w:line="240" w:lineRule="auto"/>
-              <w:textAlignment w:val="baseline"/>
-              <w:rPr>
-                <w:rFonts w:ascii="Segoe UI" w:eastAsia="Times New Roman" w:hAnsi="Segoe UI" w:cs="Segoe UI"/>
-                <w:color w:val="000000"/>
-                <w:sz w:val="18"/>
-                <w:szCs w:val="18"/>
-                <w:lang w:eastAsia="es-ES"/>
-              </w:rPr>
-            </w:pPr>
-            <w:r>
-              <w:rPr>
-                <w:rFonts w:eastAsia="Times New Roman" w:cs="Arial"/>
-                <w:b/>
-                <w:bCs/>
-                <w:color w:val="000000"/>
-                <w:szCs w:val="24"/>
-                <w:lang w:eastAsia="es-ES"/>
-              </w:rPr>
-              <w:t>Precondiciones</w:t>
-            </w:r>
-            <w:r>
-              <w:rPr>
-                <w:rFonts w:eastAsia="Times New Roman" w:cs="Arial"/>
-                <w:color w:val="000000"/>
-                <w:szCs w:val="24"/>
-                <w:lang w:eastAsia="es-ES"/>
-              </w:rPr>
-              <w:t> </w:t>
-            </w:r>
-          </w:p>
-        </w:tc>
-        <w:tc>
-          <w:tcPr>
-            <w:tcW w:w="6795" w:type="dxa"/>
-            <w:tcBorders>
-              <w:top w:val="single" w:sz="6" w:space="0" w:color="auto"/>
-              <w:left w:val="single" w:sz="6" w:space="0" w:color="auto"/>
-              <w:bottom w:val="single" w:sz="6" w:space="0" w:color="auto"/>
-              <w:right w:val="single" w:sz="6" w:space="0" w:color="auto"/>
-            </w:tcBorders>
-            <w:shd w:val="clear" w:color="auto" w:fill="auto"/>
-          </w:tcPr>
-          <w:p>
-            <w:pPr>
-              <w:spacing w:after="0" w:line="240" w:lineRule="auto"/>
-              <w:textAlignment w:val="baseline"/>
-              <w:rPr>
-                <w:rFonts w:ascii="Segoe UI" w:eastAsia="Times New Roman" w:hAnsi="Segoe UI" w:cs="Segoe UI"/>
-                <w:color w:val="000000"/>
-                <w:sz w:val="18"/>
-                <w:szCs w:val="18"/>
-                <w:lang w:eastAsia="es-ES"/>
-              </w:rPr>
-            </w:pPr>
-          </w:p>
-        </w:tc>
-      </w:tr>
-      <w:tr>
-        <w:trPr>
-          <w:trHeight w:val="690"/>
-        </w:trPr>
-        <w:tc>
-          <w:tcPr>
-            <w:tcW w:w="2250" w:type="dxa"/>
-            <w:tcBorders>
-              <w:top w:val="single" w:sz="6" w:space="0" w:color="auto"/>
-              <w:left w:val="single" w:sz="6" w:space="0" w:color="auto"/>
-              <w:bottom w:val="single" w:sz="6" w:space="0" w:color="auto"/>
-              <w:right w:val="single" w:sz="6" w:space="0" w:color="auto"/>
-            </w:tcBorders>
-            <w:shd w:val="clear" w:color="auto" w:fill="7F7F7F"/>
-            <w:vAlign w:val="center"/>
-            <w:hideMark/>
-          </w:tcPr>
-          <w:p>
-            <w:pPr>
-              <w:spacing w:after="0" w:line="240" w:lineRule="auto"/>
-              <w:textAlignment w:val="baseline"/>
-              <w:rPr>
-                <w:rFonts w:ascii="Segoe UI" w:eastAsia="Times New Roman" w:hAnsi="Segoe UI" w:cs="Segoe UI"/>
-                <w:color w:val="000000"/>
-                <w:sz w:val="18"/>
-                <w:szCs w:val="18"/>
-                <w:lang w:eastAsia="es-ES"/>
-              </w:rPr>
-            </w:pPr>
-            <w:r>
-              <w:rPr>
-                <w:rFonts w:eastAsia="Times New Roman" w:cs="Arial"/>
-                <w:b/>
-                <w:bCs/>
-                <w:color w:val="000000"/>
-                <w:szCs w:val="24"/>
-                <w:lang w:eastAsia="es-ES"/>
-              </w:rPr>
-              <w:t>Postcondiciones</w:t>
-            </w:r>
-            <w:r>
-              <w:rPr>
-                <w:rFonts w:eastAsia="Times New Roman" w:cs="Arial"/>
-                <w:color w:val="000000"/>
-                <w:szCs w:val="24"/>
-                <w:lang w:eastAsia="es-ES"/>
-              </w:rPr>
-              <w:t> </w:t>
-            </w:r>
-          </w:p>
-        </w:tc>
-        <w:tc>
-          <w:tcPr>
-            <w:tcW w:w="6795" w:type="dxa"/>
-            <w:tcBorders>
-              <w:top w:val="single" w:sz="6" w:space="0" w:color="auto"/>
-              <w:left w:val="single" w:sz="6" w:space="0" w:color="auto"/>
-              <w:bottom w:val="single" w:sz="6" w:space="0" w:color="auto"/>
-              <w:right w:val="single" w:sz="6" w:space="0" w:color="auto"/>
-            </w:tcBorders>
-            <w:shd w:val="clear" w:color="auto" w:fill="auto"/>
-          </w:tcPr>
-          <w:p>
-            <w:pPr>
-              <w:spacing w:after="0" w:line="240" w:lineRule="auto"/>
-              <w:textAlignment w:val="baseline"/>
-              <w:rPr>
-                <w:rFonts w:ascii="Segoe UI" w:eastAsia="Times New Roman" w:hAnsi="Segoe UI" w:cs="Segoe UI"/>
-                <w:color w:val="000000"/>
-                <w:sz w:val="18"/>
-                <w:szCs w:val="18"/>
-                <w:lang w:eastAsia="es-ES"/>
-              </w:rPr>
-            </w:pPr>
-          </w:p>
-        </w:tc>
-      </w:tr>
-    </w:tbl>
-    <w:p>
-      <w:pPr>
-        <w:spacing w:before="120" w:after="120" w:line="360" w:lineRule="auto"/>
-        <w:rPr>
-          <w:color w:val="FF0000"/>
-        </w:rPr>
-      </w:pPr>
-    </w:p>
-    <w:p>
-      <w:pPr>
-        <w:spacing w:before="120" w:after="120" w:line="360" w:lineRule="auto"/>
-        <w:rPr>
-          <w:color w:val="FF0000"/>
-        </w:rPr>
-      </w:pPr>
-    </w:p>
-    <w:p>
-      <w:pPr>
-        <w:pStyle w:val="Descripcin"/>
-        <w:keepNext/>
-      </w:pPr>
-      <w:bookmarkStart w:id="24" w:name="_Toc181431763"/>
-      <w:r>
-        <w:t xml:space="preserve">Tabla </w:t>
-      </w:r>
-      <w:fldSimple w:instr=" SEQ Tabla \* ARABIC ">
-        <w:r>
-          <w:rPr>
-            <w:noProof/>
-          </w:rPr>
-          <w:t>5</w:t>
-        </w:r>
-      </w:fldSimple>
-      <w:r>
-        <w:t>. RF.02</w:t>
       </w:r>
       <w:bookmarkEnd w:id="24"/>
     </w:p>
@@ -10926,18 +10531,16 @@
                 <w:szCs w:val="24"/>
                 <w:lang w:eastAsia="es-ES"/>
               </w:rPr>
-              <w:t>RF.0</w:t>
+              <w:t>RF.01</w:t>
             </w:r>
             <w:r>
               <w:rPr>
                 <w:rFonts w:eastAsia="Times New Roman" w:cs="Arial"/>
-                <w:b/>
-                <w:bCs/>
                 <w:color w:val="000000"/>
                 <w:szCs w:val="24"/>
                 <w:lang w:eastAsia="es-ES"/>
               </w:rPr>
-              <w:t>2</w:t>
+              <w:t> </w:t>
             </w:r>
           </w:p>
         </w:tc>
@@ -11202,6 +10805,7 @@
                 <w:lang w:eastAsia="es-ES"/>
               </w:rPr>
             </w:pPr>
+            <w:proofErr w:type="spellStart"/>
             <w:r>
               <w:rPr>
                 <w:rFonts w:eastAsia="Times New Roman" w:cs="Arial"/>
@@ -11213,6 +10817,7 @@
               </w:rPr>
               <w:t>Postcondiciones</w:t>
             </w:r>
+            <w:proofErr w:type="spellEnd"/>
             <w:r>
               <w:rPr>
                 <w:rFonts w:eastAsia="Times New Roman" w:cs="Arial"/>
@@ -11253,35 +10858,26 @@
     </w:tbl>
     <w:p>
       <w:pPr>
+        <w:spacing w:before="120" w:after="120" w:line="360" w:lineRule="auto"/>
+        <w:rPr>
+          <w:color w:val="FF0000"/>
+        </w:rPr>
+      </w:pPr>
+    </w:p>
+    <w:p>
+      <w:pPr>
+        <w:spacing w:before="120" w:after="120" w:line="360" w:lineRule="auto"/>
+        <w:rPr>
+          <w:color w:val="FF0000"/>
+        </w:rPr>
+      </w:pPr>
+    </w:p>
+    <w:p>
+      <w:pPr>
         <w:pStyle w:val="Descripcin"/>
         <w:keepNext/>
       </w:pPr>
-    </w:p>
-    <w:p>
-      <w:pPr>
-        <w:pStyle w:val="Descripcin"/>
-        <w:keepNext/>
-      </w:pPr>
-    </w:p>
-    <w:p>
-      <w:pPr>
-        <w:pStyle w:val="Descripcin"/>
-        <w:keepNext/>
-      </w:pPr>
-    </w:p>
-    <w:p/>
-    <w:p>
-      <w:pPr>
-        <w:pStyle w:val="Descripcin"/>
-        <w:keepNext/>
-      </w:pPr>
-    </w:p>
-    <w:p>
-      <w:pPr>
-        <w:pStyle w:val="Descripcin"/>
-        <w:keepNext/>
-      </w:pPr>
-      <w:bookmarkStart w:id="25" w:name="_Toc181431764"/>
+      <w:bookmarkStart w:id="25" w:name="_Toc181431763"/>
       <w:r>
         <w:t xml:space="preserve">Tabla </w:t>
       </w:r>
@@ -11290,11 +10886,11 @@
           <w:rPr>
             <w:noProof/>
           </w:rPr>
-          <w:t>6</w:t>
+          <w:t>5</w:t>
         </w:r>
       </w:fldSimple>
       <w:r>
-        <w:t>. RF.03</w:t>
+        <w:t>. RF.02</w:t>
       </w:r>
       <w:bookmarkEnd w:id="25"/>
     </w:p>
@@ -11413,7 +11009,7 @@
                 <w:szCs w:val="24"/>
                 <w:lang w:eastAsia="es-ES"/>
               </w:rPr>
-              <w:t>3</w:t>
+              <w:t>2</w:t>
             </w:r>
           </w:p>
         </w:tc>
@@ -11678,6 +11274,7 @@
                 <w:lang w:eastAsia="es-ES"/>
               </w:rPr>
             </w:pPr>
+            <w:proofErr w:type="spellStart"/>
             <w:r>
               <w:rPr>
                 <w:rFonts w:eastAsia="Times New Roman" w:cs="Arial"/>
@@ -11689,6 +11286,7 @@
               </w:rPr>
               <w:t>Postcondiciones</w:t>
             </w:r>
+            <w:proofErr w:type="spellEnd"/>
             <w:r>
               <w:rPr>
                 <w:rFonts w:eastAsia="Times New Roman" w:cs="Arial"/>
@@ -11729,10 +11327,8 @@
     </w:tbl>
     <w:p>
       <w:pPr>
-        <w:spacing w:before="120" w:after="120" w:line="360" w:lineRule="auto"/>
-        <w:rPr>
-          <w:color w:val="FF0000"/>
-        </w:rPr>
+        <w:pStyle w:val="Descripcin"/>
+        <w:keepNext/>
       </w:pPr>
     </w:p>
     <w:p>
@@ -11740,7 +11336,26 @@
         <w:pStyle w:val="Descripcin"/>
         <w:keepNext/>
       </w:pPr>
-      <w:bookmarkStart w:id="26" w:name="_Toc181431765"/>
+    </w:p>
+    <w:p>
+      <w:pPr>
+        <w:pStyle w:val="Descripcin"/>
+        <w:keepNext/>
+      </w:pPr>
+    </w:p>
+    <w:p/>
+    <w:p>
+      <w:pPr>
+        <w:pStyle w:val="Descripcin"/>
+        <w:keepNext/>
+      </w:pPr>
+    </w:p>
+    <w:p>
+      <w:pPr>
+        <w:pStyle w:val="Descripcin"/>
+        <w:keepNext/>
+      </w:pPr>
+      <w:bookmarkStart w:id="26" w:name="_Toc181431764"/>
       <w:r>
         <w:t xml:space="preserve">Tabla </w:t>
       </w:r>
@@ -11749,11 +11364,11 @@
           <w:rPr>
             <w:noProof/>
           </w:rPr>
-          <w:t>7</w:t>
+          <w:t>6</w:t>
         </w:r>
       </w:fldSimple>
       <w:r>
-        <w:t>. RF.04</w:t>
+        <w:t>. RF.03</w:t>
       </w:r>
       <w:bookmarkEnd w:id="26"/>
     </w:p>
@@ -11872,7 +11487,7 @@
                 <w:szCs w:val="24"/>
                 <w:lang w:eastAsia="es-ES"/>
               </w:rPr>
-              <w:t>4</w:t>
+              <w:t>3</w:t>
             </w:r>
           </w:p>
         </w:tc>
@@ -12137,6 +11752,7 @@
                 <w:lang w:eastAsia="es-ES"/>
               </w:rPr>
             </w:pPr>
+            <w:proofErr w:type="spellStart"/>
             <w:r>
               <w:rPr>
                 <w:rFonts w:eastAsia="Times New Roman" w:cs="Arial"/>
@@ -12148,6 +11764,7 @@
               </w:rPr>
               <w:t>Postcondiciones</w:t>
             </w:r>
+            <w:proofErr w:type="spellEnd"/>
             <w:r>
               <w:rPr>
                 <w:rFonts w:eastAsia="Times New Roman" w:cs="Arial"/>
@@ -12199,7 +11816,7 @@
         <w:pStyle w:val="Descripcin"/>
         <w:keepNext/>
       </w:pPr>
-      <w:bookmarkStart w:id="27" w:name="_Toc181431766"/>
+      <w:bookmarkStart w:id="27" w:name="_Toc181431765"/>
       <w:r>
         <w:t xml:space="preserve">Tabla </w:t>
       </w:r>
@@ -12208,11 +11825,11 @@
           <w:rPr>
             <w:noProof/>
           </w:rPr>
-          <w:t>8</w:t>
+          <w:t>7</w:t>
         </w:r>
       </w:fldSimple>
       <w:r>
-        <w:t>. RF.05</w:t>
+        <w:t>. RF.04</w:t>
       </w:r>
       <w:bookmarkEnd w:id="27"/>
     </w:p>
@@ -12331,7 +11948,7 @@
                 <w:szCs w:val="24"/>
                 <w:lang w:eastAsia="es-ES"/>
               </w:rPr>
-              <w:t>5</w:t>
+              <w:t>4</w:t>
             </w:r>
           </w:p>
         </w:tc>
@@ -12596,6 +12213,7 @@
                 <w:lang w:eastAsia="es-ES"/>
               </w:rPr>
             </w:pPr>
+            <w:proofErr w:type="spellStart"/>
             <w:r>
               <w:rPr>
                 <w:rFonts w:eastAsia="Times New Roman" w:cs="Arial"/>
@@ -12607,6 +12225,7 @@
               </w:rPr>
               <w:t>Postcondiciones</w:t>
             </w:r>
+            <w:proofErr w:type="spellEnd"/>
             <w:r>
               <w:rPr>
                 <w:rFonts w:eastAsia="Times New Roman" w:cs="Arial"/>
@@ -12658,7 +12277,7 @@
         <w:pStyle w:val="Descripcin"/>
         <w:keepNext/>
       </w:pPr>
-      <w:bookmarkStart w:id="28" w:name="_Toc181431767"/>
+      <w:bookmarkStart w:id="28" w:name="_Toc181431766"/>
       <w:r>
         <w:t xml:space="preserve">Tabla </w:t>
       </w:r>
@@ -12667,11 +12286,11 @@
           <w:rPr>
             <w:noProof/>
           </w:rPr>
-          <w:t>9</w:t>
+          <w:t>8</w:t>
         </w:r>
       </w:fldSimple>
       <w:r>
-        <w:t>. RF.06</w:t>
+        <w:t>. RF.05</w:t>
       </w:r>
       <w:bookmarkEnd w:id="28"/>
     </w:p>
@@ -12790,7 +12409,7 @@
                 <w:szCs w:val="24"/>
                 <w:lang w:eastAsia="es-ES"/>
               </w:rPr>
-              <w:t>6</w:t>
+              <w:t>5</w:t>
             </w:r>
           </w:p>
         </w:tc>
@@ -12910,6 +12529,7 @@
                 <w:szCs w:val="24"/>
                 <w:lang w:eastAsia="es-ES"/>
               </w:rPr>
+              <w:lastRenderedPageBreak/>
               <w:t>Descripción</w:t>
             </w:r>
             <w:r>
@@ -13055,6 +12675,7 @@
                 <w:lang w:eastAsia="es-ES"/>
               </w:rPr>
             </w:pPr>
+            <w:proofErr w:type="spellStart"/>
             <w:r>
               <w:rPr>
                 <w:rFonts w:eastAsia="Times New Roman" w:cs="Arial"/>
@@ -13066,6 +12687,7 @@
               </w:rPr>
               <w:t>Postcondiciones</w:t>
             </w:r>
+            <w:proofErr w:type="spellEnd"/>
             <w:r>
               <w:rPr>
                 <w:rFonts w:eastAsia="Times New Roman" w:cs="Arial"/>
@@ -13117,7 +12739,7 @@
         <w:pStyle w:val="Descripcin"/>
         <w:keepNext/>
       </w:pPr>
-      <w:bookmarkStart w:id="29" w:name="_Toc181431768"/>
+      <w:bookmarkStart w:id="29" w:name="_Toc181431767"/>
       <w:r>
         <w:t xml:space="preserve">Tabla </w:t>
       </w:r>
@@ -13126,11 +12748,11 @@
           <w:rPr>
             <w:noProof/>
           </w:rPr>
-          <w:t>10</w:t>
+          <w:t>9</w:t>
         </w:r>
       </w:fldSimple>
       <w:r>
-        <w:t>. RF.07</w:t>
+        <w:t>. RF.06</w:t>
       </w:r>
       <w:bookmarkEnd w:id="29"/>
     </w:p>
@@ -13249,7 +12871,7 @@
                 <w:szCs w:val="24"/>
                 <w:lang w:eastAsia="es-ES"/>
               </w:rPr>
-              <w:t>7</w:t>
+              <w:t>6</w:t>
             </w:r>
           </w:p>
         </w:tc>
@@ -13514,6 +13136,7 @@
                 <w:lang w:eastAsia="es-ES"/>
               </w:rPr>
             </w:pPr>
+            <w:proofErr w:type="spellStart"/>
             <w:r>
               <w:rPr>
                 <w:rFonts w:eastAsia="Times New Roman" w:cs="Arial"/>
@@ -13525,6 +13148,7 @@
               </w:rPr>
               <w:t>Postcondiciones</w:t>
             </w:r>
+            <w:proofErr w:type="spellEnd"/>
             <w:r>
               <w:rPr>
                 <w:rFonts w:eastAsia="Times New Roman" w:cs="Arial"/>
@@ -13573,60 +13197,11 @@
     </w:p>
     <w:p>
       <w:pPr>
-        <w:spacing w:before="120" w:after="120" w:line="360" w:lineRule="auto"/>
-        <w:rPr>
-          <w:color w:val="FF0000"/>
-        </w:rPr>
-      </w:pPr>
-    </w:p>
-    <w:p>
-      <w:pPr>
-        <w:spacing w:before="120" w:after="120" w:line="360" w:lineRule="auto"/>
-        <w:rPr>
-          <w:color w:val="FF0000"/>
-        </w:rPr>
-      </w:pPr>
-    </w:p>
-    <w:p>
-      <w:pPr>
-        <w:spacing w:before="120" w:after="120" w:line="360" w:lineRule="auto"/>
-        <w:rPr>
-          <w:color w:val="FF0000"/>
-        </w:rPr>
-      </w:pPr>
-    </w:p>
-    <w:p>
-      <w:pPr>
-        <w:spacing w:before="120" w:after="120" w:line="360" w:lineRule="auto"/>
-        <w:rPr>
-          <w:color w:val="FF0000"/>
-        </w:rPr>
-      </w:pPr>
-    </w:p>
-    <w:p>
-      <w:pPr>
-        <w:spacing w:before="120" w:after="120" w:line="360" w:lineRule="auto"/>
-        <w:rPr>
-          <w:color w:val="FF0000"/>
-        </w:rPr>
-      </w:pPr>
-    </w:p>
-    <w:p>
-      <w:pPr>
-        <w:spacing w:before="120" w:after="120" w:line="360" w:lineRule="auto"/>
-        <w:rPr>
-          <w:color w:val="FF0000"/>
-        </w:rPr>
-      </w:pPr>
-    </w:p>
-    <w:p>
-      <w:pPr>
         <w:pStyle w:val="Descripcin"/>
         <w:keepNext/>
       </w:pPr>
-      <w:bookmarkStart w:id="30" w:name="_Toc181431769"/>
+      <w:bookmarkStart w:id="30" w:name="_Toc181431768"/>
       <w:r>
-        <w:lastRenderedPageBreak/>
         <w:t xml:space="preserve">Tabla </w:t>
       </w:r>
       <w:fldSimple w:instr=" SEQ Tabla \* ARABIC ">
@@ -13634,11 +13209,11 @@
           <w:rPr>
             <w:noProof/>
           </w:rPr>
-          <w:t>11</w:t>
+          <w:t>10</w:t>
         </w:r>
       </w:fldSimple>
       <w:r>
-        <w:t>. RF.08</w:t>
+        <w:t>. RF.07</w:t>
       </w:r>
       <w:bookmarkEnd w:id="30"/>
     </w:p>
@@ -13757,7 +13332,7 @@
                 <w:szCs w:val="24"/>
                 <w:lang w:eastAsia="es-ES"/>
               </w:rPr>
-              <w:t>8</w:t>
+              <w:t>7</w:t>
             </w:r>
           </w:p>
         </w:tc>
@@ -14022,6 +13597,7 @@
                 <w:lang w:eastAsia="es-ES"/>
               </w:rPr>
             </w:pPr>
+            <w:proofErr w:type="spellStart"/>
             <w:r>
               <w:rPr>
                 <w:rFonts w:eastAsia="Times New Roman" w:cs="Arial"/>
@@ -14033,6 +13609,516 @@
               </w:rPr>
               <w:t>Postcondiciones</w:t>
             </w:r>
+            <w:proofErr w:type="spellEnd"/>
+            <w:r>
+              <w:rPr>
+                <w:rFonts w:eastAsia="Times New Roman" w:cs="Arial"/>
+                <w:color w:val="000000"/>
+                <w:szCs w:val="24"/>
+                <w:lang w:eastAsia="es-ES"/>
+              </w:rPr>
+              <w:t> </w:t>
+            </w:r>
+          </w:p>
+        </w:tc>
+        <w:tc>
+          <w:tcPr>
+            <w:tcW w:w="6795" w:type="dxa"/>
+            <w:tcBorders>
+              <w:top w:val="single" w:sz="6" w:space="0" w:color="auto"/>
+              <w:left w:val="single" w:sz="6" w:space="0" w:color="auto"/>
+              <w:bottom w:val="single" w:sz="6" w:space="0" w:color="auto"/>
+              <w:right w:val="single" w:sz="6" w:space="0" w:color="auto"/>
+            </w:tcBorders>
+            <w:shd w:val="clear" w:color="auto" w:fill="auto"/>
+          </w:tcPr>
+          <w:p>
+            <w:pPr>
+              <w:spacing w:after="0" w:line="240" w:lineRule="auto"/>
+              <w:textAlignment w:val="baseline"/>
+              <w:rPr>
+                <w:rFonts w:ascii="Segoe UI" w:eastAsia="Times New Roman" w:hAnsi="Segoe UI" w:cs="Segoe UI"/>
+                <w:color w:val="000000"/>
+                <w:sz w:val="18"/>
+                <w:szCs w:val="18"/>
+                <w:lang w:eastAsia="es-ES"/>
+              </w:rPr>
+            </w:pPr>
+          </w:p>
+        </w:tc>
+      </w:tr>
+    </w:tbl>
+    <w:p>
+      <w:pPr>
+        <w:spacing w:before="120" w:after="120" w:line="360" w:lineRule="auto"/>
+        <w:rPr>
+          <w:color w:val="FF0000"/>
+        </w:rPr>
+      </w:pPr>
+    </w:p>
+    <w:p>
+      <w:pPr>
+        <w:spacing w:before="120" w:after="120" w:line="360" w:lineRule="auto"/>
+        <w:rPr>
+          <w:color w:val="FF0000"/>
+        </w:rPr>
+      </w:pPr>
+    </w:p>
+    <w:p>
+      <w:pPr>
+        <w:spacing w:before="120" w:after="120" w:line="360" w:lineRule="auto"/>
+        <w:rPr>
+          <w:color w:val="FF0000"/>
+        </w:rPr>
+      </w:pPr>
+    </w:p>
+    <w:p>
+      <w:pPr>
+        <w:spacing w:before="120" w:after="120" w:line="360" w:lineRule="auto"/>
+        <w:rPr>
+          <w:color w:val="FF0000"/>
+        </w:rPr>
+      </w:pPr>
+    </w:p>
+    <w:p>
+      <w:pPr>
+        <w:spacing w:before="120" w:after="120" w:line="360" w:lineRule="auto"/>
+        <w:rPr>
+          <w:color w:val="FF0000"/>
+        </w:rPr>
+      </w:pPr>
+    </w:p>
+    <w:p>
+      <w:pPr>
+        <w:spacing w:before="120" w:after="120" w:line="360" w:lineRule="auto"/>
+        <w:rPr>
+          <w:color w:val="FF0000"/>
+        </w:rPr>
+      </w:pPr>
+    </w:p>
+    <w:p>
+      <w:pPr>
+        <w:spacing w:before="120" w:after="120" w:line="360" w:lineRule="auto"/>
+        <w:rPr>
+          <w:color w:val="FF0000"/>
+        </w:rPr>
+      </w:pPr>
+    </w:p>
+    <w:p>
+      <w:pPr>
+        <w:pStyle w:val="Descripcin"/>
+        <w:keepNext/>
+      </w:pPr>
+      <w:bookmarkStart w:id="31" w:name="_Toc181431769"/>
+      <w:r>
+        <w:t xml:space="preserve">Tabla </w:t>
+      </w:r>
+      <w:fldSimple w:instr=" SEQ Tabla \* ARABIC ">
+        <w:r>
+          <w:rPr>
+            <w:noProof/>
+          </w:rPr>
+          <w:t>11</w:t>
+        </w:r>
+      </w:fldSimple>
+      <w:r>
+        <w:t>. RF.08</w:t>
+      </w:r>
+      <w:bookmarkEnd w:id="31"/>
+    </w:p>
+    <w:tbl>
+      <w:tblPr>
+        <w:tblW w:w="9045" w:type="dxa"/>
+        <w:tblBorders>
+          <w:top w:val="outset" w:sz="6" w:space="0" w:color="auto"/>
+          <w:left w:val="outset" w:sz="6" w:space="0" w:color="auto"/>
+          <w:bottom w:val="outset" w:sz="6" w:space="0" w:color="auto"/>
+          <w:right w:val="outset" w:sz="6" w:space="0" w:color="auto"/>
+        </w:tblBorders>
+        <w:tblCellMar>
+          <w:left w:w="0" w:type="dxa"/>
+          <w:right w:w="0" w:type="dxa"/>
+        </w:tblCellMar>
+        <w:tblLook w:val="04A0" w:firstRow="1" w:lastRow="0" w:firstColumn="1" w:lastColumn="0" w:noHBand="0" w:noVBand="1"/>
+      </w:tblPr>
+      <w:tblGrid>
+        <w:gridCol w:w="2250"/>
+        <w:gridCol w:w="6795"/>
+      </w:tblGrid>
+      <w:tr>
+        <w:trPr>
+          <w:trHeight w:val="810"/>
+        </w:trPr>
+        <w:tc>
+          <w:tcPr>
+            <w:tcW w:w="2250" w:type="dxa"/>
+            <w:tcBorders>
+              <w:top w:val="single" w:sz="6" w:space="0" w:color="auto"/>
+              <w:left w:val="single" w:sz="6" w:space="0" w:color="auto"/>
+              <w:bottom w:val="single" w:sz="6" w:space="0" w:color="auto"/>
+              <w:right w:val="single" w:sz="6" w:space="0" w:color="auto"/>
+            </w:tcBorders>
+            <w:shd w:val="clear" w:color="auto" w:fill="7F7F7F"/>
+            <w:vAlign w:val="center"/>
+            <w:hideMark/>
+          </w:tcPr>
+          <w:p>
+            <w:pPr>
+              <w:spacing w:after="0" w:line="240" w:lineRule="auto"/>
+              <w:textAlignment w:val="baseline"/>
+              <w:rPr>
+                <w:rFonts w:ascii="Segoe UI" w:eastAsia="Times New Roman" w:hAnsi="Segoe UI" w:cs="Segoe UI"/>
+                <w:color w:val="000000"/>
+                <w:sz w:val="18"/>
+                <w:szCs w:val="18"/>
+                <w:lang w:eastAsia="es-ES"/>
+              </w:rPr>
+            </w:pPr>
+            <w:r>
+              <w:rPr>
+                <w:rFonts w:eastAsia="Times New Roman" w:cs="Arial"/>
+                <w:b/>
+                <w:bCs/>
+                <w:color w:val="000000"/>
+                <w:szCs w:val="24"/>
+                <w:lang w:eastAsia="es-ES"/>
+              </w:rPr>
+              <w:t>IDENTIFICADOR</w:t>
+            </w:r>
+            <w:r>
+              <w:rPr>
+                <w:rFonts w:eastAsia="Times New Roman" w:cs="Arial"/>
+                <w:color w:val="000000"/>
+                <w:szCs w:val="24"/>
+                <w:lang w:eastAsia="es-ES"/>
+              </w:rPr>
+              <w:t> </w:t>
+            </w:r>
+          </w:p>
+        </w:tc>
+        <w:tc>
+          <w:tcPr>
+            <w:tcW w:w="6795" w:type="dxa"/>
+            <w:tcBorders>
+              <w:top w:val="single" w:sz="6" w:space="0" w:color="auto"/>
+              <w:left w:val="single" w:sz="6" w:space="0" w:color="auto"/>
+              <w:bottom w:val="single" w:sz="6" w:space="0" w:color="auto"/>
+              <w:right w:val="single" w:sz="6" w:space="0" w:color="auto"/>
+            </w:tcBorders>
+            <w:shd w:val="clear" w:color="auto" w:fill="7F7F7F"/>
+            <w:vAlign w:val="center"/>
+            <w:hideMark/>
+          </w:tcPr>
+          <w:p>
+            <w:pPr>
+              <w:spacing w:after="0" w:line="240" w:lineRule="auto"/>
+              <w:textAlignment w:val="baseline"/>
+              <w:rPr>
+                <w:rFonts w:ascii="Segoe UI" w:eastAsia="Times New Roman" w:hAnsi="Segoe UI" w:cs="Segoe UI"/>
+                <w:color w:val="000000"/>
+                <w:sz w:val="18"/>
+                <w:szCs w:val="18"/>
+                <w:lang w:eastAsia="es-ES"/>
+              </w:rPr>
+            </w:pPr>
+            <w:r>
+              <w:rPr>
+                <w:rFonts w:eastAsia="Times New Roman" w:cs="Arial"/>
+                <w:b/>
+                <w:bCs/>
+                <w:color w:val="000000"/>
+                <w:szCs w:val="24"/>
+                <w:lang w:eastAsia="es-ES"/>
+              </w:rPr>
+              <w:t>RF.0</w:t>
+            </w:r>
+            <w:r>
+              <w:rPr>
+                <w:rFonts w:eastAsia="Times New Roman" w:cs="Arial"/>
+                <w:b/>
+                <w:bCs/>
+                <w:color w:val="000000"/>
+                <w:szCs w:val="24"/>
+                <w:lang w:eastAsia="es-ES"/>
+              </w:rPr>
+              <w:t>8</w:t>
+            </w:r>
+          </w:p>
+        </w:tc>
+      </w:tr>
+      <w:tr>
+        <w:trPr>
+          <w:trHeight w:val="705"/>
+        </w:trPr>
+        <w:tc>
+          <w:tcPr>
+            <w:tcW w:w="2250" w:type="dxa"/>
+            <w:tcBorders>
+              <w:top w:val="single" w:sz="6" w:space="0" w:color="auto"/>
+              <w:left w:val="single" w:sz="6" w:space="0" w:color="auto"/>
+              <w:bottom w:val="single" w:sz="6" w:space="0" w:color="auto"/>
+              <w:right w:val="single" w:sz="6" w:space="0" w:color="auto"/>
+            </w:tcBorders>
+            <w:shd w:val="clear" w:color="auto" w:fill="7F7F7F"/>
+            <w:vAlign w:val="center"/>
+            <w:hideMark/>
+          </w:tcPr>
+          <w:p>
+            <w:pPr>
+              <w:spacing w:after="0" w:line="240" w:lineRule="auto"/>
+              <w:textAlignment w:val="baseline"/>
+              <w:rPr>
+                <w:rFonts w:ascii="Segoe UI" w:eastAsia="Times New Roman" w:hAnsi="Segoe UI" w:cs="Segoe UI"/>
+                <w:color w:val="000000"/>
+                <w:sz w:val="18"/>
+                <w:szCs w:val="18"/>
+                <w:lang w:eastAsia="es-ES"/>
+              </w:rPr>
+            </w:pPr>
+            <w:r>
+              <w:rPr>
+                <w:rFonts w:eastAsia="Times New Roman" w:cs="Arial"/>
+                <w:b/>
+                <w:bCs/>
+                <w:color w:val="000000"/>
+                <w:szCs w:val="24"/>
+                <w:lang w:eastAsia="es-ES"/>
+              </w:rPr>
+              <w:t>Nombre</w:t>
+            </w:r>
+            <w:r>
+              <w:rPr>
+                <w:rFonts w:eastAsia="Times New Roman" w:cs="Arial"/>
+                <w:color w:val="000000"/>
+                <w:szCs w:val="24"/>
+                <w:lang w:eastAsia="es-ES"/>
+              </w:rPr>
+              <w:t> </w:t>
+            </w:r>
+          </w:p>
+        </w:tc>
+        <w:tc>
+          <w:tcPr>
+            <w:tcW w:w="6795" w:type="dxa"/>
+            <w:tcBorders>
+              <w:top w:val="single" w:sz="6" w:space="0" w:color="auto"/>
+              <w:left w:val="single" w:sz="6" w:space="0" w:color="auto"/>
+              <w:bottom w:val="single" w:sz="6" w:space="0" w:color="auto"/>
+              <w:right w:val="single" w:sz="6" w:space="0" w:color="auto"/>
+            </w:tcBorders>
+            <w:shd w:val="clear" w:color="auto" w:fill="auto"/>
+          </w:tcPr>
+          <w:p>
+            <w:pPr>
+              <w:spacing w:after="0" w:line="240" w:lineRule="auto"/>
+              <w:textAlignment w:val="baseline"/>
+              <w:rPr>
+                <w:rFonts w:ascii="Segoe UI" w:eastAsia="Times New Roman" w:hAnsi="Segoe UI" w:cs="Segoe UI"/>
+                <w:color w:val="000000"/>
+                <w:sz w:val="18"/>
+                <w:szCs w:val="18"/>
+                <w:lang w:eastAsia="es-ES"/>
+              </w:rPr>
+            </w:pPr>
+          </w:p>
+        </w:tc>
+      </w:tr>
+      <w:tr>
+        <w:trPr>
+          <w:trHeight w:val="690"/>
+        </w:trPr>
+        <w:tc>
+          <w:tcPr>
+            <w:tcW w:w="2250" w:type="dxa"/>
+            <w:tcBorders>
+              <w:top w:val="single" w:sz="6" w:space="0" w:color="auto"/>
+              <w:left w:val="single" w:sz="6" w:space="0" w:color="auto"/>
+              <w:bottom w:val="single" w:sz="6" w:space="0" w:color="auto"/>
+              <w:right w:val="single" w:sz="6" w:space="0" w:color="auto"/>
+            </w:tcBorders>
+            <w:shd w:val="clear" w:color="auto" w:fill="7F7F7F"/>
+            <w:vAlign w:val="center"/>
+            <w:hideMark/>
+          </w:tcPr>
+          <w:p>
+            <w:pPr>
+              <w:spacing w:after="0" w:line="240" w:lineRule="auto"/>
+              <w:textAlignment w:val="baseline"/>
+              <w:rPr>
+                <w:rFonts w:ascii="Segoe UI" w:eastAsia="Times New Roman" w:hAnsi="Segoe UI" w:cs="Segoe UI"/>
+                <w:color w:val="000000"/>
+                <w:sz w:val="18"/>
+                <w:szCs w:val="18"/>
+                <w:lang w:eastAsia="es-ES"/>
+              </w:rPr>
+            </w:pPr>
+            <w:r>
+              <w:rPr>
+                <w:rFonts w:eastAsia="Times New Roman" w:cs="Arial"/>
+                <w:b/>
+                <w:bCs/>
+                <w:color w:val="000000"/>
+                <w:szCs w:val="24"/>
+                <w:lang w:eastAsia="es-ES"/>
+              </w:rPr>
+              <w:t>Descripción</w:t>
+            </w:r>
+            <w:r>
+              <w:rPr>
+                <w:rFonts w:eastAsia="Times New Roman" w:cs="Arial"/>
+                <w:color w:val="000000"/>
+                <w:szCs w:val="24"/>
+                <w:lang w:eastAsia="es-ES"/>
+              </w:rPr>
+              <w:t> </w:t>
+            </w:r>
+          </w:p>
+        </w:tc>
+        <w:tc>
+          <w:tcPr>
+            <w:tcW w:w="6795" w:type="dxa"/>
+            <w:tcBorders>
+              <w:top w:val="single" w:sz="6" w:space="0" w:color="auto"/>
+              <w:left w:val="single" w:sz="6" w:space="0" w:color="auto"/>
+              <w:bottom w:val="single" w:sz="6" w:space="0" w:color="auto"/>
+              <w:right w:val="single" w:sz="6" w:space="0" w:color="auto"/>
+            </w:tcBorders>
+            <w:shd w:val="clear" w:color="auto" w:fill="auto"/>
+          </w:tcPr>
+          <w:p>
+            <w:pPr>
+              <w:spacing w:after="0" w:line="240" w:lineRule="auto"/>
+              <w:textAlignment w:val="baseline"/>
+              <w:rPr>
+                <w:rFonts w:ascii="Segoe UI" w:eastAsia="Times New Roman" w:hAnsi="Segoe UI" w:cs="Segoe UI"/>
+                <w:color w:val="000000"/>
+                <w:sz w:val="18"/>
+                <w:szCs w:val="18"/>
+                <w:lang w:eastAsia="es-ES"/>
+              </w:rPr>
+            </w:pPr>
+          </w:p>
+        </w:tc>
+      </w:tr>
+      <w:tr>
+        <w:trPr>
+          <w:trHeight w:val="690"/>
+        </w:trPr>
+        <w:tc>
+          <w:tcPr>
+            <w:tcW w:w="2250" w:type="dxa"/>
+            <w:tcBorders>
+              <w:top w:val="single" w:sz="6" w:space="0" w:color="auto"/>
+              <w:left w:val="single" w:sz="6" w:space="0" w:color="auto"/>
+              <w:bottom w:val="single" w:sz="6" w:space="0" w:color="auto"/>
+              <w:right w:val="single" w:sz="6" w:space="0" w:color="auto"/>
+            </w:tcBorders>
+            <w:shd w:val="clear" w:color="auto" w:fill="7F7F7F"/>
+            <w:vAlign w:val="center"/>
+            <w:hideMark/>
+          </w:tcPr>
+          <w:p>
+            <w:pPr>
+              <w:spacing w:after="0" w:line="240" w:lineRule="auto"/>
+              <w:textAlignment w:val="baseline"/>
+              <w:rPr>
+                <w:rFonts w:ascii="Segoe UI" w:eastAsia="Times New Roman" w:hAnsi="Segoe UI" w:cs="Segoe UI"/>
+                <w:color w:val="000000"/>
+                <w:sz w:val="18"/>
+                <w:szCs w:val="18"/>
+                <w:lang w:eastAsia="es-ES"/>
+              </w:rPr>
+            </w:pPr>
+            <w:r>
+              <w:rPr>
+                <w:rFonts w:eastAsia="Times New Roman" w:cs="Arial"/>
+                <w:b/>
+                <w:bCs/>
+                <w:color w:val="000000"/>
+                <w:szCs w:val="24"/>
+                <w:lang w:eastAsia="es-ES"/>
+              </w:rPr>
+              <w:t>Precondiciones</w:t>
+            </w:r>
+            <w:r>
+              <w:rPr>
+                <w:rFonts w:eastAsia="Times New Roman" w:cs="Arial"/>
+                <w:color w:val="000000"/>
+                <w:szCs w:val="24"/>
+                <w:lang w:eastAsia="es-ES"/>
+              </w:rPr>
+              <w:t> </w:t>
+            </w:r>
+          </w:p>
+        </w:tc>
+        <w:tc>
+          <w:tcPr>
+            <w:tcW w:w="6795" w:type="dxa"/>
+            <w:tcBorders>
+              <w:top w:val="single" w:sz="6" w:space="0" w:color="auto"/>
+              <w:left w:val="single" w:sz="6" w:space="0" w:color="auto"/>
+              <w:bottom w:val="single" w:sz="6" w:space="0" w:color="auto"/>
+              <w:right w:val="single" w:sz="6" w:space="0" w:color="auto"/>
+            </w:tcBorders>
+            <w:shd w:val="clear" w:color="auto" w:fill="auto"/>
+          </w:tcPr>
+          <w:p>
+            <w:pPr>
+              <w:spacing w:after="0" w:line="240" w:lineRule="auto"/>
+              <w:textAlignment w:val="baseline"/>
+              <w:rPr>
+                <w:rFonts w:ascii="Segoe UI" w:eastAsia="Times New Roman" w:hAnsi="Segoe UI" w:cs="Segoe UI"/>
+                <w:color w:val="000000"/>
+                <w:sz w:val="18"/>
+                <w:szCs w:val="18"/>
+                <w:lang w:eastAsia="es-ES"/>
+              </w:rPr>
+            </w:pPr>
+          </w:p>
+        </w:tc>
+      </w:tr>
+      <w:tr>
+        <w:trPr>
+          <w:trHeight w:val="690"/>
+        </w:trPr>
+        <w:tc>
+          <w:tcPr>
+            <w:tcW w:w="2250" w:type="dxa"/>
+            <w:tcBorders>
+              <w:top w:val="single" w:sz="6" w:space="0" w:color="auto"/>
+              <w:left w:val="single" w:sz="6" w:space="0" w:color="auto"/>
+              <w:bottom w:val="single" w:sz="6" w:space="0" w:color="auto"/>
+              <w:right w:val="single" w:sz="6" w:space="0" w:color="auto"/>
+            </w:tcBorders>
+            <w:shd w:val="clear" w:color="auto" w:fill="7F7F7F"/>
+            <w:vAlign w:val="center"/>
+            <w:hideMark/>
+          </w:tcPr>
+          <w:p>
+            <w:pPr>
+              <w:spacing w:after="0" w:line="240" w:lineRule="auto"/>
+              <w:textAlignment w:val="baseline"/>
+              <w:rPr>
+                <w:rFonts w:ascii="Segoe UI" w:eastAsia="Times New Roman" w:hAnsi="Segoe UI" w:cs="Segoe UI"/>
+                <w:color w:val="000000"/>
+                <w:sz w:val="18"/>
+                <w:szCs w:val="18"/>
+                <w:lang w:eastAsia="es-ES"/>
+              </w:rPr>
+            </w:pPr>
+            <w:proofErr w:type="spellStart"/>
+            <w:r>
+              <w:rPr>
+                <w:rFonts w:eastAsia="Times New Roman" w:cs="Arial"/>
+                <w:b/>
+                <w:bCs/>
+                <w:color w:val="000000"/>
+                <w:szCs w:val="24"/>
+                <w:lang w:eastAsia="es-ES"/>
+              </w:rPr>
+              <w:t>Postcondiciones</w:t>
+            </w:r>
+            <w:proofErr w:type="spellEnd"/>
             <w:r>
               <w:rPr>
                 <w:rFonts w:eastAsia="Times New Roman" w:cs="Arial"/>
@@ -14092,14 +14178,14 @@
           <w:rFonts w:cs="Arial"/>
         </w:rPr>
       </w:pPr>
-      <w:bookmarkStart w:id="31" w:name="_Toc181431872"/>
+      <w:bookmarkStart w:id="32" w:name="_Toc181431872"/>
       <w:r>
         <w:rPr>
           <w:rFonts w:cs="Arial"/>
         </w:rPr>
         <w:t>Casos de uso</w:t>
       </w:r>
-      <w:bookmarkEnd w:id="31"/>
+      <w:bookmarkEnd w:id="32"/>
     </w:p>
     <w:p>
       <w:pPr>
@@ -14109,19 +14195,19 @@
           <w:numId w:val="2"/>
         </w:numPr>
       </w:pPr>
-      <w:bookmarkStart w:id="32" w:name="_Toc54123947"/>
-      <w:bookmarkStart w:id="33" w:name="_Toc181431873"/>
+      <w:bookmarkStart w:id="33" w:name="_Toc54123947"/>
+      <w:bookmarkStart w:id="34" w:name="_Toc181431873"/>
       <w:r>
         <w:t>Mediante tablas</w:t>
       </w:r>
-      <w:bookmarkEnd w:id="32"/>
       <w:bookmarkEnd w:id="33"/>
+      <w:bookmarkEnd w:id="34"/>
     </w:p>
     <w:p>
       <w:pPr>
         <w:pStyle w:val="Descripcin"/>
       </w:pPr>
-      <w:bookmarkStart w:id="34" w:name="_Toc181431770"/>
+      <w:bookmarkStart w:id="35" w:name="_Toc181431770"/>
       <w:r>
         <w:t xml:space="preserve">Tabla </w:t>
       </w:r>
@@ -14136,7 +14222,7 @@
       <w:r>
         <w:t>. Casos de uso mediante Tablas</w:t>
       </w:r>
-      <w:bookmarkEnd w:id="34"/>
+      <w:bookmarkEnd w:id="35"/>
     </w:p>
     <w:tbl>
       <w:tblPr>
@@ -14908,6 +14994,7 @@
                 <w:bCs/>
                 <w:color w:val="000000"/>
               </w:rPr>
+              <w:lastRenderedPageBreak/>
               <w:t xml:space="preserve">RF.08 – </w:t>
             </w:r>
           </w:p>
@@ -14973,15 +15060,14 @@
           <w:numId w:val="2"/>
         </w:numPr>
       </w:pPr>
-      <w:bookmarkStart w:id="35" w:name="_Toc181431874"/>
+      <w:bookmarkStart w:id="36" w:name="_Toc181431874"/>
       <w:r>
-        <w:lastRenderedPageBreak/>
         <w:t xml:space="preserve">Mediante </w:t>
       </w:r>
       <w:r>
         <w:t>diagramas</w:t>
       </w:r>
-      <w:bookmarkEnd w:id="35"/>
+      <w:bookmarkEnd w:id="36"/>
     </w:p>
     <w:p>
       <w:pPr>
@@ -15003,14 +15089,14 @@
           <w:rFonts w:cs="Arial"/>
         </w:rPr>
       </w:pPr>
-      <w:bookmarkStart w:id="36" w:name="_Toc181431875"/>
+      <w:bookmarkStart w:id="37" w:name="_Toc181431875"/>
       <w:r>
         <w:rPr>
           <w:rFonts w:cs="Arial"/>
         </w:rPr>
         <w:t>Modelo de datos</w:t>
       </w:r>
-      <w:bookmarkEnd w:id="36"/>
+      <w:bookmarkEnd w:id="37"/>
       <w:r>
         <w:rPr>
           <w:rFonts w:cs="Arial"/>
@@ -15022,20 +15108,20 @@
       <w:pPr>
         <w:pStyle w:val="Ttulo3"/>
       </w:pPr>
-      <w:bookmarkStart w:id="37" w:name="_Toc181431876"/>
+      <w:bookmarkStart w:id="38" w:name="_Toc181431876"/>
       <w:r>
         <w:t xml:space="preserve">6.3.1. </w:t>
       </w:r>
       <w:r>
         <w:t>Diagrama E/R</w:t>
       </w:r>
-      <w:bookmarkEnd w:id="37"/>
+      <w:bookmarkEnd w:id="38"/>
     </w:p>
     <w:p>
       <w:pPr>
         <w:pStyle w:val="Ttulo3"/>
       </w:pPr>
-      <w:bookmarkStart w:id="38" w:name="_Toc181431877"/>
+      <w:bookmarkStart w:id="39" w:name="_Toc181431877"/>
       <w:r>
         <w:t>6.3.2</w:t>
       </w:r>
@@ -15045,7 +15131,7 @@
       <w:r>
         <w:t>Modelo Relacional</w:t>
       </w:r>
-      <w:bookmarkEnd w:id="38"/>
+      <w:bookmarkEnd w:id="39"/>
     </w:p>
     <w:p>
       <w:pPr>
@@ -15070,21 +15156,21 @@
           <w:rFonts w:cs="Arial"/>
         </w:rPr>
       </w:pPr>
-      <w:bookmarkStart w:id="39" w:name="_Toc181431878"/>
+      <w:bookmarkStart w:id="40" w:name="_Toc181431878"/>
       <w:r>
         <w:rPr>
           <w:rFonts w:cs="Arial"/>
         </w:rPr>
         <w:t>Pruebas</w:t>
       </w:r>
-      <w:bookmarkEnd w:id="39"/>
+      <w:bookmarkEnd w:id="40"/>
     </w:p>
     <w:p>
       <w:pPr>
         <w:pStyle w:val="Descripcin"/>
         <w:keepNext/>
       </w:pPr>
-      <w:bookmarkStart w:id="40" w:name="_Toc181431771"/>
+      <w:bookmarkStart w:id="41" w:name="_Toc181431771"/>
       <w:r>
         <w:t xml:space="preserve">Tabla </w:t>
       </w:r>
@@ -15098,273 +15184,6 @@
       </w:fldSimple>
       <w:r>
         <w:t>. PU.01</w:t>
-      </w:r>
-      <w:bookmarkEnd w:id="40"/>
-    </w:p>
-    <w:tbl>
-      <w:tblPr>
-        <w:tblW w:w="9072" w:type="dxa"/>
-        <w:tblInd w:w="70" w:type="dxa"/>
-        <w:tblBorders>
-          <w:top w:val="single" w:sz="4" w:space="0" w:color="auto"/>
-          <w:left w:val="single" w:sz="4" w:space="0" w:color="auto"/>
-          <w:bottom w:val="single" w:sz="4" w:space="0" w:color="auto"/>
-          <w:right w:val="single" w:sz="4" w:space="0" w:color="auto"/>
-          <w:insideH w:val="single" w:sz="4" w:space="0" w:color="auto"/>
-          <w:insideV w:val="single" w:sz="4" w:space="0" w:color="auto"/>
-        </w:tblBorders>
-        <w:tblLayout w:type="fixed"/>
-        <w:tblCellMar>
-          <w:left w:w="70" w:type="dxa"/>
-          <w:right w:w="70" w:type="dxa"/>
-        </w:tblCellMar>
-        <w:tblLook w:val="0000" w:firstRow="0" w:lastRow="0" w:firstColumn="0" w:lastColumn="0" w:noHBand="0" w:noVBand="0"/>
-      </w:tblPr>
-      <w:tblGrid>
-        <w:gridCol w:w="3119"/>
-        <w:gridCol w:w="5953"/>
-      </w:tblGrid>
-      <w:tr>
-        <w:trPr>
-          <w:trHeight w:val="797"/>
-        </w:trPr>
-        <w:tc>
-          <w:tcPr>
-            <w:tcW w:w="3119" w:type="dxa"/>
-            <w:tcBorders>
-              <w:bottom w:val="single" w:sz="4" w:space="0" w:color="auto"/>
-            </w:tcBorders>
-            <w:shd w:val="clear" w:color="auto" w:fill="808080" w:themeFill="background1" w:themeFillShade="80"/>
-            <w:vAlign w:val="center"/>
-          </w:tcPr>
-          <w:p>
-            <w:pPr>
-              <w:spacing w:before="120" w:after="0" w:line="360" w:lineRule="auto"/>
-              <w:jc w:val="left"/>
-              <w:rPr>
-                <w:b/>
-              </w:rPr>
-            </w:pPr>
-            <w:r>
-              <w:rPr>
-                <w:b/>
-              </w:rPr>
-              <w:t>PRUEBA</w:t>
-            </w:r>
-          </w:p>
-        </w:tc>
-        <w:tc>
-          <w:tcPr>
-            <w:tcW w:w="5953" w:type="dxa"/>
-            <w:shd w:val="clear" w:color="auto" w:fill="808080" w:themeFill="background1" w:themeFillShade="80"/>
-            <w:vAlign w:val="center"/>
-          </w:tcPr>
-          <w:p>
-            <w:pPr>
-              <w:spacing w:before="120" w:after="0" w:line="360" w:lineRule="auto"/>
-              <w:jc w:val="center"/>
-              <w:rPr>
-                <w:b/>
-              </w:rPr>
-            </w:pPr>
-            <w:r>
-              <w:rPr>
-                <w:b/>
-              </w:rPr>
-              <w:t>PU</w:t>
-            </w:r>
-            <w:r>
-              <w:rPr>
-                <w:b/>
-              </w:rPr>
-              <w:t>.0</w:t>
-            </w:r>
-            <w:r>
-              <w:rPr>
-                <w:b/>
-              </w:rPr>
-              <w:t>1</w:t>
-            </w:r>
-          </w:p>
-        </w:tc>
-      </w:tr>
-      <w:tr>
-        <w:trPr>
-          <w:trHeight w:val="567"/>
-        </w:trPr>
-        <w:tc>
-          <w:tcPr>
-            <w:tcW w:w="3119" w:type="dxa"/>
-            <w:shd w:val="clear" w:color="auto" w:fill="808080" w:themeFill="background1" w:themeFillShade="80"/>
-            <w:vAlign w:val="center"/>
-          </w:tcPr>
-          <w:p>
-            <w:pPr>
-              <w:spacing w:before="120" w:after="0" w:line="360" w:lineRule="auto"/>
-              <w:jc w:val="left"/>
-              <w:rPr>
-                <w:b/>
-              </w:rPr>
-            </w:pPr>
-            <w:r>
-              <w:rPr>
-                <w:b/>
-              </w:rPr>
-              <w:t>Descripción</w:t>
-            </w:r>
-          </w:p>
-        </w:tc>
-        <w:tc>
-          <w:tcPr>
-            <w:tcW w:w="5953" w:type="dxa"/>
-            <w:vAlign w:val="center"/>
-          </w:tcPr>
-          <w:p>
-            <w:pPr>
-              <w:spacing w:before="120" w:after="0" w:line="360" w:lineRule="auto"/>
-            </w:pPr>
-          </w:p>
-        </w:tc>
-      </w:tr>
-      <w:tr>
-        <w:trPr>
-          <w:trHeight w:val="567"/>
-        </w:trPr>
-        <w:tc>
-          <w:tcPr>
-            <w:tcW w:w="3119" w:type="dxa"/>
-            <w:shd w:val="clear" w:color="auto" w:fill="808080" w:themeFill="background1" w:themeFillShade="80"/>
-            <w:vAlign w:val="center"/>
-          </w:tcPr>
-          <w:p>
-            <w:pPr>
-              <w:spacing w:before="120" w:after="0" w:line="360" w:lineRule="auto"/>
-              <w:jc w:val="left"/>
-              <w:rPr>
-                <w:b/>
-              </w:rPr>
-            </w:pPr>
-            <w:r>
-              <w:rPr>
-                <w:b/>
-              </w:rPr>
-              <w:t>Casos de uso asociados</w:t>
-            </w:r>
-          </w:p>
-        </w:tc>
-        <w:tc>
-          <w:tcPr>
-            <w:tcW w:w="5953" w:type="dxa"/>
-            <w:vAlign w:val="center"/>
-          </w:tcPr>
-          <w:p>
-            <w:pPr>
-              <w:spacing w:before="120" w:after="0" w:line="360" w:lineRule="auto"/>
-            </w:pPr>
-          </w:p>
-        </w:tc>
-      </w:tr>
-      <w:tr>
-        <w:trPr>
-          <w:trHeight w:val="567"/>
-        </w:trPr>
-        <w:tc>
-          <w:tcPr>
-            <w:tcW w:w="3119" w:type="dxa"/>
-            <w:shd w:val="clear" w:color="auto" w:fill="808080" w:themeFill="background1" w:themeFillShade="80"/>
-            <w:vAlign w:val="center"/>
-          </w:tcPr>
-          <w:p>
-            <w:pPr>
-              <w:spacing w:before="120" w:after="0" w:line="360" w:lineRule="auto"/>
-              <w:jc w:val="left"/>
-              <w:rPr>
-                <w:b/>
-              </w:rPr>
-            </w:pPr>
-            <w:r>
-              <w:rPr>
-                <w:b/>
-              </w:rPr>
-              <w:t>Condiciones iniciales</w:t>
-            </w:r>
-          </w:p>
-        </w:tc>
-        <w:tc>
-          <w:tcPr>
-            <w:tcW w:w="5953" w:type="dxa"/>
-            <w:vAlign w:val="center"/>
-          </w:tcPr>
-          <w:p>
-            <w:pPr>
-              <w:spacing w:before="120" w:after="0" w:line="360" w:lineRule="auto"/>
-            </w:pPr>
-          </w:p>
-        </w:tc>
-      </w:tr>
-      <w:tr>
-        <w:trPr>
-          <w:trHeight w:val="567"/>
-        </w:trPr>
-        <w:tc>
-          <w:tcPr>
-            <w:tcW w:w="3119" w:type="dxa"/>
-            <w:shd w:val="clear" w:color="auto" w:fill="808080" w:themeFill="background1" w:themeFillShade="80"/>
-            <w:vAlign w:val="center"/>
-          </w:tcPr>
-          <w:p>
-            <w:pPr>
-              <w:spacing w:before="120" w:after="0" w:line="360" w:lineRule="auto"/>
-              <w:jc w:val="left"/>
-              <w:rPr>
-                <w:b/>
-              </w:rPr>
-            </w:pPr>
-            <w:r>
-              <w:rPr>
-                <w:b/>
-              </w:rPr>
-              <w:t>Resultado obtenido</w:t>
-            </w:r>
-          </w:p>
-        </w:tc>
-        <w:tc>
-          <w:tcPr>
-            <w:tcW w:w="5953" w:type="dxa"/>
-            <w:vAlign w:val="center"/>
-          </w:tcPr>
-          <w:p>
-            <w:pPr>
-              <w:spacing w:before="120" w:after="0" w:line="360" w:lineRule="auto"/>
-            </w:pPr>
-          </w:p>
-        </w:tc>
-      </w:tr>
-    </w:tbl>
-    <w:p>
-      <w:pPr>
-        <w:spacing w:before="120" w:after="120" w:line="360" w:lineRule="auto"/>
-      </w:pPr>
-    </w:p>
-    <w:p>
-      <w:pPr>
-        <w:pStyle w:val="Descripcin"/>
-        <w:keepNext/>
-      </w:pPr>
-      <w:bookmarkStart w:id="41" w:name="_Toc181431772"/>
-      <w:r>
-        <w:t xml:space="preserve">Tabla </w:t>
-      </w:r>
-      <w:fldSimple w:instr=" SEQ Tabla \* ARABIC ">
-        <w:r>
-          <w:rPr>
-            <w:noProof/>
-          </w:rPr>
-          <w:t>14</w:t>
-        </w:r>
-      </w:fldSimple>
-      <w:r>
-        <w:t>. PU.02</w:t>
       </w:r>
       <w:bookmarkEnd w:id="41"/>
     </w:p>
@@ -15450,7 +15269,7 @@
               <w:rPr>
                 <w:b/>
               </w:rPr>
-              <w:t>2</w:t>
+              <w:t>1</w:t>
             </w:r>
           </w:p>
         </w:tc>
@@ -15615,17 +15434,11 @@
     </w:p>
     <w:p>
       <w:pPr>
-        <w:spacing w:before="120" w:after="120" w:line="360" w:lineRule="auto"/>
-      </w:pPr>
-    </w:p>
-    <w:p>
-      <w:pPr>
         <w:pStyle w:val="Descripcin"/>
         <w:keepNext/>
       </w:pPr>
-      <w:bookmarkStart w:id="42" w:name="_Toc181431773"/>
+      <w:bookmarkStart w:id="42" w:name="_Toc181431772"/>
       <w:r>
-        <w:lastRenderedPageBreak/>
         <w:t xml:space="preserve">Tabla </w:t>
       </w:r>
       <w:fldSimple w:instr=" SEQ Tabla \* ARABIC ">
@@ -15633,11 +15446,11 @@
           <w:rPr>
             <w:noProof/>
           </w:rPr>
-          <w:t>15</w:t>
+          <w:t>14</w:t>
         </w:r>
       </w:fldSimple>
       <w:r>
-        <w:t>. PU.03</w:t>
+        <w:t>. PU.02</w:t>
       </w:r>
       <w:bookmarkEnd w:id="42"/>
     </w:p>
@@ -15723,7 +15536,7 @@
               <w:rPr>
                 <w:b/>
               </w:rPr>
-              <w:t>3</w:t>
+              <w:t>2</w:t>
             </w:r>
           </w:p>
         </w:tc>
@@ -15896,7 +15709,7 @@
         <w:pStyle w:val="Descripcin"/>
         <w:keepNext/>
       </w:pPr>
-      <w:bookmarkStart w:id="43" w:name="_Toc181431774"/>
+      <w:bookmarkStart w:id="43" w:name="_Toc181431773"/>
       <w:r>
         <w:t xml:space="preserve">Tabla </w:t>
       </w:r>
@@ -15905,11 +15718,11 @@
           <w:rPr>
             <w:noProof/>
           </w:rPr>
-          <w:t>16</w:t>
+          <w:t>15</w:t>
         </w:r>
       </w:fldSimple>
       <w:r>
-        <w:t>. PU.04</w:t>
+        <w:t>. PU.03</w:t>
       </w:r>
       <w:bookmarkEnd w:id="43"/>
     </w:p>
@@ -15995,7 +15808,7 @@
               <w:rPr>
                 <w:b/>
               </w:rPr>
-              <w:t>4</w:t>
+              <w:t>3</w:t>
             </w:r>
           </w:p>
         </w:tc>
@@ -16160,10 +15973,15 @@
     </w:p>
     <w:p>
       <w:pPr>
+        <w:spacing w:before="120" w:after="120" w:line="360" w:lineRule="auto"/>
+      </w:pPr>
+    </w:p>
+    <w:p>
+      <w:pPr>
         <w:pStyle w:val="Descripcin"/>
         <w:keepNext/>
       </w:pPr>
-      <w:bookmarkStart w:id="44" w:name="_Toc181431775"/>
+      <w:bookmarkStart w:id="44" w:name="_Toc181431774"/>
       <w:r>
         <w:t xml:space="preserve">Tabla </w:t>
       </w:r>
@@ -16172,11 +15990,11 @@
           <w:rPr>
             <w:noProof/>
           </w:rPr>
-          <w:t>17</w:t>
+          <w:t>16</w:t>
         </w:r>
       </w:fldSimple>
       <w:r>
-        <w:t>. PU.05</w:t>
+        <w:t>. PU.04</w:t>
       </w:r>
       <w:bookmarkEnd w:id="44"/>
     </w:p>
@@ -16262,7 +16080,7 @@
               <w:rPr>
                 <w:b/>
               </w:rPr>
-              <w:t>5</w:t>
+              <w:t>4</w:t>
             </w:r>
           </w:p>
         </w:tc>
@@ -16430,9 +16248,8 @@
         <w:pStyle w:val="Descripcin"/>
         <w:keepNext/>
       </w:pPr>
-      <w:bookmarkStart w:id="45" w:name="_Toc181431776"/>
+      <w:bookmarkStart w:id="45" w:name="_Toc181431775"/>
       <w:r>
-        <w:lastRenderedPageBreak/>
         <w:t xml:space="preserve">Tabla </w:t>
       </w:r>
       <w:fldSimple w:instr=" SEQ Tabla \* ARABIC ">
@@ -16440,11 +16257,11 @@
           <w:rPr>
             <w:noProof/>
           </w:rPr>
-          <w:t>18</w:t>
+          <w:t>17</w:t>
         </w:r>
       </w:fldSimple>
       <w:r>
-        <w:t>. PU.06</w:t>
+        <w:t>. PU.05</w:t>
       </w:r>
       <w:bookmarkEnd w:id="45"/>
     </w:p>
@@ -16530,7 +16347,7 @@
               <w:rPr>
                 <w:b/>
               </w:rPr>
-              <w:t>6</w:t>
+              <w:t>5</w:t>
             </w:r>
           </w:p>
         </w:tc>
@@ -16695,16 +16512,12 @@
     </w:p>
     <w:p>
       <w:pPr>
-        <w:spacing w:before="120" w:after="120" w:line="360" w:lineRule="auto"/>
-      </w:pPr>
-    </w:p>
-    <w:p>
-      <w:pPr>
         <w:pStyle w:val="Descripcin"/>
         <w:keepNext/>
       </w:pPr>
-      <w:bookmarkStart w:id="46" w:name="_Toc181431777"/>
+      <w:bookmarkStart w:id="46" w:name="_Toc181431776"/>
       <w:r>
+        <w:lastRenderedPageBreak/>
         <w:t xml:space="preserve">Tabla </w:t>
       </w:r>
       <w:fldSimple w:instr=" SEQ Tabla \* ARABIC ">
@@ -16712,11 +16525,11 @@
           <w:rPr>
             <w:noProof/>
           </w:rPr>
-          <w:t>19</w:t>
+          <w:t>18</w:t>
         </w:r>
       </w:fldSimple>
       <w:r>
-        <w:t>. PU.07</w:t>
+        <w:t>. PU.06</w:t>
       </w:r>
       <w:bookmarkEnd w:id="46"/>
     </w:p>
@@ -16802,7 +16615,7 @@
               <w:rPr>
                 <w:b/>
               </w:rPr>
-              <w:t>7</w:t>
+              <w:t>6</w:t>
             </w:r>
           </w:p>
         </w:tc>
@@ -16975,7 +16788,7 @@
         <w:pStyle w:val="Descripcin"/>
         <w:keepNext/>
       </w:pPr>
-      <w:bookmarkStart w:id="47" w:name="_Toc181431778"/>
+      <w:bookmarkStart w:id="47" w:name="_Toc181431777"/>
       <w:r>
         <w:t xml:space="preserve">Tabla </w:t>
       </w:r>
@@ -16984,11 +16797,11 @@
           <w:rPr>
             <w:noProof/>
           </w:rPr>
-          <w:t>20</w:t>
+          <w:t>19</w:t>
         </w:r>
       </w:fldSimple>
       <w:r>
-        <w:t>. PU.08</w:t>
+        <w:t>. PU.07</w:t>
       </w:r>
       <w:bookmarkEnd w:id="47"/>
     </w:p>
@@ -17074,7 +16887,7 @@
               <w:rPr>
                 <w:b/>
               </w:rPr>
-              <w:t>8</w:t>
+              <w:t>7</w:t>
             </w:r>
           </w:p>
         </w:tc>
@@ -17247,9 +17060,8 @@
         <w:pStyle w:val="Descripcin"/>
         <w:keepNext/>
       </w:pPr>
-      <w:bookmarkStart w:id="48" w:name="_Toc181431779"/>
+      <w:bookmarkStart w:id="48" w:name="_Toc181431778"/>
       <w:r>
-        <w:lastRenderedPageBreak/>
         <w:t xml:space="preserve">Tabla </w:t>
       </w:r>
       <w:fldSimple w:instr=" SEQ Tabla \* ARABIC ">
@@ -17257,11 +17069,11 @@
           <w:rPr>
             <w:noProof/>
           </w:rPr>
-          <w:t>21</w:t>
+          <w:t>20</w:t>
         </w:r>
       </w:fldSimple>
       <w:r>
-        <w:t>. PU.09</w:t>
+        <w:t>. PU.08</w:t>
       </w:r>
       <w:bookmarkEnd w:id="48"/>
     </w:p>
@@ -17347,7 +17159,7 @@
               <w:rPr>
                 <w:b/>
               </w:rPr>
-              <w:t>9</w:t>
+              <w:t>8</w:t>
             </w:r>
           </w:p>
         </w:tc>
@@ -17500,9 +17312,6 @@
           <w:p>
             <w:pPr>
               <w:spacing w:before="120" w:after="0" w:line="360" w:lineRule="auto"/>
-              <w:rPr>
-                <w:u w:val="single"/>
-              </w:rPr>
             </w:pPr>
           </w:p>
         </w:tc>
@@ -17515,11 +17324,17 @@
     </w:p>
     <w:p>
       <w:pPr>
+        <w:spacing w:before="120" w:after="120" w:line="360" w:lineRule="auto"/>
+      </w:pPr>
+    </w:p>
+    <w:p>
+      <w:pPr>
         <w:pStyle w:val="Descripcin"/>
         <w:keepNext/>
       </w:pPr>
-      <w:bookmarkStart w:id="49" w:name="_Toc181431780"/>
+      <w:bookmarkStart w:id="49" w:name="_Toc181431779"/>
       <w:r>
+        <w:lastRenderedPageBreak/>
         <w:t xml:space="preserve">Tabla </w:t>
       </w:r>
       <w:fldSimple w:instr=" SEQ Tabla \* ARABIC ">
@@ -17527,11 +17342,11 @@
           <w:rPr>
             <w:noProof/>
           </w:rPr>
-          <w:t>22</w:t>
+          <w:t>21</w:t>
         </w:r>
       </w:fldSimple>
       <w:r>
-        <w:t>. PU.10</w:t>
+        <w:t>. PU.09</w:t>
       </w:r>
       <w:bookmarkEnd w:id="49"/>
     </w:p>
@@ -17560,16 +17375,13 @@
       </w:tblGrid>
       <w:tr>
         <w:trPr>
-          <w:trHeight w:val="567"/>
+          <w:trHeight w:val="797"/>
         </w:trPr>
         <w:tc>
           <w:tcPr>
             <w:tcW w:w="3119" w:type="dxa"/>
             <w:tcBorders>
-              <w:top w:val="single" w:sz="4" w:space="0" w:color="auto"/>
-              <w:left w:val="single" w:sz="4" w:space="0" w:color="auto"/>
               <w:bottom w:val="single" w:sz="4" w:space="0" w:color="auto"/>
-              <w:right w:val="single" w:sz="4" w:space="0" w:color="auto"/>
             </w:tcBorders>
             <w:shd w:val="clear" w:color="auto" w:fill="808080" w:themeFill="background1" w:themeFillShade="80"/>
             <w:vAlign w:val="center"/>
@@ -17593,12 +17405,6 @@
         <w:tc>
           <w:tcPr>
             <w:tcW w:w="5953" w:type="dxa"/>
-            <w:tcBorders>
-              <w:top w:val="single" w:sz="4" w:space="0" w:color="auto"/>
-              <w:left w:val="single" w:sz="4" w:space="0" w:color="auto"/>
-              <w:bottom w:val="single" w:sz="4" w:space="0" w:color="auto"/>
-              <w:right w:val="single" w:sz="4" w:space="0" w:color="auto"/>
-            </w:tcBorders>
             <w:shd w:val="clear" w:color="auto" w:fill="808080" w:themeFill="background1" w:themeFillShade="80"/>
             <w:vAlign w:val="center"/>
           </w:tcPr>
@@ -17614,7 +17420,19 @@
               <w:rPr>
                 <w:b/>
               </w:rPr>
-              <w:t>PU.10</w:t>
+              <w:t>PU</w:t>
+            </w:r>
+            <w:r>
+              <w:rPr>
+                <w:b/>
+              </w:rPr>
+              <w:t>.0</w:t>
+            </w:r>
+            <w:r>
+              <w:rPr>
+                <w:b/>
+              </w:rPr>
+              <w:t>9</w:t>
             </w:r>
           </w:p>
         </w:tc>
@@ -17626,12 +17444,6 @@
         <w:tc>
           <w:tcPr>
             <w:tcW w:w="3119" w:type="dxa"/>
-            <w:tcBorders>
-              <w:top w:val="single" w:sz="4" w:space="0" w:color="auto"/>
-              <w:left w:val="single" w:sz="4" w:space="0" w:color="auto"/>
-              <w:bottom w:val="single" w:sz="4" w:space="0" w:color="auto"/>
-              <w:right w:val="single" w:sz="4" w:space="0" w:color="auto"/>
-            </w:tcBorders>
             <w:shd w:val="clear" w:color="auto" w:fill="808080" w:themeFill="background1" w:themeFillShade="80"/>
             <w:vAlign w:val="center"/>
           </w:tcPr>
@@ -17654,12 +17466,6 @@
         <w:tc>
           <w:tcPr>
             <w:tcW w:w="5953" w:type="dxa"/>
-            <w:tcBorders>
-              <w:top w:val="single" w:sz="4" w:space="0" w:color="auto"/>
-              <w:left w:val="single" w:sz="4" w:space="0" w:color="auto"/>
-              <w:bottom w:val="single" w:sz="4" w:space="0" w:color="auto"/>
-              <w:right w:val="single" w:sz="4" w:space="0" w:color="auto"/>
-            </w:tcBorders>
             <w:vAlign w:val="center"/>
           </w:tcPr>
           <w:p>
@@ -17676,12 +17482,6 @@
         <w:tc>
           <w:tcPr>
             <w:tcW w:w="3119" w:type="dxa"/>
-            <w:tcBorders>
-              <w:top w:val="single" w:sz="4" w:space="0" w:color="auto"/>
-              <w:left w:val="single" w:sz="4" w:space="0" w:color="auto"/>
-              <w:bottom w:val="single" w:sz="4" w:space="0" w:color="auto"/>
-              <w:right w:val="single" w:sz="4" w:space="0" w:color="auto"/>
-            </w:tcBorders>
             <w:shd w:val="clear" w:color="auto" w:fill="808080" w:themeFill="background1" w:themeFillShade="80"/>
             <w:vAlign w:val="center"/>
           </w:tcPr>
@@ -17704,12 +17504,6 @@
         <w:tc>
           <w:tcPr>
             <w:tcW w:w="5953" w:type="dxa"/>
-            <w:tcBorders>
-              <w:top w:val="single" w:sz="4" w:space="0" w:color="auto"/>
-              <w:left w:val="single" w:sz="4" w:space="0" w:color="auto"/>
-              <w:bottom w:val="single" w:sz="4" w:space="0" w:color="auto"/>
-              <w:right w:val="single" w:sz="4" w:space="0" w:color="auto"/>
-            </w:tcBorders>
             <w:vAlign w:val="center"/>
           </w:tcPr>
           <w:p>
@@ -17726,12 +17520,6 @@
         <w:tc>
           <w:tcPr>
             <w:tcW w:w="3119" w:type="dxa"/>
-            <w:tcBorders>
-              <w:top w:val="single" w:sz="4" w:space="0" w:color="auto"/>
-              <w:left w:val="single" w:sz="4" w:space="0" w:color="auto"/>
-              <w:bottom w:val="single" w:sz="4" w:space="0" w:color="auto"/>
-              <w:right w:val="single" w:sz="4" w:space="0" w:color="auto"/>
-            </w:tcBorders>
             <w:shd w:val="clear" w:color="auto" w:fill="808080" w:themeFill="background1" w:themeFillShade="80"/>
             <w:vAlign w:val="center"/>
           </w:tcPr>
@@ -17754,12 +17542,6 @@
         <w:tc>
           <w:tcPr>
             <w:tcW w:w="5953" w:type="dxa"/>
-            <w:tcBorders>
-              <w:top w:val="single" w:sz="4" w:space="0" w:color="auto"/>
-              <w:left w:val="single" w:sz="4" w:space="0" w:color="auto"/>
-              <w:bottom w:val="single" w:sz="4" w:space="0" w:color="auto"/>
-              <w:right w:val="single" w:sz="4" w:space="0" w:color="auto"/>
-            </w:tcBorders>
             <w:vAlign w:val="center"/>
           </w:tcPr>
           <w:p>
@@ -17776,12 +17558,6 @@
         <w:tc>
           <w:tcPr>
             <w:tcW w:w="3119" w:type="dxa"/>
-            <w:tcBorders>
-              <w:top w:val="single" w:sz="4" w:space="0" w:color="auto"/>
-              <w:left w:val="single" w:sz="4" w:space="0" w:color="auto"/>
-              <w:bottom w:val="single" w:sz="4" w:space="0" w:color="auto"/>
-              <w:right w:val="single" w:sz="4" w:space="0" w:color="auto"/>
-            </w:tcBorders>
             <w:shd w:val="clear" w:color="auto" w:fill="808080" w:themeFill="background1" w:themeFillShade="80"/>
             <w:vAlign w:val="center"/>
           </w:tcPr>
@@ -17804,17 +17580,14 @@
         <w:tc>
           <w:tcPr>
             <w:tcW w:w="5953" w:type="dxa"/>
-            <w:tcBorders>
-              <w:top w:val="single" w:sz="4" w:space="0" w:color="auto"/>
-              <w:left w:val="single" w:sz="4" w:space="0" w:color="auto"/>
-              <w:bottom w:val="single" w:sz="4" w:space="0" w:color="auto"/>
-              <w:right w:val="single" w:sz="4" w:space="0" w:color="auto"/>
-            </w:tcBorders>
             <w:vAlign w:val="center"/>
           </w:tcPr>
           <w:p>
             <w:pPr>
               <w:spacing w:before="120" w:after="0" w:line="360" w:lineRule="auto"/>
+              <w:rPr>
+                <w:u w:val="single"/>
+              </w:rPr>
             </w:pPr>
           </w:p>
         </w:tc>
@@ -17830,7 +17603,7 @@
         <w:pStyle w:val="Descripcin"/>
         <w:keepNext/>
       </w:pPr>
-      <w:bookmarkStart w:id="50" w:name="_Toc181431781"/>
+      <w:bookmarkStart w:id="50" w:name="_Toc181431780"/>
       <w:r>
         <w:t xml:space="preserve">Tabla </w:t>
       </w:r>
@@ -17839,11 +17612,11 @@
           <w:rPr>
             <w:noProof/>
           </w:rPr>
-          <w:t>23</w:t>
+          <w:t>22</w:t>
         </w:r>
       </w:fldSimple>
       <w:r>
-        <w:t>. PU.11</w:t>
+        <w:t>. PU.10</w:t>
       </w:r>
       <w:bookmarkEnd w:id="50"/>
     </w:p>
@@ -17926,13 +17699,7 @@
               <w:rPr>
                 <w:b/>
               </w:rPr>
-              <w:t>PU</w:t>
-            </w:r>
-            <w:r>
-              <w:rPr>
-                <w:b/>
-              </w:rPr>
-              <w:t>.11</w:t>
+              <w:t>PU.10</w:t>
             </w:r>
           </w:p>
         </w:tc>
@@ -18148,22 +17915,8 @@
         <w:pStyle w:val="Descripcin"/>
         <w:keepNext/>
       </w:pPr>
-    </w:p>
-    <w:p>
-      <w:pPr>
-        <w:pStyle w:val="Descripcin"/>
-        <w:keepNext/>
-      </w:pPr>
-    </w:p>
-    <w:p/>
-    <w:p>
-      <w:pPr>
-        <w:pStyle w:val="Descripcin"/>
-        <w:keepNext/>
-      </w:pPr>
-      <w:bookmarkStart w:id="51" w:name="_Toc181431782"/>
+      <w:bookmarkStart w:id="51" w:name="_Toc181431781"/>
       <w:r>
-        <w:lastRenderedPageBreak/>
         <w:t xml:space="preserve">Tabla </w:t>
       </w:r>
       <w:fldSimple w:instr=" SEQ Tabla \* ARABIC ">
@@ -18171,11 +17924,11 @@
           <w:rPr>
             <w:noProof/>
           </w:rPr>
-          <w:t>24</w:t>
+          <w:t>23</w:t>
         </w:r>
       </w:fldSimple>
       <w:r>
-        <w:t>. PU.12</w:t>
+        <w:t>. PU.11</w:t>
       </w:r>
       <w:bookmarkEnd w:id="51"/>
     </w:p>
@@ -18264,7 +18017,7 @@
               <w:rPr>
                 <w:b/>
               </w:rPr>
-              <w:t>.12</w:t>
+              <w:t>.11</w:t>
             </w:r>
           </w:p>
         </w:tc>
@@ -18477,7 +18230,8 @@
     </w:p>
     <w:p>
       <w:pPr>
-        <w:spacing w:before="120" w:after="120" w:line="360" w:lineRule="auto"/>
+        <w:pStyle w:val="Descripcin"/>
+        <w:keepNext/>
       </w:pPr>
     </w:p>
     <w:p>
@@ -18485,8 +18239,16 @@
         <w:pStyle w:val="Descripcin"/>
         <w:keepNext/>
       </w:pPr>
-      <w:bookmarkStart w:id="52" w:name="_Toc181431783"/>
+    </w:p>
+    <w:p/>
+    <w:p>
+      <w:pPr>
+        <w:pStyle w:val="Descripcin"/>
+        <w:keepNext/>
+      </w:pPr>
+      <w:bookmarkStart w:id="52" w:name="_Toc181431782"/>
       <w:r>
+        <w:lastRenderedPageBreak/>
         <w:t xml:space="preserve">Tabla </w:t>
       </w:r>
       <w:fldSimple w:instr=" SEQ Tabla \* ARABIC ">
@@ -18494,11 +18256,11 @@
           <w:rPr>
             <w:noProof/>
           </w:rPr>
-          <w:t>25</w:t>
+          <w:t>24</w:t>
         </w:r>
       </w:fldSimple>
       <w:r>
-        <w:t>. PU.13</w:t>
+        <w:t>. PU.12</w:t>
       </w:r>
       <w:bookmarkEnd w:id="52"/>
     </w:p>
@@ -18587,7 +18349,7 @@
               <w:rPr>
                 <w:b/>
               </w:rPr>
-              <w:t>.13</w:t>
+              <w:t>.12</w:t>
             </w:r>
           </w:p>
         </w:tc>
@@ -18800,10 +18562,15 @@
     </w:p>
     <w:p>
       <w:pPr>
+        <w:spacing w:before="120" w:after="120" w:line="360" w:lineRule="auto"/>
+      </w:pPr>
+    </w:p>
+    <w:p>
+      <w:pPr>
         <w:pStyle w:val="Descripcin"/>
         <w:keepNext/>
       </w:pPr>
-      <w:bookmarkStart w:id="53" w:name="_Toc181431784"/>
+      <w:bookmarkStart w:id="53" w:name="_Toc181431783"/>
       <w:r>
         <w:t xml:space="preserve">Tabla </w:t>
       </w:r>
@@ -18812,11 +18579,11 @@
           <w:rPr>
             <w:noProof/>
           </w:rPr>
-          <w:t>26</w:t>
+          <w:t>25</w:t>
         </w:r>
       </w:fldSimple>
       <w:r>
-        <w:t>. PU.14</w:t>
+        <w:t>. PU.13</w:t>
       </w:r>
       <w:bookmarkEnd w:id="53"/>
     </w:p>
@@ -18905,7 +18672,7 @@
               <w:rPr>
                 <w:b/>
               </w:rPr>
-              <w:t>.14</w:t>
+              <w:t>.13</w:t>
             </w:r>
           </w:p>
         </w:tc>
@@ -19118,22 +18885,11 @@
     </w:p>
     <w:p>
       <w:pPr>
-        <w:spacing w:before="120" w:after="120" w:line="360" w:lineRule="auto"/>
-      </w:pPr>
-    </w:p>
-    <w:p>
-      <w:pPr>
-        <w:spacing w:before="120" w:after="120" w:line="360" w:lineRule="auto"/>
-      </w:pPr>
-    </w:p>
-    <w:p>
-      <w:pPr>
         <w:pStyle w:val="Descripcin"/>
         <w:keepNext/>
       </w:pPr>
-      <w:bookmarkStart w:id="54" w:name="_Toc181431785"/>
+      <w:bookmarkStart w:id="54" w:name="_Toc181431784"/>
       <w:r>
-        <w:lastRenderedPageBreak/>
         <w:t xml:space="preserve">Tabla </w:t>
       </w:r>
       <w:fldSimple w:instr=" SEQ Tabla \* ARABIC ">
@@ -19141,11 +18897,11 @@
           <w:rPr>
             <w:noProof/>
           </w:rPr>
-          <w:t>27</w:t>
+          <w:t>26</w:t>
         </w:r>
       </w:fldSimple>
       <w:r>
-        <w:t>. PU.15</w:t>
+        <w:t>. PU.14</w:t>
       </w:r>
       <w:bookmarkEnd w:id="54"/>
     </w:p>
@@ -19234,7 +18990,7 @@
               <w:rPr>
                 <w:b/>
               </w:rPr>
-              <w:t>.15</w:t>
+              <w:t>.14</w:t>
             </w:r>
           </w:p>
         </w:tc>
@@ -19452,11 +19208,17 @@
     </w:p>
     <w:p>
       <w:pPr>
+        <w:spacing w:before="120" w:after="120" w:line="360" w:lineRule="auto"/>
+      </w:pPr>
+    </w:p>
+    <w:p>
+      <w:pPr>
         <w:pStyle w:val="Descripcin"/>
         <w:keepNext/>
       </w:pPr>
-      <w:bookmarkStart w:id="55" w:name="_Toc181431786"/>
+      <w:bookmarkStart w:id="55" w:name="_Toc181431785"/>
       <w:r>
+        <w:lastRenderedPageBreak/>
         <w:t xml:space="preserve">Tabla </w:t>
       </w:r>
       <w:fldSimple w:instr=" SEQ Tabla \* ARABIC ">
@@ -19464,11 +19226,11 @@
           <w:rPr>
             <w:noProof/>
           </w:rPr>
-          <w:t>28</w:t>
+          <w:t>27</w:t>
         </w:r>
       </w:fldSimple>
       <w:r>
-        <w:t>. PU.16</w:t>
+        <w:t>. PU.15</w:t>
       </w:r>
       <w:bookmarkEnd w:id="55"/>
     </w:p>
@@ -19557,7 +19319,7 @@
               <w:rPr>
                 <w:b/>
               </w:rPr>
-              <w:t>.16</w:t>
+              <w:t>.15</w:t>
             </w:r>
           </w:p>
         </w:tc>
@@ -19770,10 +19532,15 @@
     </w:p>
     <w:p>
       <w:pPr>
+        <w:spacing w:before="120" w:after="120" w:line="360" w:lineRule="auto"/>
+      </w:pPr>
+    </w:p>
+    <w:p>
+      <w:pPr>
         <w:pStyle w:val="Descripcin"/>
         <w:keepNext/>
       </w:pPr>
-      <w:bookmarkStart w:id="56" w:name="_Toc181431787"/>
+      <w:bookmarkStart w:id="56" w:name="_Toc181431786"/>
       <w:r>
         <w:t xml:space="preserve">Tabla </w:t>
       </w:r>
@@ -19782,11 +19549,11 @@
           <w:rPr>
             <w:noProof/>
           </w:rPr>
-          <w:t>29</w:t>
+          <w:t>28</w:t>
         </w:r>
       </w:fldSimple>
       <w:r>
-        <w:t>. PU.17</w:t>
+        <w:t>. PU.16</w:t>
       </w:r>
       <w:bookmarkEnd w:id="56"/>
     </w:p>
@@ -19875,7 +19642,7 @@
               <w:rPr>
                 <w:b/>
               </w:rPr>
-              <w:t>.17</w:t>
+              <w:t>.16</w:t>
             </w:r>
           </w:p>
         </w:tc>
@@ -20088,27 +19855,11 @@
     </w:p>
     <w:p>
       <w:pPr>
-        <w:spacing w:before="120" w:after="120" w:line="360" w:lineRule="auto"/>
-      </w:pPr>
-    </w:p>
-    <w:p>
-      <w:pPr>
-        <w:spacing w:before="120" w:after="120" w:line="360" w:lineRule="auto"/>
-      </w:pPr>
-    </w:p>
-    <w:p>
-      <w:pPr>
-        <w:spacing w:before="120" w:after="120" w:line="360" w:lineRule="auto"/>
-      </w:pPr>
-    </w:p>
-    <w:p>
-      <w:pPr>
         <w:pStyle w:val="Descripcin"/>
         <w:keepNext/>
       </w:pPr>
-      <w:bookmarkStart w:id="57" w:name="_Toc181431788"/>
+      <w:bookmarkStart w:id="57" w:name="_Toc181431787"/>
       <w:r>
-        <w:lastRenderedPageBreak/>
         <w:t xml:space="preserve">Tabla </w:t>
       </w:r>
       <w:fldSimple w:instr=" SEQ Tabla \* ARABIC ">
@@ -20116,11 +19867,11 @@
           <w:rPr>
             <w:noProof/>
           </w:rPr>
-          <w:t>30</w:t>
+          <w:t>29</w:t>
         </w:r>
       </w:fldSimple>
       <w:r>
-        <w:t>. PU.18</w:t>
+        <w:t>. PU.17</w:t>
       </w:r>
       <w:bookmarkEnd w:id="57"/>
     </w:p>
@@ -20209,7 +19960,7 @@
               <w:rPr>
                 <w:b/>
               </w:rPr>
-              <w:t>.18</w:t>
+              <w:t>.17</w:t>
             </w:r>
           </w:p>
         </w:tc>
@@ -20422,11 +20173,27 @@
     </w:p>
     <w:p>
       <w:pPr>
+        <w:spacing w:before="120" w:after="120" w:line="360" w:lineRule="auto"/>
+      </w:pPr>
+    </w:p>
+    <w:p>
+      <w:pPr>
+        <w:spacing w:before="120" w:after="120" w:line="360" w:lineRule="auto"/>
+      </w:pPr>
+    </w:p>
+    <w:p>
+      <w:pPr>
+        <w:spacing w:before="120" w:after="120" w:line="360" w:lineRule="auto"/>
+      </w:pPr>
+    </w:p>
+    <w:p>
+      <w:pPr>
         <w:pStyle w:val="Descripcin"/>
         <w:keepNext/>
       </w:pPr>
-      <w:bookmarkStart w:id="58" w:name="_Toc181431789"/>
+      <w:bookmarkStart w:id="58" w:name="_Toc181431788"/>
       <w:r>
+        <w:lastRenderedPageBreak/>
         <w:t xml:space="preserve">Tabla </w:t>
       </w:r>
       <w:fldSimple w:instr=" SEQ Tabla \* ARABIC ">
@@ -20434,11 +20201,11 @@
           <w:rPr>
             <w:noProof/>
           </w:rPr>
-          <w:t>31</w:t>
+          <w:t>30</w:t>
         </w:r>
       </w:fldSimple>
       <w:r>
-        <w:t>. PU.19</w:t>
+        <w:t>. PU.18</w:t>
       </w:r>
       <w:bookmarkEnd w:id="58"/>
     </w:p>
@@ -20527,7 +20294,7 @@
               <w:rPr>
                 <w:b/>
               </w:rPr>
-              <w:t>.19</w:t>
+              <w:t>.18</w:t>
             </w:r>
           </w:p>
         </w:tc>
@@ -20743,7 +20510,7 @@
         <w:pStyle w:val="Descripcin"/>
         <w:keepNext/>
       </w:pPr>
-      <w:bookmarkStart w:id="59" w:name="_Toc181431790"/>
+      <w:bookmarkStart w:id="59" w:name="_Toc181431789"/>
       <w:r>
         <w:t xml:space="preserve">Tabla </w:t>
       </w:r>
@@ -20752,11 +20519,11 @@
           <w:rPr>
             <w:noProof/>
           </w:rPr>
-          <w:t>32</w:t>
+          <w:t>31</w:t>
         </w:r>
       </w:fldSimple>
       <w:r>
-        <w:t>. PU.20</w:t>
+        <w:t>. PU.19</w:t>
       </w:r>
       <w:bookmarkEnd w:id="59"/>
     </w:p>
@@ -20845,7 +20612,7 @@
               <w:rPr>
                 <w:b/>
               </w:rPr>
-              <w:t>.20</w:t>
+              <w:t>.19</w:t>
             </w:r>
           </w:p>
         </w:tc>
@@ -21058,27 +20825,11 @@
     </w:p>
     <w:p>
       <w:pPr>
-        <w:spacing w:before="120" w:after="120" w:line="360" w:lineRule="auto"/>
-      </w:pPr>
-    </w:p>
-    <w:p>
-      <w:pPr>
-        <w:spacing w:before="120" w:after="120" w:line="360" w:lineRule="auto"/>
-      </w:pPr>
-    </w:p>
-    <w:p>
-      <w:pPr>
-        <w:spacing w:before="120" w:after="120" w:line="360" w:lineRule="auto"/>
-      </w:pPr>
-    </w:p>
-    <w:p>
-      <w:pPr>
         <w:pStyle w:val="Descripcin"/>
         <w:keepNext/>
       </w:pPr>
-      <w:bookmarkStart w:id="60" w:name="_Toc181431791"/>
+      <w:bookmarkStart w:id="60" w:name="_Toc181431790"/>
       <w:r>
-        <w:lastRenderedPageBreak/>
         <w:t xml:space="preserve">Tabla </w:t>
       </w:r>
       <w:fldSimple w:instr=" SEQ Tabla \* ARABIC ">
@@ -21086,11 +20837,11 @@
           <w:rPr>
             <w:noProof/>
           </w:rPr>
-          <w:t>33</w:t>
+          <w:t>32</w:t>
         </w:r>
       </w:fldSimple>
       <w:r>
-        <w:t>. PU.21</w:t>
+        <w:t>. PU.20</w:t>
       </w:r>
       <w:bookmarkEnd w:id="60"/>
     </w:p>
@@ -21179,7 +20930,7 @@
               <w:rPr>
                 <w:b/>
               </w:rPr>
-              <w:t>.21</w:t>
+              <w:t>.20</w:t>
             </w:r>
           </w:p>
         </w:tc>
@@ -21392,11 +21143,27 @@
     </w:p>
     <w:p>
       <w:pPr>
+        <w:spacing w:before="120" w:after="120" w:line="360" w:lineRule="auto"/>
+      </w:pPr>
+    </w:p>
+    <w:p>
+      <w:pPr>
+        <w:spacing w:before="120" w:after="120" w:line="360" w:lineRule="auto"/>
+      </w:pPr>
+    </w:p>
+    <w:p>
+      <w:pPr>
+        <w:spacing w:before="120" w:after="120" w:line="360" w:lineRule="auto"/>
+      </w:pPr>
+    </w:p>
+    <w:p>
+      <w:pPr>
         <w:pStyle w:val="Descripcin"/>
         <w:keepNext/>
       </w:pPr>
-      <w:bookmarkStart w:id="61" w:name="_Toc181431792"/>
+      <w:bookmarkStart w:id="61" w:name="_Toc181431791"/>
       <w:r>
+        <w:lastRenderedPageBreak/>
         <w:t xml:space="preserve">Tabla </w:t>
       </w:r>
       <w:fldSimple w:instr=" SEQ Tabla \* ARABIC ">
@@ -21404,11 +21171,11 @@
           <w:rPr>
             <w:noProof/>
           </w:rPr>
-          <w:t>34</w:t>
+          <w:t>33</w:t>
         </w:r>
       </w:fldSimple>
       <w:r>
-        <w:t>. PU.22</w:t>
+        <w:t>. PU.21</w:t>
       </w:r>
       <w:bookmarkEnd w:id="61"/>
     </w:p>
@@ -21497,7 +21264,7 @@
               <w:rPr>
                 <w:b/>
               </w:rPr>
-              <w:t>.22</w:t>
+              <w:t>.21</w:t>
             </w:r>
           </w:p>
         </w:tc>
@@ -21713,7 +21480,7 @@
         <w:pStyle w:val="Descripcin"/>
         <w:keepNext/>
       </w:pPr>
-      <w:bookmarkStart w:id="62" w:name="_Toc181431793"/>
+      <w:bookmarkStart w:id="62" w:name="_Toc181431792"/>
       <w:r>
         <w:t xml:space="preserve">Tabla </w:t>
       </w:r>
@@ -21722,11 +21489,11 @@
           <w:rPr>
             <w:noProof/>
           </w:rPr>
-          <w:t>35</w:t>
+          <w:t>34</w:t>
         </w:r>
       </w:fldSimple>
       <w:r>
-        <w:t>. PU.23</w:t>
+        <w:t>. PU.22</w:t>
       </w:r>
       <w:bookmarkEnd w:id="62"/>
     </w:p>
@@ -21815,7 +21582,7 @@
               <w:rPr>
                 <w:b/>
               </w:rPr>
-              <w:t>.23</w:t>
+              <w:t>.22</w:t>
             </w:r>
           </w:p>
         </w:tc>
@@ -22028,18 +21795,25 @@
     </w:p>
     <w:p>
       <w:pPr>
-        <w:spacing w:before="120" w:after="120" w:line="360" w:lineRule="auto"/>
-      </w:pPr>
-    </w:p>
-    <w:p>
-      <w:pPr>
-        <w:spacing w:before="120" w:after="120" w:line="360" w:lineRule="auto"/>
-      </w:pPr>
-    </w:p>
-    <w:p>
-      <w:pPr>
-        <w:spacing w:before="120" w:after="120" w:line="360" w:lineRule="auto"/>
-      </w:pPr>
+        <w:pStyle w:val="Descripcin"/>
+        <w:keepNext/>
+      </w:pPr>
+      <w:bookmarkStart w:id="63" w:name="_Toc181431793"/>
+      <w:r>
+        <w:t xml:space="preserve">Tabla </w:t>
+      </w:r>
+      <w:fldSimple w:instr=" SEQ Tabla \* ARABIC ">
+        <w:r>
+          <w:rPr>
+            <w:noProof/>
+          </w:rPr>
+          <w:t>35</w:t>
+        </w:r>
+      </w:fldSimple>
+      <w:r>
+        <w:t>. PU.23</w:t>
+      </w:r>
+      <w:bookmarkEnd w:id="63"/>
     </w:p>
     <w:tbl>
       <w:tblPr>
@@ -22092,6 +21866,317 @@
               <w:rPr>
                 <w:b/>
               </w:rPr>
+              <w:t>PRUEBA</w:t>
+            </w:r>
+          </w:p>
+        </w:tc>
+        <w:tc>
+          <w:tcPr>
+            <w:tcW w:w="5953" w:type="dxa"/>
+            <w:tcBorders>
+              <w:top w:val="single" w:sz="4" w:space="0" w:color="auto"/>
+              <w:left w:val="single" w:sz="4" w:space="0" w:color="auto"/>
+              <w:bottom w:val="single" w:sz="4" w:space="0" w:color="auto"/>
+              <w:right w:val="single" w:sz="4" w:space="0" w:color="auto"/>
+            </w:tcBorders>
+            <w:shd w:val="clear" w:color="auto" w:fill="808080" w:themeFill="background1" w:themeFillShade="80"/>
+            <w:vAlign w:val="center"/>
+          </w:tcPr>
+          <w:p>
+            <w:pPr>
+              <w:spacing w:before="120" w:after="0" w:line="360" w:lineRule="auto"/>
+              <w:jc w:val="center"/>
+              <w:rPr>
+                <w:b/>
+              </w:rPr>
+            </w:pPr>
+            <w:r>
+              <w:rPr>
+                <w:b/>
+              </w:rPr>
+              <w:t>PU</w:t>
+            </w:r>
+            <w:r>
+              <w:rPr>
+                <w:b/>
+              </w:rPr>
+              <w:t>.23</w:t>
+            </w:r>
+          </w:p>
+        </w:tc>
+      </w:tr>
+      <w:tr>
+        <w:trPr>
+          <w:trHeight w:val="567"/>
+        </w:trPr>
+        <w:tc>
+          <w:tcPr>
+            <w:tcW w:w="3119" w:type="dxa"/>
+            <w:tcBorders>
+              <w:top w:val="single" w:sz="4" w:space="0" w:color="auto"/>
+              <w:left w:val="single" w:sz="4" w:space="0" w:color="auto"/>
+              <w:bottom w:val="single" w:sz="4" w:space="0" w:color="auto"/>
+              <w:right w:val="single" w:sz="4" w:space="0" w:color="auto"/>
+            </w:tcBorders>
+            <w:shd w:val="clear" w:color="auto" w:fill="808080" w:themeFill="background1" w:themeFillShade="80"/>
+            <w:vAlign w:val="center"/>
+          </w:tcPr>
+          <w:p>
+            <w:pPr>
+              <w:spacing w:before="120" w:after="0" w:line="360" w:lineRule="auto"/>
+              <w:jc w:val="left"/>
+              <w:rPr>
+                <w:b/>
+              </w:rPr>
+            </w:pPr>
+            <w:r>
+              <w:rPr>
+                <w:b/>
+              </w:rPr>
+              <w:t>Descripción</w:t>
+            </w:r>
+          </w:p>
+        </w:tc>
+        <w:tc>
+          <w:tcPr>
+            <w:tcW w:w="5953" w:type="dxa"/>
+            <w:tcBorders>
+              <w:top w:val="single" w:sz="4" w:space="0" w:color="auto"/>
+              <w:left w:val="single" w:sz="4" w:space="0" w:color="auto"/>
+              <w:bottom w:val="single" w:sz="4" w:space="0" w:color="auto"/>
+              <w:right w:val="single" w:sz="4" w:space="0" w:color="auto"/>
+            </w:tcBorders>
+            <w:vAlign w:val="center"/>
+          </w:tcPr>
+          <w:p>
+            <w:pPr>
+              <w:spacing w:before="120" w:after="0" w:line="360" w:lineRule="auto"/>
+            </w:pPr>
+          </w:p>
+        </w:tc>
+      </w:tr>
+      <w:tr>
+        <w:trPr>
+          <w:trHeight w:val="567"/>
+        </w:trPr>
+        <w:tc>
+          <w:tcPr>
+            <w:tcW w:w="3119" w:type="dxa"/>
+            <w:tcBorders>
+              <w:top w:val="single" w:sz="4" w:space="0" w:color="auto"/>
+              <w:left w:val="single" w:sz="4" w:space="0" w:color="auto"/>
+              <w:bottom w:val="single" w:sz="4" w:space="0" w:color="auto"/>
+              <w:right w:val="single" w:sz="4" w:space="0" w:color="auto"/>
+            </w:tcBorders>
+            <w:shd w:val="clear" w:color="auto" w:fill="808080" w:themeFill="background1" w:themeFillShade="80"/>
+            <w:vAlign w:val="center"/>
+          </w:tcPr>
+          <w:p>
+            <w:pPr>
+              <w:spacing w:before="120" w:after="0" w:line="360" w:lineRule="auto"/>
+              <w:jc w:val="left"/>
+              <w:rPr>
+                <w:b/>
+              </w:rPr>
+            </w:pPr>
+            <w:r>
+              <w:rPr>
+                <w:b/>
+              </w:rPr>
+              <w:t>Casos de uso asociados</w:t>
+            </w:r>
+          </w:p>
+        </w:tc>
+        <w:tc>
+          <w:tcPr>
+            <w:tcW w:w="5953" w:type="dxa"/>
+            <w:tcBorders>
+              <w:top w:val="single" w:sz="4" w:space="0" w:color="auto"/>
+              <w:left w:val="single" w:sz="4" w:space="0" w:color="auto"/>
+              <w:bottom w:val="single" w:sz="4" w:space="0" w:color="auto"/>
+              <w:right w:val="single" w:sz="4" w:space="0" w:color="auto"/>
+            </w:tcBorders>
+            <w:vAlign w:val="center"/>
+          </w:tcPr>
+          <w:p>
+            <w:pPr>
+              <w:spacing w:before="120" w:after="0" w:line="360" w:lineRule="auto"/>
+            </w:pPr>
+          </w:p>
+        </w:tc>
+      </w:tr>
+      <w:tr>
+        <w:trPr>
+          <w:trHeight w:val="567"/>
+        </w:trPr>
+        <w:tc>
+          <w:tcPr>
+            <w:tcW w:w="3119" w:type="dxa"/>
+            <w:tcBorders>
+              <w:top w:val="single" w:sz="4" w:space="0" w:color="auto"/>
+              <w:left w:val="single" w:sz="4" w:space="0" w:color="auto"/>
+              <w:bottom w:val="single" w:sz="4" w:space="0" w:color="auto"/>
+              <w:right w:val="single" w:sz="4" w:space="0" w:color="auto"/>
+            </w:tcBorders>
+            <w:shd w:val="clear" w:color="auto" w:fill="808080" w:themeFill="background1" w:themeFillShade="80"/>
+            <w:vAlign w:val="center"/>
+          </w:tcPr>
+          <w:p>
+            <w:pPr>
+              <w:spacing w:before="120" w:after="0" w:line="360" w:lineRule="auto"/>
+              <w:jc w:val="left"/>
+              <w:rPr>
+                <w:b/>
+              </w:rPr>
+            </w:pPr>
+            <w:r>
+              <w:rPr>
+                <w:b/>
+              </w:rPr>
+              <w:t>Condiciones iniciales</w:t>
+            </w:r>
+          </w:p>
+        </w:tc>
+        <w:tc>
+          <w:tcPr>
+            <w:tcW w:w="5953" w:type="dxa"/>
+            <w:tcBorders>
+              <w:top w:val="single" w:sz="4" w:space="0" w:color="auto"/>
+              <w:left w:val="single" w:sz="4" w:space="0" w:color="auto"/>
+              <w:bottom w:val="single" w:sz="4" w:space="0" w:color="auto"/>
+              <w:right w:val="single" w:sz="4" w:space="0" w:color="auto"/>
+            </w:tcBorders>
+            <w:vAlign w:val="center"/>
+          </w:tcPr>
+          <w:p>
+            <w:pPr>
+              <w:spacing w:before="120" w:after="0" w:line="360" w:lineRule="auto"/>
+            </w:pPr>
+          </w:p>
+        </w:tc>
+      </w:tr>
+      <w:tr>
+        <w:trPr>
+          <w:trHeight w:val="567"/>
+        </w:trPr>
+        <w:tc>
+          <w:tcPr>
+            <w:tcW w:w="3119" w:type="dxa"/>
+            <w:tcBorders>
+              <w:top w:val="single" w:sz="4" w:space="0" w:color="auto"/>
+              <w:left w:val="single" w:sz="4" w:space="0" w:color="auto"/>
+              <w:bottom w:val="single" w:sz="4" w:space="0" w:color="auto"/>
+              <w:right w:val="single" w:sz="4" w:space="0" w:color="auto"/>
+            </w:tcBorders>
+            <w:shd w:val="clear" w:color="auto" w:fill="808080" w:themeFill="background1" w:themeFillShade="80"/>
+            <w:vAlign w:val="center"/>
+          </w:tcPr>
+          <w:p>
+            <w:pPr>
+              <w:spacing w:before="120" w:after="0" w:line="360" w:lineRule="auto"/>
+              <w:jc w:val="left"/>
+              <w:rPr>
+                <w:b/>
+              </w:rPr>
+            </w:pPr>
+            <w:r>
+              <w:rPr>
+                <w:b/>
+              </w:rPr>
+              <w:t>Resultado obtenido</w:t>
+            </w:r>
+          </w:p>
+        </w:tc>
+        <w:tc>
+          <w:tcPr>
+            <w:tcW w:w="5953" w:type="dxa"/>
+            <w:tcBorders>
+              <w:top w:val="single" w:sz="4" w:space="0" w:color="auto"/>
+              <w:left w:val="single" w:sz="4" w:space="0" w:color="auto"/>
+              <w:bottom w:val="single" w:sz="4" w:space="0" w:color="auto"/>
+              <w:right w:val="single" w:sz="4" w:space="0" w:color="auto"/>
+            </w:tcBorders>
+            <w:vAlign w:val="center"/>
+          </w:tcPr>
+          <w:p>
+            <w:pPr>
+              <w:spacing w:before="120" w:after="0" w:line="360" w:lineRule="auto"/>
+            </w:pPr>
+          </w:p>
+        </w:tc>
+      </w:tr>
+    </w:tbl>
+    <w:p>
+      <w:pPr>
+        <w:spacing w:before="120" w:after="120" w:line="360" w:lineRule="auto"/>
+      </w:pPr>
+    </w:p>
+    <w:p>
+      <w:pPr>
+        <w:spacing w:before="120" w:after="120" w:line="360" w:lineRule="auto"/>
+      </w:pPr>
+    </w:p>
+    <w:p>
+      <w:pPr>
+        <w:spacing w:before="120" w:after="120" w:line="360" w:lineRule="auto"/>
+      </w:pPr>
+    </w:p>
+    <w:p>
+      <w:pPr>
+        <w:spacing w:before="120" w:after="120" w:line="360" w:lineRule="auto"/>
+      </w:pPr>
+    </w:p>
+    <w:tbl>
+      <w:tblPr>
+        <w:tblW w:w="9072" w:type="dxa"/>
+        <w:tblInd w:w="70" w:type="dxa"/>
+        <w:tblBorders>
+          <w:top w:val="single" w:sz="4" w:space="0" w:color="auto"/>
+          <w:left w:val="single" w:sz="4" w:space="0" w:color="auto"/>
+          <w:bottom w:val="single" w:sz="4" w:space="0" w:color="auto"/>
+          <w:right w:val="single" w:sz="4" w:space="0" w:color="auto"/>
+          <w:insideH w:val="single" w:sz="4" w:space="0" w:color="auto"/>
+          <w:insideV w:val="single" w:sz="4" w:space="0" w:color="auto"/>
+        </w:tblBorders>
+        <w:tblLayout w:type="fixed"/>
+        <w:tblCellMar>
+          <w:left w:w="70" w:type="dxa"/>
+          <w:right w:w="70" w:type="dxa"/>
+        </w:tblCellMar>
+        <w:tblLook w:val="0000" w:firstRow="0" w:lastRow="0" w:firstColumn="0" w:lastColumn="0" w:noHBand="0" w:noVBand="0"/>
+      </w:tblPr>
+      <w:tblGrid>
+        <w:gridCol w:w="3119"/>
+        <w:gridCol w:w="5953"/>
+      </w:tblGrid>
+      <w:tr>
+        <w:trPr>
+          <w:trHeight w:val="567"/>
+        </w:trPr>
+        <w:tc>
+          <w:tcPr>
+            <w:tcW w:w="3119" w:type="dxa"/>
+            <w:tcBorders>
+              <w:top w:val="single" w:sz="4" w:space="0" w:color="auto"/>
+              <w:left w:val="single" w:sz="4" w:space="0" w:color="auto"/>
+              <w:bottom w:val="single" w:sz="4" w:space="0" w:color="auto"/>
+              <w:right w:val="single" w:sz="4" w:space="0" w:color="auto"/>
+            </w:tcBorders>
+            <w:shd w:val="clear" w:color="auto" w:fill="808080" w:themeFill="background1" w:themeFillShade="80"/>
+            <w:vAlign w:val="center"/>
+          </w:tcPr>
+          <w:p>
+            <w:pPr>
+              <w:spacing w:before="120" w:after="0" w:line="360" w:lineRule="auto"/>
+              <w:jc w:val="left"/>
+              <w:rPr>
+                <w:b/>
+              </w:rPr>
+            </w:pPr>
+            <w:r>
+              <w:rPr>
+                <w:b/>
+              </w:rPr>
               <w:lastRenderedPageBreak/>
               <w:t>PRUEBA</w:t>
             </w:r>
@@ -22351,14 +22436,14 @@
           <w:rFonts w:cs="Arial"/>
         </w:rPr>
       </w:pPr>
-      <w:bookmarkStart w:id="63" w:name="_Toc181431879"/>
+      <w:bookmarkStart w:id="64" w:name="_Toc181431879"/>
       <w:r>
         <w:rPr>
           <w:rFonts w:cs="Arial"/>
         </w:rPr>
         <w:t>Tecnologías empleadas</w:t>
       </w:r>
-      <w:bookmarkEnd w:id="63"/>
+      <w:bookmarkEnd w:id="64"/>
       <w:r>
         <w:rPr>
           <w:rFonts w:cs="Arial"/>
@@ -22384,14 +22469,14 @@
           <w:rFonts w:cs="Arial"/>
         </w:rPr>
       </w:pPr>
-      <w:bookmarkStart w:id="64" w:name="_Toc181431880"/>
+      <w:bookmarkStart w:id="65" w:name="_Toc181431880"/>
       <w:r>
         <w:rPr>
           <w:rFonts w:cs="Arial"/>
         </w:rPr>
         <w:t>Planificación y presupuesto</w:t>
       </w:r>
-      <w:bookmarkEnd w:id="64"/>
+      <w:bookmarkEnd w:id="65"/>
     </w:p>
     <w:p>
       <w:pPr>
@@ -22406,14 +22491,14 @@
           <w:rFonts w:cs="Arial"/>
         </w:rPr>
       </w:pPr>
-      <w:bookmarkStart w:id="65" w:name="_Toc181431881"/>
+      <w:bookmarkStart w:id="66" w:name="_Toc181431881"/>
       <w:r>
         <w:rPr>
           <w:rFonts w:cs="Arial"/>
         </w:rPr>
         <w:t>Tabla de tiempos</w:t>
       </w:r>
-      <w:bookmarkEnd w:id="65"/>
+      <w:bookmarkEnd w:id="66"/>
     </w:p>
     <w:p>
       <w:pPr>
@@ -22428,7 +22513,7 @@
           <w:rFonts w:cs="Arial"/>
         </w:rPr>
       </w:pPr>
-      <w:bookmarkStart w:id="66" w:name="_Toc181431882"/>
+      <w:bookmarkStart w:id="67" w:name="_Toc181431882"/>
       <w:r>
         <w:rPr>
           <w:rFonts w:cs="Arial"/>
@@ -22453,7 +22538,7 @@
         </w:rPr>
         <w:t xml:space="preserve"> de planificación de tareas</w:t>
       </w:r>
-      <w:bookmarkEnd w:id="66"/>
+      <w:bookmarkEnd w:id="67"/>
     </w:p>
     <w:p>
       <w:pPr>
@@ -22468,14 +22553,14 @@
           <w:rFonts w:cs="Arial"/>
         </w:rPr>
       </w:pPr>
-      <w:bookmarkStart w:id="67" w:name="_Toc181431883"/>
+      <w:bookmarkStart w:id="68" w:name="_Toc181431883"/>
       <w:r>
         <w:rPr>
           <w:rFonts w:cs="Arial"/>
         </w:rPr>
         <w:t>Presupuesto</w:t>
       </w:r>
-      <w:bookmarkEnd w:id="67"/>
+      <w:bookmarkEnd w:id="68"/>
     </w:p>
     <w:p>
       <w:pPr>
@@ -22495,7 +22580,7 @@
           <w:rFonts w:cs="Arial"/>
         </w:rPr>
       </w:pPr>
-      <w:bookmarkStart w:id="68" w:name="_Toc181431884"/>
+      <w:bookmarkStart w:id="69" w:name="_Toc181431884"/>
       <w:r>
         <w:rPr>
           <w:rFonts w:cs="Arial"/>
@@ -22508,7 +22593,7 @@
         </w:rPr>
         <w:t xml:space="preserve"> y ampliaciones</w:t>
       </w:r>
-      <w:bookmarkEnd w:id="68"/>
+      <w:bookmarkEnd w:id="69"/>
     </w:p>
     <w:p>
       <w:pPr>
@@ -22523,14 +22608,14 @@
           <w:rFonts w:cs="Arial"/>
         </w:rPr>
       </w:pPr>
-      <w:bookmarkStart w:id="69" w:name="_Toc181431885"/>
+      <w:bookmarkStart w:id="70" w:name="_Toc181431885"/>
       <w:r>
         <w:rPr>
           <w:rFonts w:cs="Arial"/>
         </w:rPr>
         <w:t>Conclusiones</w:t>
       </w:r>
-      <w:bookmarkEnd w:id="69"/>
+      <w:bookmarkEnd w:id="70"/>
     </w:p>
     <w:p>
       <w:pPr>
@@ -22553,14 +22638,14 @@
           <w:rFonts w:cs="Arial"/>
         </w:rPr>
       </w:pPr>
-      <w:bookmarkStart w:id="70" w:name="_Toc181431886"/>
+      <w:bookmarkStart w:id="71" w:name="_Toc181431886"/>
       <w:r>
         <w:rPr>
           <w:rFonts w:cs="Arial"/>
         </w:rPr>
         <w:t>Bibliografía</w:t>
       </w:r>
-      <w:bookmarkEnd w:id="70"/>
+      <w:bookmarkEnd w:id="71"/>
     </w:p>
     <w:p/>
     <w:p/>
@@ -22578,7 +22663,7 @@
           <w:rFonts w:cs="Arial"/>
         </w:rPr>
       </w:pPr>
-      <w:bookmarkStart w:id="71" w:name="_Toc181431887"/>
+      <w:bookmarkStart w:id="72" w:name="_Toc181431887"/>
       <w:r>
         <w:rPr>
           <w:rFonts w:cs="Arial"/>
@@ -22586,7 +22671,7 @@
         <w:lastRenderedPageBreak/>
         <w:t>Despliegue de la aplicación</w:t>
       </w:r>
-      <w:bookmarkEnd w:id="71"/>
+      <w:bookmarkEnd w:id="72"/>
     </w:p>
     <w:p>
       <w:pPr>
@@ -22596,11 +22681,11 @@
           <w:numId w:val="9"/>
         </w:numPr>
       </w:pPr>
-      <w:bookmarkStart w:id="72" w:name="_Toc181431888"/>
+      <w:bookmarkStart w:id="73" w:name="_Toc181431888"/>
       <w:r>
         <w:t>Instalación</w:t>
       </w:r>
-      <w:bookmarkEnd w:id="72"/>
+      <w:bookmarkEnd w:id="73"/>
     </w:p>
     <w:p>
       <w:pPr>
@@ -22610,11 +22695,11 @@
           <w:numId w:val="9"/>
         </w:numPr>
       </w:pPr>
-      <w:bookmarkStart w:id="73" w:name="_Toc181431889"/>
+      <w:bookmarkStart w:id="74" w:name="_Toc181431889"/>
       <w:r>
         <w:t>Orígenes desconocidos</w:t>
       </w:r>
-      <w:bookmarkEnd w:id="73"/>
+      <w:bookmarkEnd w:id="74"/>
     </w:p>
     <w:p/>
     <w:p>
@@ -22625,11 +22710,11 @@
           <w:numId w:val="9"/>
         </w:numPr>
       </w:pPr>
-      <w:bookmarkStart w:id="74" w:name="_Toc181431890"/>
+      <w:bookmarkStart w:id="75" w:name="_Toc181431890"/>
       <w:r>
         <w:t>Administración y Configuración</w:t>
       </w:r>
-      <w:bookmarkEnd w:id="74"/>
+      <w:bookmarkEnd w:id="75"/>
     </w:p>
     <w:p>
       <w:pPr>
@@ -22644,14 +22729,14 @@
           <w:rFonts w:cs="Arial"/>
         </w:rPr>
       </w:pPr>
-      <w:bookmarkStart w:id="75" w:name="_Toc181431891"/>
+      <w:bookmarkStart w:id="76" w:name="_Toc181431891"/>
       <w:r>
         <w:rPr>
           <w:rFonts w:cs="Arial"/>
         </w:rPr>
         <w:t>Manual de usuario</w:t>
       </w:r>
-      <w:bookmarkEnd w:id="75"/>
+      <w:bookmarkEnd w:id="76"/>
     </w:p>
     <w:p>
       <w:pPr>
@@ -22661,11 +22746,11 @@
           <w:numId w:val="3"/>
         </w:numPr>
       </w:pPr>
-      <w:bookmarkStart w:id="76" w:name="_Toc181431892"/>
+      <w:bookmarkStart w:id="77" w:name="_Toc181431892"/>
       <w:r>
         <w:t>Introducción</w:t>
       </w:r>
-      <w:bookmarkEnd w:id="76"/>
+      <w:bookmarkEnd w:id="77"/>
     </w:p>
     <w:p/>
     <w:p>
@@ -22676,38 +22761,38 @@
           <w:numId w:val="3"/>
         </w:numPr>
       </w:pPr>
-      <w:bookmarkStart w:id="77" w:name="_Toc181431893"/>
+      <w:bookmarkStart w:id="78" w:name="_Toc181431893"/>
       <w:r>
         <w:t>Acceso a la aplicación</w:t>
-      </w:r>
-      <w:bookmarkEnd w:id="77"/>
-    </w:p>
-    <w:p>
-      <w:pPr>
-        <w:pStyle w:val="Prrafodelista"/>
-        <w:keepNext/>
-        <w:jc w:val="center"/>
-      </w:pPr>
-    </w:p>
-    <w:p>
-      <w:pPr>
-        <w:pStyle w:val="Ttulo3"/>
-      </w:pPr>
-      <w:bookmarkStart w:id="78" w:name="_Toc181431894"/>
-      <w:r>
-        <w:t>2.1.</w:t>
       </w:r>
       <w:bookmarkEnd w:id="78"/>
     </w:p>
     <w:p>
       <w:pPr>
+        <w:pStyle w:val="Prrafodelista"/>
+        <w:keepNext/>
+        <w:jc w:val="center"/>
+      </w:pPr>
+    </w:p>
+    <w:p>
+      <w:pPr>
         <w:pStyle w:val="Ttulo3"/>
       </w:pPr>
-      <w:bookmarkStart w:id="79" w:name="_Toc181431895"/>
+      <w:bookmarkStart w:id="79" w:name="_Toc181431894"/>
+      <w:r>
+        <w:t>2.1.</w:t>
+      </w:r>
+      <w:bookmarkEnd w:id="79"/>
+    </w:p>
+    <w:p>
+      <w:pPr>
+        <w:pStyle w:val="Ttulo3"/>
+      </w:pPr>
+      <w:bookmarkStart w:id="80" w:name="_Toc181431895"/>
       <w:r>
         <w:t>2.2.</w:t>
       </w:r>
-      <w:bookmarkEnd w:id="79"/>
+      <w:bookmarkEnd w:id="80"/>
       <w:r>
         <w:t xml:space="preserve"> </w:t>
       </w:r>
@@ -22716,14 +22801,14 @@
       <w:pPr>
         <w:pStyle w:val="Ttulo3"/>
       </w:pPr>
-      <w:bookmarkStart w:id="80" w:name="_Toc181431896"/>
+      <w:bookmarkStart w:id="81" w:name="_Toc181431896"/>
       <w:r>
         <w:t>2.3</w:t>
       </w:r>
       <w:r>
         <w:t>.</w:t>
       </w:r>
-      <w:bookmarkEnd w:id="80"/>
+      <w:bookmarkEnd w:id="81"/>
       <w:r>
         <w:t xml:space="preserve"> </w:t>
       </w:r>
@@ -22739,32 +22824,19 @@
           <w:numId w:val="3"/>
         </w:numPr>
       </w:pPr>
-      <w:bookmarkStart w:id="81" w:name="_Toc181431897"/>
+      <w:bookmarkStart w:id="82" w:name="_Toc181431897"/>
       <w:r>
         <w:t>Manejo de la Aplicación</w:t>
       </w:r>
-      <w:bookmarkEnd w:id="81"/>
+      <w:bookmarkEnd w:id="82"/>
     </w:p>
     <w:p>
       <w:pPr>
         <w:pStyle w:val="Ttulo3"/>
       </w:pPr>
-      <w:bookmarkStart w:id="82" w:name="_Toc181431898"/>
+      <w:bookmarkStart w:id="83" w:name="_Toc181431898"/>
       <w:r>
         <w:t>3.1.</w:t>
-      </w:r>
-      <w:bookmarkEnd w:id="82"/>
-      <w:r>
-        <w:t xml:space="preserve"> </w:t>
-      </w:r>
-    </w:p>
-    <w:p>
-      <w:pPr>
-        <w:pStyle w:val="Ttulo3"/>
-      </w:pPr>
-      <w:bookmarkStart w:id="83" w:name="_Toc181431899"/>
-      <w:r>
-        <w:t>3.2.</w:t>
       </w:r>
       <w:bookmarkEnd w:id="83"/>
       <w:r>
@@ -22775,9 +22847,9 @@
       <w:pPr>
         <w:pStyle w:val="Ttulo3"/>
       </w:pPr>
-      <w:bookmarkStart w:id="84" w:name="_Toc181431900"/>
+      <w:bookmarkStart w:id="84" w:name="_Toc181431899"/>
       <w:r>
-        <w:t>3.3.</w:t>
+        <w:t>3.2.</w:t>
       </w:r>
       <w:bookmarkEnd w:id="84"/>
       <w:r>
@@ -22788,9 +22860,9 @@
       <w:pPr>
         <w:pStyle w:val="Ttulo3"/>
       </w:pPr>
-      <w:bookmarkStart w:id="85" w:name="_Toc181431901"/>
+      <w:bookmarkStart w:id="85" w:name="_Toc181431900"/>
       <w:r>
-        <w:t>3.4.</w:t>
+        <w:t>3.3.</w:t>
       </w:r>
       <w:bookmarkEnd w:id="85"/>
       <w:r>
@@ -22801,9 +22873,9 @@
       <w:pPr>
         <w:pStyle w:val="Ttulo3"/>
       </w:pPr>
-      <w:bookmarkStart w:id="86" w:name="_Toc181431902"/>
+      <w:bookmarkStart w:id="86" w:name="_Toc181431901"/>
       <w:r>
-        <w:t>3.5.</w:t>
+        <w:t>3.4.</w:t>
       </w:r>
       <w:bookmarkEnd w:id="86"/>
       <w:r>
@@ -22814,9 +22886,9 @@
       <w:pPr>
         <w:pStyle w:val="Ttulo3"/>
       </w:pPr>
-      <w:bookmarkStart w:id="87" w:name="_Toc181431903"/>
+      <w:bookmarkStart w:id="87" w:name="_Toc181431902"/>
       <w:r>
-        <w:t>3.6.</w:t>
+        <w:t>3.5.</w:t>
       </w:r>
       <w:bookmarkEnd w:id="87"/>
       <w:r>
@@ -22827,9 +22899,9 @@
       <w:pPr>
         <w:pStyle w:val="Ttulo3"/>
       </w:pPr>
-      <w:bookmarkStart w:id="88" w:name="_Toc181431904"/>
+      <w:bookmarkStart w:id="88" w:name="_Toc181431903"/>
       <w:r>
-        <w:t>3.7.</w:t>
+        <w:t>3.6.</w:t>
       </w:r>
       <w:bookmarkEnd w:id="88"/>
       <w:r>
@@ -22840,11 +22912,24 @@
       <w:pPr>
         <w:pStyle w:val="Ttulo3"/>
       </w:pPr>
-      <w:bookmarkStart w:id="89" w:name="_Toc181431905"/>
+      <w:bookmarkStart w:id="89" w:name="_Toc181431904"/>
+      <w:r>
+        <w:t>3.7.</w:t>
+      </w:r>
+      <w:bookmarkEnd w:id="89"/>
+      <w:r>
+        <w:t xml:space="preserve"> </w:t>
+      </w:r>
+    </w:p>
+    <w:p>
+      <w:pPr>
+        <w:pStyle w:val="Ttulo3"/>
+      </w:pPr>
+      <w:bookmarkStart w:id="90" w:name="_Toc181431905"/>
       <w:r>
         <w:t>3.8.</w:t>
       </w:r>
-      <w:bookmarkEnd w:id="89"/>
+      <w:bookmarkEnd w:id="90"/>
       <w:r>
         <w:t xml:space="preserve"> </w:t>
       </w:r>
@@ -22862,14 +22947,14 @@
           <w:rFonts w:cs="Arial"/>
         </w:rPr>
       </w:pPr>
-      <w:bookmarkStart w:id="90" w:name="_Toc181431906"/>
+      <w:bookmarkStart w:id="91" w:name="_Toc181431906"/>
       <w:r>
         <w:rPr>
           <w:rFonts w:cs="Arial"/>
         </w:rPr>
         <w:t>Anexos</w:t>
       </w:r>
-      <w:bookmarkEnd w:id="90"/>
+      <w:bookmarkEnd w:id="91"/>
     </w:p>
     <w:p>
       <w:pPr>
@@ -22879,40 +22964,40 @@
           <w:numId w:val="4"/>
         </w:numPr>
       </w:pPr>
-      <w:bookmarkStart w:id="91" w:name="_Toc181431907"/>
+      <w:bookmarkStart w:id="92" w:name="_Toc181431907"/>
       <w:r>
         <w:t>Código</w:t>
       </w:r>
       <w:r>
         <w:t xml:space="preserve"> relevante</w:t>
       </w:r>
-      <w:bookmarkEnd w:id="91"/>
+      <w:bookmarkEnd w:id="92"/>
     </w:p>
     <w:p/>
     <w:p>
       <w:pPr>
         <w:pStyle w:val="Ttulo3"/>
       </w:pPr>
-      <w:bookmarkStart w:id="92" w:name="_Toc181431908"/>
+      <w:bookmarkStart w:id="93" w:name="_Toc181431908"/>
       <w:r>
         <w:t xml:space="preserve">1.1. </w:t>
       </w:r>
       <w:r>
         <w:t>Tablas de la base de datos</w:t>
       </w:r>
-      <w:bookmarkEnd w:id="92"/>
+      <w:bookmarkEnd w:id="93"/>
     </w:p>
     <w:p/>
     <w:p>
       <w:pPr>
         <w:pStyle w:val="Ttulo3"/>
       </w:pPr>
-      <w:bookmarkStart w:id="93" w:name="_Toc181431909"/>
+      <w:bookmarkStart w:id="94" w:name="_Toc181431909"/>
       <w:r>
         <w:lastRenderedPageBreak/>
         <w:t>1.2. Creación de Tablas</w:t>
       </w:r>
-      <w:bookmarkEnd w:id="93"/>
+      <w:bookmarkEnd w:id="94"/>
     </w:p>
     <w:p>
       <w:pPr>
@@ -22923,18 +23008,18 @@
       <w:pPr>
         <w:pStyle w:val="Ttulo3"/>
       </w:pPr>
-      <w:bookmarkStart w:id="94" w:name="_Toc181431910"/>
+      <w:bookmarkStart w:id="95" w:name="_Toc181431910"/>
       <w:r>
         <w:t>1.3. Eliminar Tablas</w:t>
       </w:r>
-      <w:bookmarkEnd w:id="94"/>
+      <w:bookmarkEnd w:id="95"/>
     </w:p>
     <w:p/>
     <w:p>
       <w:pPr>
         <w:pStyle w:val="Ttulo3"/>
       </w:pPr>
-      <w:bookmarkStart w:id="95" w:name="_Toc181431911"/>
+      <w:bookmarkStart w:id="96" w:name="_Toc181431911"/>
       <w:r>
         <w:t xml:space="preserve">1.4. </w:t>
       </w:r>
@@ -22947,7 +23032,7 @@
       <w:r>
         <w:t xml:space="preserve"> Base de Datos</w:t>
       </w:r>
-      <w:bookmarkEnd w:id="95"/>
+      <w:bookmarkEnd w:id="96"/>
     </w:p>
     <w:p>
       <w:pPr>
@@ -22980,7 +23065,7 @@
 </file>
 
 <file path=word/endnotes.xml><?xml version="1.0" encoding="utf-8"?>
-<w:endnotes xmlns:wpc="http://schemas.microsoft.com/office/word/2010/wordprocessingCanvas" xmlns:cx="http://schemas.microsoft.com/office/drawing/2014/chartex" xmlns:mc="http://schemas.openxmlformats.org/markup-compatibility/2006" xmlns:o="urn:schemas-microsoft-com:office:office" xmlns:r="http://schemas.openxmlformats.org/officeDocument/2006/relationships" xmlns:m="http://schemas.openxmlformats.org/officeDocument/2006/math" xmlns:v="urn:schemas-microsoft-com:vml" xmlns:wp14="http://schemas.microsoft.com/office/word/2010/wordprocessingDrawing" xmlns:wp="http://schemas.openxmlformats.org/drawingml/2006/wordprocessingDrawing" xmlns:w10="urn:schemas-microsoft-com:office:word" xmlns:w="http://schemas.openxmlformats.org/wordprocessingml/2006/main" xmlns:w14="http://schemas.microsoft.com/office/word/2010/wordml" xmlns:w15="http://schemas.microsoft.com/office/word/2012/wordml" xmlns:w16se="http://schemas.microsoft.com/office/word/2015/wordml/symex" xmlns:wpg="http://schemas.microsoft.com/office/word/2010/wordprocessingGroup" xmlns:wpi="http://schemas.microsoft.com/office/word/2010/wordprocessingInk" xmlns:wne="http://schemas.microsoft.com/office/word/2006/wordml" xmlns:wps="http://schemas.microsoft.com/office/word/2010/wordprocessingShape" mc:Ignorable="w14 w15 w16se wp14">
+<w:endnotes xmlns:wpc="http://schemas.microsoft.com/office/word/2010/wordprocessingCanvas" xmlns:mc="http://schemas.openxmlformats.org/markup-compatibility/2006" xmlns:o="urn:schemas-microsoft-com:office:office" xmlns:r="http://schemas.openxmlformats.org/officeDocument/2006/relationships" xmlns:m="http://schemas.openxmlformats.org/officeDocument/2006/math" xmlns:v="urn:schemas-microsoft-com:vml" xmlns:wp14="http://schemas.microsoft.com/office/word/2010/wordprocessingDrawing" xmlns:wp="http://schemas.openxmlformats.org/drawingml/2006/wordprocessingDrawing" xmlns:w10="urn:schemas-microsoft-com:office:word" xmlns:w="http://schemas.openxmlformats.org/wordprocessingml/2006/main" xmlns:w14="http://schemas.microsoft.com/office/word/2010/wordml" xmlns:w15="http://schemas.microsoft.com/office/word/2012/wordml" xmlns:wpg="http://schemas.microsoft.com/office/word/2010/wordprocessingGroup" xmlns:wpi="http://schemas.microsoft.com/office/word/2010/wordprocessingInk" xmlns:wne="http://schemas.microsoft.com/office/word/2006/wordml" xmlns:wps="http://schemas.microsoft.com/office/word/2010/wordprocessingShape" mc:Ignorable="w14 w15 wp14">
   <w:endnote w:type="separator" w:id="-1">
     <w:p>
       <w:pPr>
@@ -23005,7 +23090,7 @@
 </file>
 
 <file path=word/footer1.xml><?xml version="1.0" encoding="utf-8"?>
-<w:ftr xmlns:wpc="http://schemas.microsoft.com/office/word/2010/wordprocessingCanvas" xmlns:cx="http://schemas.microsoft.com/office/drawing/2014/chartex" xmlns:mc="http://schemas.openxmlformats.org/markup-compatibility/2006" xmlns:o="urn:schemas-microsoft-com:office:office" xmlns:r="http://schemas.openxmlformats.org/officeDocument/2006/relationships" xmlns:m="http://schemas.openxmlformats.org/officeDocument/2006/math" xmlns:v="urn:schemas-microsoft-com:vml" xmlns:wp14="http://schemas.microsoft.com/office/word/2010/wordprocessingDrawing" xmlns:wp="http://schemas.openxmlformats.org/drawingml/2006/wordprocessingDrawing" xmlns:w10="urn:schemas-microsoft-com:office:word" xmlns:w="http://schemas.openxmlformats.org/wordprocessingml/2006/main" xmlns:w14="http://schemas.microsoft.com/office/word/2010/wordml" xmlns:w15="http://schemas.microsoft.com/office/word/2012/wordml" xmlns:w16se="http://schemas.microsoft.com/office/word/2015/wordml/symex" xmlns:wpg="http://schemas.microsoft.com/office/word/2010/wordprocessingGroup" xmlns:wpi="http://schemas.microsoft.com/office/word/2010/wordprocessingInk" xmlns:wne="http://schemas.microsoft.com/office/word/2006/wordml" xmlns:wps="http://schemas.microsoft.com/office/word/2010/wordprocessingShape" mc:Ignorable="w14 w15 w16se wp14">
+<w:ftr xmlns:wpc="http://schemas.microsoft.com/office/word/2010/wordprocessingCanvas" xmlns:mc="http://schemas.openxmlformats.org/markup-compatibility/2006" xmlns:o="urn:schemas-microsoft-com:office:office" xmlns:r="http://schemas.openxmlformats.org/officeDocument/2006/relationships" xmlns:m="http://schemas.openxmlformats.org/officeDocument/2006/math" xmlns:v="urn:schemas-microsoft-com:vml" xmlns:wp14="http://schemas.microsoft.com/office/word/2010/wordprocessingDrawing" xmlns:wp="http://schemas.openxmlformats.org/drawingml/2006/wordprocessingDrawing" xmlns:w10="urn:schemas-microsoft-com:office:word" xmlns:w="http://schemas.openxmlformats.org/wordprocessingml/2006/main" xmlns:w14="http://schemas.microsoft.com/office/word/2010/wordml" xmlns:w15="http://schemas.microsoft.com/office/word/2012/wordml" xmlns:wpg="http://schemas.microsoft.com/office/word/2010/wordprocessingGroup" xmlns:wpi="http://schemas.microsoft.com/office/word/2010/wordprocessingInk" xmlns:wne="http://schemas.microsoft.com/office/word/2006/wordml" xmlns:wps="http://schemas.microsoft.com/office/word/2010/wordprocessingShape" mc:Ignorable="w14 w15 wp14">
   <w:p>
     <w:pPr>
       <w:pStyle w:val="Piedepgina"/>
@@ -23015,7 +23100,7 @@
 </file>
 
 <file path=word/footer2.xml><?xml version="1.0" encoding="utf-8"?>
-<w:ftr xmlns:wpc="http://schemas.microsoft.com/office/word/2010/wordprocessingCanvas" xmlns:cx="http://schemas.microsoft.com/office/drawing/2014/chartex" xmlns:mc="http://schemas.openxmlformats.org/markup-compatibility/2006" xmlns:o="urn:schemas-microsoft-com:office:office" xmlns:r="http://schemas.openxmlformats.org/officeDocument/2006/relationships" xmlns:m="http://schemas.openxmlformats.org/officeDocument/2006/math" xmlns:v="urn:schemas-microsoft-com:vml" xmlns:wp14="http://schemas.microsoft.com/office/word/2010/wordprocessingDrawing" xmlns:wp="http://schemas.openxmlformats.org/drawingml/2006/wordprocessingDrawing" xmlns:w10="urn:schemas-microsoft-com:office:word" xmlns:w="http://schemas.openxmlformats.org/wordprocessingml/2006/main" xmlns:w14="http://schemas.microsoft.com/office/word/2010/wordml" xmlns:w15="http://schemas.microsoft.com/office/word/2012/wordml" xmlns:w16se="http://schemas.microsoft.com/office/word/2015/wordml/symex" xmlns:wpg="http://schemas.microsoft.com/office/word/2010/wordprocessingGroup" xmlns:wpi="http://schemas.microsoft.com/office/word/2010/wordprocessingInk" xmlns:wne="http://schemas.microsoft.com/office/word/2006/wordml" xmlns:wps="http://schemas.microsoft.com/office/word/2010/wordprocessingShape" mc:Ignorable="w14 w15 w16se wp14">
+<w:ftr xmlns:wpc="http://schemas.microsoft.com/office/word/2010/wordprocessingCanvas" xmlns:mc="http://schemas.openxmlformats.org/markup-compatibility/2006" xmlns:o="urn:schemas-microsoft-com:office:office" xmlns:r="http://schemas.openxmlformats.org/officeDocument/2006/relationships" xmlns:m="http://schemas.openxmlformats.org/officeDocument/2006/math" xmlns:v="urn:schemas-microsoft-com:vml" xmlns:wp14="http://schemas.microsoft.com/office/word/2010/wordprocessingDrawing" xmlns:wp="http://schemas.openxmlformats.org/drawingml/2006/wordprocessingDrawing" xmlns:w10="urn:schemas-microsoft-com:office:word" xmlns:w="http://schemas.openxmlformats.org/wordprocessingml/2006/main" xmlns:w14="http://schemas.microsoft.com/office/word/2010/wordml" xmlns:w15="http://schemas.microsoft.com/office/word/2012/wordml" xmlns:wpg="http://schemas.microsoft.com/office/word/2010/wordprocessingGroup" xmlns:wpi="http://schemas.microsoft.com/office/word/2010/wordprocessingInk" xmlns:wne="http://schemas.microsoft.com/office/word/2006/wordml" xmlns:wps="http://schemas.microsoft.com/office/word/2010/wordprocessingShape" mc:Ignorable="w14 w15 wp14">
   <w:sdt>
     <w:sdtPr>
       <w:id w:val="1613714547"/>
@@ -23070,7 +23155,7 @@
             <w:sz w:val="16"/>
             <w:szCs w:val="16"/>
           </w:rPr>
-          <w:t>2</w:t>
+          <w:t>7</w:t>
         </w:r>
         <w:r>
           <w:rPr>
@@ -23092,7 +23177,7 @@
 </file>
 
 <file path=word/footer3.xml><?xml version="1.0" encoding="utf-8"?>
-<w:ftr xmlns:wpc="http://schemas.microsoft.com/office/word/2010/wordprocessingCanvas" xmlns:cx="http://schemas.microsoft.com/office/drawing/2014/chartex" xmlns:mc="http://schemas.openxmlformats.org/markup-compatibility/2006" xmlns:o="urn:schemas-microsoft-com:office:office" xmlns:r="http://schemas.openxmlformats.org/officeDocument/2006/relationships" xmlns:m="http://schemas.openxmlformats.org/officeDocument/2006/math" xmlns:v="urn:schemas-microsoft-com:vml" xmlns:wp14="http://schemas.microsoft.com/office/word/2010/wordprocessingDrawing" xmlns:wp="http://schemas.openxmlformats.org/drawingml/2006/wordprocessingDrawing" xmlns:w10="urn:schemas-microsoft-com:office:word" xmlns:w="http://schemas.openxmlformats.org/wordprocessingml/2006/main" xmlns:w14="http://schemas.microsoft.com/office/word/2010/wordml" xmlns:w15="http://schemas.microsoft.com/office/word/2012/wordml" xmlns:w16se="http://schemas.microsoft.com/office/word/2015/wordml/symex" xmlns:wpg="http://schemas.microsoft.com/office/word/2010/wordprocessingGroup" xmlns:wpi="http://schemas.microsoft.com/office/word/2010/wordprocessingInk" xmlns:wne="http://schemas.microsoft.com/office/word/2006/wordml" xmlns:wps="http://schemas.microsoft.com/office/word/2010/wordprocessingShape" mc:Ignorable="w14 w15 w16se wp14">
+<w:ftr xmlns:wpc="http://schemas.microsoft.com/office/word/2010/wordprocessingCanvas" xmlns:mc="http://schemas.openxmlformats.org/markup-compatibility/2006" xmlns:o="urn:schemas-microsoft-com:office:office" xmlns:r="http://schemas.openxmlformats.org/officeDocument/2006/relationships" xmlns:m="http://schemas.openxmlformats.org/officeDocument/2006/math" xmlns:v="urn:schemas-microsoft-com:vml" xmlns:wp14="http://schemas.microsoft.com/office/word/2010/wordprocessingDrawing" xmlns:wp="http://schemas.openxmlformats.org/drawingml/2006/wordprocessingDrawing" xmlns:w10="urn:schemas-microsoft-com:office:word" xmlns:w="http://schemas.openxmlformats.org/wordprocessingml/2006/main" xmlns:w14="http://schemas.microsoft.com/office/word/2010/wordml" xmlns:w15="http://schemas.microsoft.com/office/word/2012/wordml" xmlns:wpg="http://schemas.microsoft.com/office/word/2010/wordprocessingGroup" xmlns:wpi="http://schemas.microsoft.com/office/word/2010/wordprocessingInk" xmlns:wne="http://schemas.microsoft.com/office/word/2006/wordml" xmlns:wps="http://schemas.microsoft.com/office/word/2010/wordprocessingShape" mc:Ignorable="w14 w15 wp14">
   <w:p>
     <w:pPr>
       <w:pStyle w:val="Piedepgina"/>
@@ -23102,7 +23187,7 @@
 </file>
 
 <file path=word/footnotes.xml><?xml version="1.0" encoding="utf-8"?>
-<w:footnotes xmlns:wpc="http://schemas.microsoft.com/office/word/2010/wordprocessingCanvas" xmlns:cx="http://schemas.microsoft.com/office/drawing/2014/chartex" xmlns:mc="http://schemas.openxmlformats.org/markup-compatibility/2006" xmlns:o="urn:schemas-microsoft-com:office:office" xmlns:r="http://schemas.openxmlformats.org/officeDocument/2006/relationships" xmlns:m="http://schemas.openxmlformats.org/officeDocument/2006/math" xmlns:v="urn:schemas-microsoft-com:vml" xmlns:wp14="http://schemas.microsoft.com/office/word/2010/wordprocessingDrawing" xmlns:wp="http://schemas.openxmlformats.org/drawingml/2006/wordprocessingDrawing" xmlns:w10="urn:schemas-microsoft-com:office:word" xmlns:w="http://schemas.openxmlformats.org/wordprocessingml/2006/main" xmlns:w14="http://schemas.microsoft.com/office/word/2010/wordml" xmlns:w15="http://schemas.microsoft.com/office/word/2012/wordml" xmlns:w16se="http://schemas.microsoft.com/office/word/2015/wordml/symex" xmlns:wpg="http://schemas.microsoft.com/office/word/2010/wordprocessingGroup" xmlns:wpi="http://schemas.microsoft.com/office/word/2010/wordprocessingInk" xmlns:wne="http://schemas.microsoft.com/office/word/2006/wordml" xmlns:wps="http://schemas.microsoft.com/office/word/2010/wordprocessingShape" mc:Ignorable="w14 w15 w16se wp14">
+<w:footnotes xmlns:wpc="http://schemas.microsoft.com/office/word/2010/wordprocessingCanvas" xmlns:mc="http://schemas.openxmlformats.org/markup-compatibility/2006" xmlns:o="urn:schemas-microsoft-com:office:office" xmlns:r="http://schemas.openxmlformats.org/officeDocument/2006/relationships" xmlns:m="http://schemas.openxmlformats.org/officeDocument/2006/math" xmlns:v="urn:schemas-microsoft-com:vml" xmlns:wp14="http://schemas.microsoft.com/office/word/2010/wordprocessingDrawing" xmlns:wp="http://schemas.openxmlformats.org/drawingml/2006/wordprocessingDrawing" xmlns:w10="urn:schemas-microsoft-com:office:word" xmlns:w="http://schemas.openxmlformats.org/wordprocessingml/2006/main" xmlns:w14="http://schemas.microsoft.com/office/word/2010/wordml" xmlns:w15="http://schemas.microsoft.com/office/word/2012/wordml" xmlns:wpg="http://schemas.microsoft.com/office/word/2010/wordprocessingGroup" xmlns:wpi="http://schemas.microsoft.com/office/word/2010/wordprocessingInk" xmlns:wne="http://schemas.microsoft.com/office/word/2006/wordml" xmlns:wps="http://schemas.microsoft.com/office/word/2010/wordprocessingShape" mc:Ignorable="w14 w15 wp14">
   <w:footnote w:type="separator" w:id="-1">
     <w:p>
       <w:pPr>
@@ -23127,7 +23212,7 @@
 </file>
 
 <file path=word/header1.xml><?xml version="1.0" encoding="utf-8"?>
-<w:hdr xmlns:wpc="http://schemas.microsoft.com/office/word/2010/wordprocessingCanvas" xmlns:cx="http://schemas.microsoft.com/office/drawing/2014/chartex" xmlns:mc="http://schemas.openxmlformats.org/markup-compatibility/2006" xmlns:o="urn:schemas-microsoft-com:office:office" xmlns:r="http://schemas.openxmlformats.org/officeDocument/2006/relationships" xmlns:m="http://schemas.openxmlformats.org/officeDocument/2006/math" xmlns:v="urn:schemas-microsoft-com:vml" xmlns:wp14="http://schemas.microsoft.com/office/word/2010/wordprocessingDrawing" xmlns:wp="http://schemas.openxmlformats.org/drawingml/2006/wordprocessingDrawing" xmlns:w10="urn:schemas-microsoft-com:office:word" xmlns:w="http://schemas.openxmlformats.org/wordprocessingml/2006/main" xmlns:w14="http://schemas.microsoft.com/office/word/2010/wordml" xmlns:w15="http://schemas.microsoft.com/office/word/2012/wordml" xmlns:w16se="http://schemas.microsoft.com/office/word/2015/wordml/symex" xmlns:wpg="http://schemas.microsoft.com/office/word/2010/wordprocessingGroup" xmlns:wpi="http://schemas.microsoft.com/office/word/2010/wordprocessingInk" xmlns:wne="http://schemas.microsoft.com/office/word/2006/wordml" xmlns:wps="http://schemas.microsoft.com/office/word/2010/wordprocessingShape" mc:Ignorable="w14 w15 w16se wp14">
+<w:hdr xmlns:wpc="http://schemas.microsoft.com/office/word/2010/wordprocessingCanvas" xmlns:mc="http://schemas.openxmlformats.org/markup-compatibility/2006" xmlns:o="urn:schemas-microsoft-com:office:office" xmlns:r="http://schemas.openxmlformats.org/officeDocument/2006/relationships" xmlns:m="http://schemas.openxmlformats.org/officeDocument/2006/math" xmlns:v="urn:schemas-microsoft-com:vml" xmlns:wp14="http://schemas.microsoft.com/office/word/2010/wordprocessingDrawing" xmlns:wp="http://schemas.openxmlformats.org/drawingml/2006/wordprocessingDrawing" xmlns:w10="urn:schemas-microsoft-com:office:word" xmlns:w="http://schemas.openxmlformats.org/wordprocessingml/2006/main" xmlns:w14="http://schemas.microsoft.com/office/word/2010/wordml" xmlns:w15="http://schemas.microsoft.com/office/word/2012/wordml" xmlns:wpg="http://schemas.microsoft.com/office/word/2010/wordprocessingGroup" xmlns:wpi="http://schemas.microsoft.com/office/word/2010/wordprocessingInk" xmlns:wne="http://schemas.microsoft.com/office/word/2006/wordml" xmlns:wps="http://schemas.microsoft.com/office/word/2010/wordprocessingShape" mc:Ignorable="w14 w15 wp14">
   <w:p>
     <w:pPr>
       <w:pStyle w:val="Encabezado"/>
@@ -23137,7 +23222,7 @@
 </file>
 
 <file path=word/header2.xml><?xml version="1.0" encoding="utf-8"?>
-<w:hdr xmlns:wpc="http://schemas.microsoft.com/office/word/2010/wordprocessingCanvas" xmlns:cx="http://schemas.microsoft.com/office/drawing/2014/chartex" xmlns:mc="http://schemas.openxmlformats.org/markup-compatibility/2006" xmlns:o="urn:schemas-microsoft-com:office:office" xmlns:r="http://schemas.openxmlformats.org/officeDocument/2006/relationships" xmlns:m="http://schemas.openxmlformats.org/officeDocument/2006/math" xmlns:v="urn:schemas-microsoft-com:vml" xmlns:wp14="http://schemas.microsoft.com/office/word/2010/wordprocessingDrawing" xmlns:wp="http://schemas.openxmlformats.org/drawingml/2006/wordprocessingDrawing" xmlns:w10="urn:schemas-microsoft-com:office:word" xmlns:w="http://schemas.openxmlformats.org/wordprocessingml/2006/main" xmlns:w14="http://schemas.microsoft.com/office/word/2010/wordml" xmlns:w15="http://schemas.microsoft.com/office/word/2012/wordml" xmlns:w16se="http://schemas.microsoft.com/office/word/2015/wordml/symex" xmlns:wpg="http://schemas.microsoft.com/office/word/2010/wordprocessingGroup" xmlns:wpi="http://schemas.microsoft.com/office/word/2010/wordprocessingInk" xmlns:wne="http://schemas.microsoft.com/office/word/2006/wordml" xmlns:wps="http://schemas.microsoft.com/office/word/2010/wordprocessingShape" mc:Ignorable="w14 w15 w16se wp14">
+<w:hdr xmlns:wpc="http://schemas.microsoft.com/office/word/2010/wordprocessingCanvas" xmlns:mc="http://schemas.openxmlformats.org/markup-compatibility/2006" xmlns:o="urn:schemas-microsoft-com:office:office" xmlns:r="http://schemas.openxmlformats.org/officeDocument/2006/relationships" xmlns:m="http://schemas.openxmlformats.org/officeDocument/2006/math" xmlns:v="urn:schemas-microsoft-com:vml" xmlns:wp14="http://schemas.microsoft.com/office/word/2010/wordprocessingDrawing" xmlns:wp="http://schemas.openxmlformats.org/drawingml/2006/wordprocessingDrawing" xmlns:w10="urn:schemas-microsoft-com:office:word" xmlns:w="http://schemas.openxmlformats.org/wordprocessingml/2006/main" xmlns:w14="http://schemas.microsoft.com/office/word/2010/wordml" xmlns:w15="http://schemas.microsoft.com/office/word/2012/wordml" xmlns:wpg="http://schemas.microsoft.com/office/word/2010/wordprocessingGroup" xmlns:wpi="http://schemas.microsoft.com/office/word/2010/wordprocessingInk" xmlns:wne="http://schemas.microsoft.com/office/word/2006/wordml" xmlns:wps="http://schemas.microsoft.com/office/word/2010/wordprocessingShape" mc:Ignorable="w14 w15 wp14">
   <w:p>
     <w:pPr>
       <w:pStyle w:val="Encabezado"/>
@@ -23149,8 +23234,6 @@
         <w:szCs w:val="16"/>
       </w:rPr>
     </w:pPr>
-    <w:bookmarkStart w:id="96" w:name="_GoBack"/>
-    <w:bookmarkEnd w:id="96"/>
     <w:r>
       <w:rPr>
         <w:rFonts w:cs="Arial"/>
@@ -23214,7 +23297,7 @@
 </file>
 
 <file path=word/header3.xml><?xml version="1.0" encoding="utf-8"?>
-<w:hdr xmlns:wpc="http://schemas.microsoft.com/office/word/2010/wordprocessingCanvas" xmlns:cx="http://schemas.microsoft.com/office/drawing/2014/chartex" xmlns:mc="http://schemas.openxmlformats.org/markup-compatibility/2006" xmlns:o="urn:schemas-microsoft-com:office:office" xmlns:r="http://schemas.openxmlformats.org/officeDocument/2006/relationships" xmlns:m="http://schemas.openxmlformats.org/officeDocument/2006/math" xmlns:v="urn:schemas-microsoft-com:vml" xmlns:wp14="http://schemas.microsoft.com/office/word/2010/wordprocessingDrawing" xmlns:wp="http://schemas.openxmlformats.org/drawingml/2006/wordprocessingDrawing" xmlns:w10="urn:schemas-microsoft-com:office:word" xmlns:w="http://schemas.openxmlformats.org/wordprocessingml/2006/main" xmlns:w14="http://schemas.microsoft.com/office/word/2010/wordml" xmlns:w15="http://schemas.microsoft.com/office/word/2012/wordml" xmlns:w16se="http://schemas.microsoft.com/office/word/2015/wordml/symex" xmlns:wpg="http://schemas.microsoft.com/office/word/2010/wordprocessingGroup" xmlns:wpi="http://schemas.microsoft.com/office/word/2010/wordprocessingInk" xmlns:wne="http://schemas.microsoft.com/office/word/2006/wordml" xmlns:wps="http://schemas.microsoft.com/office/word/2010/wordprocessingShape" mc:Ignorable="w14 w15 w16se wp14">
+<w:hdr xmlns:wpc="http://schemas.microsoft.com/office/word/2010/wordprocessingCanvas" xmlns:mc="http://schemas.openxmlformats.org/markup-compatibility/2006" xmlns:o="urn:schemas-microsoft-com:office:office" xmlns:r="http://schemas.openxmlformats.org/officeDocument/2006/relationships" xmlns:m="http://schemas.openxmlformats.org/officeDocument/2006/math" xmlns:v="urn:schemas-microsoft-com:vml" xmlns:wp14="http://schemas.microsoft.com/office/word/2010/wordprocessingDrawing" xmlns:wp="http://schemas.openxmlformats.org/drawingml/2006/wordprocessingDrawing" xmlns:w10="urn:schemas-microsoft-com:office:word" xmlns:w="http://schemas.openxmlformats.org/wordprocessingml/2006/main" xmlns:w14="http://schemas.microsoft.com/office/word/2010/wordml" xmlns:w15="http://schemas.microsoft.com/office/word/2012/wordml" xmlns:wpg="http://schemas.microsoft.com/office/word/2010/wordprocessingGroup" xmlns:wpi="http://schemas.microsoft.com/office/word/2010/wordprocessingInk" xmlns:wne="http://schemas.microsoft.com/office/word/2006/wordml" xmlns:wps="http://schemas.microsoft.com/office/word/2010/wordprocessingShape" mc:Ignorable="w14 w15 wp14">
   <w:p>
     <w:pPr>
       <w:pStyle w:val="Encabezado"/>
@@ -23224,8 +23307,8 @@
 </file>
 
 <file path=word/numbering.xml><?xml version="1.0" encoding="utf-8"?>
-<w:numbering xmlns:wpc="http://schemas.microsoft.com/office/word/2010/wordprocessingCanvas" xmlns:cx="http://schemas.microsoft.com/office/drawing/2014/chartex" xmlns:mc="http://schemas.openxmlformats.org/markup-compatibility/2006" xmlns:o="urn:schemas-microsoft-com:office:office" xmlns:r="http://schemas.openxmlformats.org/officeDocument/2006/relationships" xmlns:m="http://schemas.openxmlformats.org/officeDocument/2006/math" xmlns:v="urn:schemas-microsoft-com:vml" xmlns:wp14="http://schemas.microsoft.com/office/word/2010/wordprocessingDrawing" xmlns:wp="http://schemas.openxmlformats.org/drawingml/2006/wordprocessingDrawing" xmlns:w10="urn:schemas-microsoft-com:office:word" xmlns:w="http://schemas.openxmlformats.org/wordprocessingml/2006/main" xmlns:w14="http://schemas.microsoft.com/office/word/2010/wordml" xmlns:w15="http://schemas.microsoft.com/office/word/2012/wordml" xmlns:w16se="http://schemas.microsoft.com/office/word/2015/wordml/symex" xmlns:wpg="http://schemas.microsoft.com/office/word/2010/wordprocessingGroup" xmlns:wpi="http://schemas.microsoft.com/office/word/2010/wordprocessingInk" xmlns:wne="http://schemas.microsoft.com/office/word/2006/wordml" xmlns:wps="http://schemas.microsoft.com/office/word/2010/wordprocessingShape" mc:Ignorable="w14 w15 w16se wp14">
-  <w:abstractNum w:abstractNumId="0" w15:restartNumberingAfterBreak="0">
+<w:numbering xmlns:wpc="http://schemas.microsoft.com/office/word/2010/wordprocessingCanvas" xmlns:mc="http://schemas.openxmlformats.org/markup-compatibility/2006" xmlns:o="urn:schemas-microsoft-com:office:office" xmlns:r="http://schemas.openxmlformats.org/officeDocument/2006/relationships" xmlns:m="http://schemas.openxmlformats.org/officeDocument/2006/math" xmlns:v="urn:schemas-microsoft-com:vml" xmlns:wp14="http://schemas.microsoft.com/office/word/2010/wordprocessingDrawing" xmlns:wp="http://schemas.openxmlformats.org/drawingml/2006/wordprocessingDrawing" xmlns:w10="urn:schemas-microsoft-com:office:word" xmlns:w="http://schemas.openxmlformats.org/wordprocessingml/2006/main" xmlns:w14="http://schemas.microsoft.com/office/word/2010/wordml" xmlns:w15="http://schemas.microsoft.com/office/word/2012/wordml" xmlns:wpg="http://schemas.microsoft.com/office/word/2010/wordprocessingGroup" xmlns:wpi="http://schemas.microsoft.com/office/word/2010/wordprocessingInk" xmlns:wne="http://schemas.microsoft.com/office/word/2006/wordml" xmlns:wps="http://schemas.microsoft.com/office/word/2010/wordprocessingShape" mc:Ignorable="w14 w15 wp14">
+  <w:abstractNum w:abstractNumId="0">
     <w:nsid w:val="05023DD9"/>
     <w:multiLevelType w:val="hybridMultilevel"/>
     <w:tmpl w:val="E786C310"/>
@@ -23338,7 +23421,7 @@
       </w:rPr>
     </w:lvl>
   </w:abstractNum>
-  <w:abstractNum w:abstractNumId="1" w15:restartNumberingAfterBreak="0">
+  <w:abstractNum w:abstractNumId="1">
     <w:nsid w:val="0A1C0BA2"/>
     <w:multiLevelType w:val="multilevel"/>
     <w:tmpl w:val="0C0A001F"/>
@@ -23424,7 +23507,7 @@
       </w:pPr>
     </w:lvl>
   </w:abstractNum>
-  <w:abstractNum w:abstractNumId="2" w15:restartNumberingAfterBreak="0">
+  <w:abstractNum w:abstractNumId="2">
     <w:nsid w:val="10D56195"/>
     <w:multiLevelType w:val="hybridMultilevel"/>
     <w:tmpl w:val="3C6EBCE0"/>
@@ -23513,7 +23596,7 @@
       </w:pPr>
     </w:lvl>
   </w:abstractNum>
-  <w:abstractNum w:abstractNumId="3" w15:restartNumberingAfterBreak="0">
+  <w:abstractNum w:abstractNumId="3">
     <w:nsid w:val="15C31E9B"/>
     <w:multiLevelType w:val="multilevel"/>
     <w:tmpl w:val="0C0A001F"/>
@@ -23599,7 +23682,7 @@
       </w:pPr>
     </w:lvl>
   </w:abstractNum>
-  <w:abstractNum w:abstractNumId="4" w15:restartNumberingAfterBreak="0">
+  <w:abstractNum w:abstractNumId="4">
     <w:nsid w:val="18174CF7"/>
     <w:multiLevelType w:val="hybridMultilevel"/>
     <w:tmpl w:val="DD4E8AF4"/>
@@ -23712,7 +23795,7 @@
       </w:rPr>
     </w:lvl>
   </w:abstractNum>
-  <w:abstractNum w:abstractNumId="5" w15:restartNumberingAfterBreak="0">
+  <w:abstractNum w:abstractNumId="5">
     <w:nsid w:val="1C6E5CC2"/>
     <w:multiLevelType w:val="multilevel"/>
     <w:tmpl w:val="A91E8712"/>
@@ -23861,7 +23944,7 @@
       </w:rPr>
     </w:lvl>
   </w:abstractNum>
-  <w:abstractNum w:abstractNumId="6" w15:restartNumberingAfterBreak="0">
+  <w:abstractNum w:abstractNumId="6">
     <w:nsid w:val="247A147F"/>
     <w:multiLevelType w:val="hybridMultilevel"/>
     <w:tmpl w:val="09B6FB48"/>
@@ -23974,7 +24057,7 @@
       </w:rPr>
     </w:lvl>
   </w:abstractNum>
-  <w:abstractNum w:abstractNumId="7" w15:restartNumberingAfterBreak="0">
+  <w:abstractNum w:abstractNumId="7">
     <w:nsid w:val="2E67738C"/>
     <w:multiLevelType w:val="multilevel"/>
     <w:tmpl w:val="CCC2EC08"/>
@@ -24095,7 +24178,7 @@
       </w:rPr>
     </w:lvl>
   </w:abstractNum>
-  <w:abstractNum w:abstractNumId="8" w15:restartNumberingAfterBreak="0">
+  <w:abstractNum w:abstractNumId="8">
     <w:nsid w:val="32005411"/>
     <w:multiLevelType w:val="hybridMultilevel"/>
     <w:tmpl w:val="DA104936"/>
@@ -24208,7 +24291,7 @@
       </w:rPr>
     </w:lvl>
   </w:abstractNum>
-  <w:abstractNum w:abstractNumId="9" w15:restartNumberingAfterBreak="0">
+  <w:abstractNum w:abstractNumId="9">
     <w:nsid w:val="321331DA"/>
     <w:multiLevelType w:val="hybridMultilevel"/>
     <w:tmpl w:val="5B6810C4"/>
@@ -24321,7 +24404,7 @@
       </w:rPr>
     </w:lvl>
   </w:abstractNum>
-  <w:abstractNum w:abstractNumId="10" w15:restartNumberingAfterBreak="0">
+  <w:abstractNum w:abstractNumId="10">
     <w:nsid w:val="32AF2255"/>
     <w:multiLevelType w:val="hybridMultilevel"/>
     <w:tmpl w:val="92566604"/>
@@ -24434,7 +24517,7 @@
       </w:rPr>
     </w:lvl>
   </w:abstractNum>
-  <w:abstractNum w:abstractNumId="11" w15:restartNumberingAfterBreak="0">
+  <w:abstractNum w:abstractNumId="11">
     <w:nsid w:val="33987C56"/>
     <w:multiLevelType w:val="hybridMultilevel"/>
     <w:tmpl w:val="89006756"/>
@@ -24547,7 +24630,7 @@
       </w:rPr>
     </w:lvl>
   </w:abstractNum>
-  <w:abstractNum w:abstractNumId="12" w15:restartNumberingAfterBreak="0">
+  <w:abstractNum w:abstractNumId="12">
     <w:nsid w:val="34A1559A"/>
     <w:multiLevelType w:val="hybridMultilevel"/>
     <w:tmpl w:val="5EE86724"/>
@@ -24660,7 +24743,7 @@
       </w:rPr>
     </w:lvl>
   </w:abstractNum>
-  <w:abstractNum w:abstractNumId="13" w15:restartNumberingAfterBreak="0">
+  <w:abstractNum w:abstractNumId="13">
     <w:nsid w:val="3C2477A4"/>
     <w:multiLevelType w:val="multilevel"/>
     <w:tmpl w:val="355A3A52"/>
@@ -24809,7 +24892,7 @@
       </w:rPr>
     </w:lvl>
   </w:abstractNum>
-  <w:abstractNum w:abstractNumId="14" w15:restartNumberingAfterBreak="0">
+  <w:abstractNum w:abstractNumId="14">
     <w:nsid w:val="3E43473E"/>
     <w:multiLevelType w:val="hybridMultilevel"/>
     <w:tmpl w:val="BD54DAB0"/>
@@ -24922,7 +25005,7 @@
       </w:rPr>
     </w:lvl>
   </w:abstractNum>
-  <w:abstractNum w:abstractNumId="15" w15:restartNumberingAfterBreak="0">
+  <w:abstractNum w:abstractNumId="15">
     <w:nsid w:val="4E961269"/>
     <w:multiLevelType w:val="hybridMultilevel"/>
     <w:tmpl w:val="07A6C9CA"/>
@@ -25035,7 +25118,7 @@
       </w:rPr>
     </w:lvl>
   </w:abstractNum>
-  <w:abstractNum w:abstractNumId="16" w15:restartNumberingAfterBreak="0">
+  <w:abstractNum w:abstractNumId="16">
     <w:nsid w:val="583419F0"/>
     <w:multiLevelType w:val="multilevel"/>
     <w:tmpl w:val="32BCC72A"/>
@@ -25153,7 +25236,7 @@
       </w:rPr>
     </w:lvl>
   </w:abstractNum>
-  <w:abstractNum w:abstractNumId="17" w15:restartNumberingAfterBreak="0">
+  <w:abstractNum w:abstractNumId="17">
     <w:nsid w:val="5DE9796D"/>
     <w:multiLevelType w:val="hybridMultilevel"/>
     <w:tmpl w:val="5AFAC5F0"/>
@@ -25266,7 +25349,7 @@
       </w:rPr>
     </w:lvl>
   </w:abstractNum>
-  <w:abstractNum w:abstractNumId="18" w15:restartNumberingAfterBreak="0">
+  <w:abstractNum w:abstractNumId="18">
     <w:nsid w:val="61F71949"/>
     <w:multiLevelType w:val="hybridMultilevel"/>
     <w:tmpl w:val="7096CA04"/>
@@ -25379,7 +25462,7 @@
       </w:rPr>
     </w:lvl>
   </w:abstractNum>
-  <w:abstractNum w:abstractNumId="19" w15:restartNumberingAfterBreak="0">
+  <w:abstractNum w:abstractNumId="19">
     <w:nsid w:val="6D716806"/>
     <w:multiLevelType w:val="multilevel"/>
     <w:tmpl w:val="1AF46556"/>
@@ -25528,7 +25611,7 @@
       </w:rPr>
     </w:lvl>
   </w:abstractNum>
-  <w:abstractNum w:abstractNumId="20" w15:restartNumberingAfterBreak="0">
+  <w:abstractNum w:abstractNumId="20">
     <w:nsid w:val="71866039"/>
     <w:multiLevelType w:val="hybridMultilevel"/>
     <w:tmpl w:val="7BE2F846"/>
@@ -25641,7 +25724,7 @@
       </w:rPr>
     </w:lvl>
   </w:abstractNum>
-  <w:abstractNum w:abstractNumId="21" w15:restartNumberingAfterBreak="0">
+  <w:abstractNum w:abstractNumId="21">
     <w:nsid w:val="75B3186C"/>
     <w:multiLevelType w:val="hybridMultilevel"/>
     <w:tmpl w:val="49D01FEC"/>
@@ -25754,7 +25837,7 @@
       </w:rPr>
     </w:lvl>
   </w:abstractNum>
-  <w:abstractNum w:abstractNumId="22" w15:restartNumberingAfterBreak="0">
+  <w:abstractNum w:abstractNumId="22">
     <w:nsid w:val="78B50A3D"/>
     <w:multiLevelType w:val="hybridMultilevel"/>
     <w:tmpl w:val="D3F4D6C6"/>
@@ -25867,7 +25950,7 @@
       </w:rPr>
     </w:lvl>
   </w:abstractNum>
-  <w:abstractNum w:abstractNumId="23" w15:restartNumberingAfterBreak="0">
+  <w:abstractNum w:abstractNumId="23">
     <w:nsid w:val="7DA74F0B"/>
     <w:multiLevelType w:val="multilevel"/>
     <w:tmpl w:val="0C0A001F"/>
@@ -26030,7 +26113,7 @@
 </file>
 
 <file path=word/styles.xml><?xml version="1.0" encoding="utf-8"?>
-<w:styles xmlns:mc="http://schemas.openxmlformats.org/markup-compatibility/2006" xmlns:r="http://schemas.openxmlformats.org/officeDocument/2006/relationships" xmlns:w="http://schemas.openxmlformats.org/wordprocessingml/2006/main" xmlns:w14="http://schemas.microsoft.com/office/word/2010/wordml" xmlns:w15="http://schemas.microsoft.com/office/word/2012/wordml" xmlns:w16se="http://schemas.microsoft.com/office/word/2015/wordml/symex" mc:Ignorable="w14 w15 w16se">
+<w:styles xmlns:mc="http://schemas.openxmlformats.org/markup-compatibility/2006" xmlns:r="http://schemas.openxmlformats.org/officeDocument/2006/relationships" xmlns:w="http://schemas.openxmlformats.org/wordprocessingml/2006/main" xmlns:w14="http://schemas.microsoft.com/office/word/2010/wordml" xmlns:w15="http://schemas.microsoft.com/office/word/2012/wordml" mc:Ignorable="w14 w15">
   <w:docDefaults>
     <w:rPrDefault>
       <w:rPr>
@@ -26499,6 +26582,7 @@
   <w:style w:type="character" w:default="1" w:styleId="Fuentedeprrafopredeter">
     <w:name w:val="Default Paragraph Font"/>
     <w:uiPriority w:val="1"/>
+    <w:semiHidden/>
     <w:unhideWhenUsed/>
   </w:style>
   <w:style w:type="table" w:default="1" w:styleId="Tablanormal">
@@ -26690,7 +26774,7 @@
       <w:szCs w:val="20"/>
     </w:rPr>
   </w:style>
-  <w:style w:type="paragraph" w:styleId="TtuloTDC">
+  <w:style w:type="paragraph" w:styleId="TtulodeTDC">
     <w:name w:val="TOC Heading"/>
     <w:basedOn w:val="Ttulo1"/>
     <w:next w:val="Normal"/>
@@ -26812,6 +26896,7 @@
       <w:spacing w:after="0" w:line="240" w:lineRule="auto"/>
     </w:pPr>
     <w:tblPr>
+      <w:tblInd w:w="0" w:type="dxa"/>
       <w:tblBorders>
         <w:top w:val="single" w:sz="4" w:space="0" w:color="auto"/>
         <w:left w:val="single" w:sz="4" w:space="0" w:color="auto"/>
@@ -26820,6 +26905,12 @@
         <w:insideH w:val="single" w:sz="4" w:space="0" w:color="auto"/>
         <w:insideV w:val="single" w:sz="4" w:space="0" w:color="auto"/>
       </w:tblBorders>
+      <w:tblCellMar>
+        <w:top w:w="0" w:type="dxa"/>
+        <w:left w:w="108" w:type="dxa"/>
+        <w:bottom w:w="0" w:type="dxa"/>
+        <w:right w:w="108" w:type="dxa"/>
+      </w:tblCellMar>
     </w:tblPr>
   </w:style>
   <w:style w:type="paragraph" w:styleId="Encabezado">
@@ -26966,6 +27057,17 @@
     <w:rPr>
       <w:color w:val="605E5C"/>
       <w:shd w:val="clear" w:color="auto" w:fill="E1DFDD"/>
+    </w:rPr>
+  </w:style>
+  <w:style w:type="character" w:styleId="Textoennegrita">
+    <w:name w:val="Strong"/>
+    <w:basedOn w:val="Fuentedeprrafopredeter"/>
+    <w:uiPriority w:val="22"/>
+    <w:qFormat/>
+    <w:rsid w:val="0074251E"/>
+    <w:rPr>
+      <w:b/>
+      <w:bCs/>
     </w:rPr>
   </w:style>
 </w:styles>
@@ -27411,18 +27513,18 @@
 </file>
 
 <file path=customXml/item2.xml><?xml version="1.0" encoding="utf-8"?>
-<p:properties xmlns:p="http://schemas.microsoft.com/office/2006/metadata/properties" xmlns:xsi="http://www.w3.org/2001/XMLSchema-instance" xmlns:pc="http://schemas.microsoft.com/office/infopath/2007/PartnerControls">
-  <documentManagement/>
-</p:properties>
-</file>
-
-<file path=customXml/item3.xml><?xml version="1.0" encoding="utf-8"?>
 <?mso-contentType ?>
 <FormTemplates xmlns="http://schemas.microsoft.com/sharepoint/v3/contenttype/forms">
   <Display>DocumentLibraryForm</Display>
   <Edit>DocumentLibraryForm</Edit>
   <New>DocumentLibraryForm</New>
 </FormTemplates>
+</file>
+
+<file path=customXml/item3.xml><?xml version="1.0" encoding="utf-8"?>
+<p:properties xmlns:p="http://schemas.microsoft.com/office/2006/metadata/properties" xmlns:xsi="http://www.w3.org/2001/XMLSchema-instance" xmlns:pc="http://schemas.microsoft.com/office/infopath/2007/PartnerControls">
+  <documentManagement/>
+</p:properties>
 </file>
 
 <file path=customXml/item4.xml><?xml version="1.0" encoding="utf-8"?>
@@ -27582,6 +27684,14 @@
 </file>
 
 <file path=customXml/itemProps2.xml><?xml version="1.0" encoding="utf-8"?>
+<ds:datastoreItem xmlns:ds="http://schemas.openxmlformats.org/officeDocument/2006/customXml" ds:itemID="{CC4C877A-9695-4652-9E47-A6C925A39C4D}">
+  <ds:schemaRefs>
+    <ds:schemaRef ds:uri="http://schemas.microsoft.com/sharepoint/v3/contenttype/forms"/>
+  </ds:schemaRefs>
+</ds:datastoreItem>
+</file>
+
+<file path=customXml/itemProps3.xml><?xml version="1.0" encoding="utf-8"?>
 <ds:datastoreItem xmlns:ds="http://schemas.openxmlformats.org/officeDocument/2006/customXml" ds:itemID="{04A00B68-EFD7-4E26-B5AF-A236E16C10AD}">
   <ds:schemaRefs>
     <ds:schemaRef ds:uri="http://schemas.microsoft.com/office/2006/metadata/properties"/>
@@ -27590,16 +27700,8 @@
 </ds:datastoreItem>
 </file>
 
-<file path=customXml/itemProps3.xml><?xml version="1.0" encoding="utf-8"?>
-<ds:datastoreItem xmlns:ds="http://schemas.openxmlformats.org/officeDocument/2006/customXml" ds:itemID="{CC4C877A-9695-4652-9E47-A6C925A39C4D}">
-  <ds:schemaRefs>
-    <ds:schemaRef ds:uri="http://schemas.microsoft.com/sharepoint/v3/contenttype/forms"/>
-  </ds:schemaRefs>
-</ds:datastoreItem>
-</file>
-
 <file path=customXml/itemProps4.xml><?xml version="1.0" encoding="utf-8"?>
-<ds:datastoreItem xmlns:ds="http://schemas.openxmlformats.org/officeDocument/2006/customXml" ds:itemID="{FF8999DA-2033-44E3-BE0A-8338ED0973DC}">
+<ds:datastoreItem xmlns:ds="http://schemas.openxmlformats.org/officeDocument/2006/customXml" ds:itemID="{12F9F749-9B87-407D-B103-202D8CE191D8}">
   <ds:schemaRefs>
     <ds:schemaRef ds:uri="http://schemas.openxmlformats.org/officeDocument/2006/bibliography"/>
   </ds:schemaRefs>

</xml_diff>